<commit_message>
Objective and External data section added
</commit_message>
<xml_diff>
--- a/SySTemantics Design Document.docx
+++ b/SySTemantics Design Document.docx
@@ -737,14 +737,242 @@
       <w:r>
         <w:t xml:space="preserve"> It is also intended for customers who want a detailed description of the system.</w:t>
       </w:r>
+    </w:p>
+    <w:p>
+      <w:pPr>
+        <w:pStyle w:val="Heading1"/>
+        <w:rPr>
+          <w:b/>
+          <w:color w:val="171717" w:themeColor="background2" w:themeShade="1A"/>
+        </w:rPr>
+      </w:pPr>
+      <w:r>
+        <w:rPr>
+          <w:b/>
+          <w:color w:val="171717" w:themeColor="background2" w:themeShade="1A"/>
+        </w:rPr>
+        <w:t>Objective</w:t>
+      </w:r>
+    </w:p>
+    <w:p>
+      <w:r>
+        <w:t>A Metrics collector is a console based application which runs on Linux based operating system. The application incorporates CPU stats, memory stats, Network stats. It helps users of the system to manage the CPU throughput, and view network and memory stats allocated to the applications. Keeping track of all the system matrices without a proper application is hard. It is also very difficult to remember the commands to view all the system statistics. The statistics are logged into a database frequently which can be viewed by the user to keep track of system performance.</w:t>
+      </w:r>
+    </w:p>
+    <w:p>
+      <w:pPr>
+        <w:pStyle w:val="Heading1"/>
+        <w:rPr>
+          <w:b/>
+          <w:color w:val="171717" w:themeColor="background2" w:themeShade="1A"/>
+        </w:rPr>
+      </w:pPr>
+      <w:r>
+        <w:rPr>
+          <w:b/>
+          <w:color w:val="171717" w:themeColor="background2" w:themeShade="1A"/>
+        </w:rPr>
+        <w:t>Approach</w:t>
+      </w:r>
+    </w:p>
+    <w:p>
+      <w:pPr>
+        <w:jc w:val="both"/>
+      </w:pPr>
+      <w:r>
+        <w:t>The main goal of the project is to give the accurate and reliable information of the System Statistics.</w:t>
+      </w:r>
+    </w:p>
+    <w:p>
+      <w:pPr>
+        <w:jc w:val="both"/>
+      </w:pPr>
+      <w:r>
+        <w:t>·         Goal 1:  Implementing the database.</w:t>
+      </w:r>
+    </w:p>
+    <w:p>
+      <w:pPr>
+        <w:jc w:val="both"/>
+      </w:pPr>
+      <w:r>
+        <w:t>·         Goal 2: Designing the User Interface.</w:t>
+      </w:r>
+    </w:p>
+    <w:p>
+      <w:pPr>
+        <w:jc w:val="both"/>
+      </w:pPr>
+      <w:r>
+        <w:t>·         Goal 3: Implementation (Connection to the database and logical Operations)</w:t>
+      </w:r>
+    </w:p>
+    <w:p>
+      <w:pPr>
+        <w:jc w:val="both"/>
+      </w:pPr>
+      <w:r>
+        <w:t>·         Goal 4: Displaying the records/information in a report format.</w:t>
+      </w:r>
+    </w:p>
+    <w:p>
+      <w:pPr>
+        <w:jc w:val="both"/>
+      </w:pPr>
+      <w:r>
+        <w:t>·         Goal 5: Testing and maintenance of the project.</w:t>
+      </w:r>
+    </w:p>
+    <w:p>
+      <w:pPr>
+        <w:rPr>
+          <w:color w:val="FF0000"/>
+        </w:rPr>
+      </w:pPr>
+      <w:r>
+        <w:rPr>
+          <w:color w:val="FF0000"/>
+        </w:rPr>
+        <w:t>** Add architecture diagram</w:t>
+      </w:r>
+    </w:p>
+    <w:p>
+      <w:pPr>
+        <w:pStyle w:val="Heading1"/>
+        <w:rPr>
+          <w:b/>
+          <w:color w:val="171717" w:themeColor="background2" w:themeShade="1A"/>
+        </w:rPr>
+      </w:pPr>
+      <w:r>
+        <w:rPr>
+          <w:b/>
+          <w:color w:val="171717" w:themeColor="background2" w:themeShade="1A"/>
+        </w:rPr>
+        <w:lastRenderedPageBreak/>
+        <w:t>External Design</w:t>
+      </w:r>
+    </w:p>
+    <w:p>
+      <w:pPr>
+        <w:pStyle w:val="Heading2"/>
+        <w:ind w:left="720"/>
+      </w:pPr>
+      <w:r>
+        <w:t>Command Line Interface (CLI)</w:t>
+      </w:r>
+    </w:p>
+    <w:p>
+      <w:r>
+        <w:rPr>
+          <w:noProof/>
+        </w:rPr>
+        <w:drawing>
+          <wp:inline distT="0" distB="0" distL="0" distR="0">
+            <wp:extent cx="5905500" cy="3352800"/>
+            <wp:effectExtent l="0" t="0" r="0" b="0"/>
+            <wp:docPr id="4" name="Picture 4"/>
+            <wp:cNvGraphicFramePr>
+              <a:graphicFrameLocks xmlns:a="http://schemas.openxmlformats.org/drawingml/2006/main" noChangeAspect="1"/>
+            </wp:cNvGraphicFramePr>
+            <a:graphic xmlns:a="http://schemas.openxmlformats.org/drawingml/2006/main">
+              <a:graphicData uri="http://schemas.openxmlformats.org/drawingml/2006/picture">
+                <pic:pic xmlns:pic="http://schemas.openxmlformats.org/drawingml/2006/picture">
+                  <pic:nvPicPr>
+                    <pic:cNvPr id="4" name="Nmon-620x383.jpeg"/>
+                    <pic:cNvPicPr/>
+                  </pic:nvPicPr>
+                  <pic:blipFill rotWithShape="1">
+                    <a:blip r:embed="rId6">
+                      <a:extLst>
+                        <a:ext uri="{28A0092B-C50C-407E-A947-70E740481C1C}">
+                          <a14:useLocalDpi xmlns:a14="http://schemas.microsoft.com/office/drawing/2010/main" val="0"/>
+                        </a:ext>
+                      </a:extLst>
+                    </a:blip>
+                    <a:srcRect t="8094"/>
+                    <a:stretch/>
+                  </pic:blipFill>
+                  <pic:spPr bwMode="auto">
+                    <a:xfrm>
+                      <a:off x="0" y="0"/>
+                      <a:ext cx="5905500" cy="3352800"/>
+                    </a:xfrm>
+                    <a:prstGeom prst="rect">
+                      <a:avLst/>
+                    </a:prstGeom>
+                    <a:ln>
+                      <a:noFill/>
+                    </a:ln>
+                    <a:extLst>
+                      <a:ext uri="{53640926-AAD7-44D8-BBD7-CCE9431645EC}">
+                        <a14:shadowObscured xmlns:a14="http://schemas.microsoft.com/office/drawing/2010/main"/>
+                      </a:ext>
+                    </a:extLst>
+                  </pic:spPr>
+                </pic:pic>
+              </a:graphicData>
+            </a:graphic>
+          </wp:inline>
+        </w:drawing>
+      </w:r>
+    </w:p>
+    <w:p/>
+    <w:p>
       <w:bookmarkStart w:id="0" w:name="_GoBack"/>
+      <w:r>
+        <w:rPr>
+          <w:noProof/>
+        </w:rPr>
+        <w:lastRenderedPageBreak/>
+        <w:drawing>
+          <wp:inline distT="0" distB="0" distL="0" distR="0">
+            <wp:extent cx="5943600" cy="4517390"/>
+            <wp:effectExtent l="0" t="0" r="0" b="0"/>
+            <wp:docPr id="5" name="Picture 5"/>
+            <wp:cNvGraphicFramePr>
+              <a:graphicFrameLocks xmlns:a="http://schemas.openxmlformats.org/drawingml/2006/main" noChangeAspect="1"/>
+            </wp:cNvGraphicFramePr>
+            <a:graphic xmlns:a="http://schemas.openxmlformats.org/drawingml/2006/main">
+              <a:graphicData uri="http://schemas.openxmlformats.org/drawingml/2006/picture">
+                <pic:pic xmlns:pic="http://schemas.openxmlformats.org/drawingml/2006/picture">
+                  <pic:nvPicPr>
+                    <pic:cNvPr id="5" name="Monitorix-Monitoring-592x450.png"/>
+                    <pic:cNvPicPr/>
+                  </pic:nvPicPr>
+                  <pic:blipFill>
+                    <a:blip r:embed="rId7">
+                      <a:extLst>
+                        <a:ext uri="{28A0092B-C50C-407E-A947-70E740481C1C}">
+                          <a14:useLocalDpi xmlns:a14="http://schemas.microsoft.com/office/drawing/2010/main" val="0"/>
+                        </a:ext>
+                      </a:extLst>
+                    </a:blip>
+                    <a:stretch>
+                      <a:fillRect/>
+                    </a:stretch>
+                  </pic:blipFill>
+                  <pic:spPr>
+                    <a:xfrm>
+                      <a:off x="0" y="0"/>
+                      <a:ext cx="5943600" cy="4517390"/>
+                    </a:xfrm>
+                    <a:prstGeom prst="rect">
+                      <a:avLst/>
+                    </a:prstGeom>
+                  </pic:spPr>
+                </pic:pic>
+              </a:graphicData>
+            </a:graphic>
+          </wp:inline>
+        </w:drawing>
+      </w:r>
       <w:bookmarkEnd w:id="0"/>
     </w:p>
-    <w:p/>
     <w:p/>
     <w:p/>
     <w:sectPr>
-      <w:footerReference w:type="default" r:id="rId6"/>
+      <w:footerReference w:type="default" r:id="rId8"/>
       <w:pgSz w:w="12240" w:h="15840"/>
       <w:pgMar w:top="1440" w:right="1440" w:bottom="1440" w:left="1440" w:header="720" w:footer="720" w:gutter="0"/>
       <w:pgBorders w:offsetFrom="page">
@@ -1235,6 +1463,28 @@
       <w:szCs w:val="32"/>
     </w:rPr>
   </w:style>
+  <w:style w:type="paragraph" w:styleId="Heading2">
+    <w:name w:val="heading 2"/>
+    <w:basedOn w:val="Normal"/>
+    <w:next w:val="Normal"/>
+    <w:link w:val="Heading2Char"/>
+    <w:uiPriority w:val="9"/>
+    <w:unhideWhenUsed/>
+    <w:qFormat/>
+    <w:rsid w:val="005826F0"/>
+    <w:pPr>
+      <w:keepNext/>
+      <w:keepLines/>
+      <w:spacing w:before="40" w:after="0"/>
+      <w:outlineLvl w:val="1"/>
+    </w:pPr>
+    <w:rPr>
+      <w:rFonts w:asciiTheme="majorHAnsi" w:eastAsiaTheme="majorEastAsia" w:hAnsiTheme="majorHAnsi" w:cstheme="majorBidi"/>
+      <w:color w:val="2E74B5" w:themeColor="accent1" w:themeShade="BF"/>
+      <w:sz w:val="26"/>
+      <w:szCs w:val="26"/>
+    </w:rPr>
+  </w:style>
   <w:style w:type="character" w:default="1" w:styleId="DefaultParagraphFont">
     <w:name w:val="Default Paragraph Font"/>
     <w:uiPriority w:val="1"/>
@@ -1554,6 +1804,19 @@
       </w:tcPr>
     </w:tblStylePr>
   </w:style>
+  <w:style w:type="character" w:customStyle="1" w:styleId="Heading2Char">
+    <w:name w:val="Heading 2 Char"/>
+    <w:basedOn w:val="DefaultParagraphFont"/>
+    <w:link w:val="Heading2"/>
+    <w:uiPriority w:val="9"/>
+    <w:rsid w:val="005826F0"/>
+    <w:rPr>
+      <w:rFonts w:asciiTheme="majorHAnsi" w:eastAsiaTheme="majorEastAsia" w:hAnsiTheme="majorHAnsi" w:cstheme="majorBidi"/>
+      <w:color w:val="2E74B5" w:themeColor="accent1" w:themeShade="BF"/>
+      <w:sz w:val="26"/>
+      <w:szCs w:val="26"/>
+    </w:rPr>
+  </w:style>
 </w:styles>
 </file>
 

</xml_diff>

<commit_message>
Document edited and support material added
changes made
</commit_message>
<xml_diff>
--- a/SySTemantics Design Document.docx
+++ b/SySTemantics Design Document.docx
@@ -370,12 +370,20 @@
           <w:color w:val="171717" w:themeColor="background2" w:themeShade="1A"/>
         </w:rPr>
       </w:pPr>
-      <w:r>
+    </w:p>
+    <w:p>
+      <w:pPr>
+        <w:pStyle w:val="Heading1"/>
         <w:rPr>
           <w:b/>
           <w:color w:val="171717" w:themeColor="background2" w:themeShade="1A"/>
         </w:rPr>
-        <w:lastRenderedPageBreak/>
+      </w:pPr>
+      <w:r>
+        <w:rPr>
+          <w:b/>
+          <w:color w:val="171717" w:themeColor="background2" w:themeShade="1A"/>
+        </w:rPr>
         <w:t>Document Revision History</w:t>
       </w:r>
     </w:p>
@@ -399,7 +407,7 @@
         <w:tc>
           <w:tcPr>
             <w:cnfStyle w:val="001000000000" w:firstRow="0" w:lastRow="0" w:firstColumn="1" w:lastColumn="0" w:oddVBand="0" w:evenVBand="0" w:oddHBand="0" w:evenHBand="0" w:firstRowFirstColumn="0" w:firstRowLastColumn="0" w:lastRowFirstColumn="0" w:lastRowLastColumn="0"/>
-            <w:tcW w:w="985" w:type="dxa"/>
+            <w:tcW w:w="987" w:type="dxa"/>
             <w:tcBorders>
               <w:bottom w:val="double" w:sz="4" w:space="0" w:color="auto"/>
               <w:right w:val="double" w:sz="4" w:space="0" w:color="auto"/>
@@ -416,7 +424,7 @@
         </w:tc>
         <w:tc>
           <w:tcPr>
-            <w:tcW w:w="1980" w:type="dxa"/>
+            <w:tcW w:w="1979" w:type="dxa"/>
             <w:tcBorders>
               <w:left w:val="double" w:sz="4" w:space="0" w:color="auto"/>
               <w:bottom w:val="double" w:sz="4" w:space="0" w:color="auto"/>
@@ -454,7 +462,7 @@
         </w:tc>
         <w:tc>
           <w:tcPr>
-            <w:tcW w:w="5125" w:type="dxa"/>
+            <w:tcW w:w="5124" w:type="dxa"/>
             <w:tcBorders>
               <w:left w:val="double" w:sz="4" w:space="0" w:color="auto"/>
               <w:bottom w:val="double" w:sz="4" w:space="0" w:color="auto"/>
@@ -478,7 +486,7 @@
         <w:tc>
           <w:tcPr>
             <w:cnfStyle w:val="001000000000" w:firstRow="0" w:lastRow="0" w:firstColumn="1" w:lastColumn="0" w:oddVBand="0" w:evenVBand="0" w:oddHBand="0" w:evenHBand="0" w:firstRowFirstColumn="0" w:firstRowLastColumn="0" w:lastRowFirstColumn="0" w:lastRowLastColumn="0"/>
-            <w:tcW w:w="985" w:type="dxa"/>
+            <w:tcW w:w="987" w:type="dxa"/>
             <w:tcBorders>
               <w:top w:val="double" w:sz="4" w:space="0" w:color="auto"/>
               <w:bottom w:val="double" w:sz="4" w:space="0" w:color="auto"/>
@@ -502,7 +510,7 @@
         </w:tc>
         <w:tc>
           <w:tcPr>
-            <w:tcW w:w="1980" w:type="dxa"/>
+            <w:tcW w:w="1979" w:type="dxa"/>
             <w:tcBorders>
               <w:top w:val="double" w:sz="4" w:space="0" w:color="auto"/>
               <w:left w:val="double" w:sz="4" w:space="0" w:color="auto"/>
@@ -542,7 +550,7 @@
         </w:tc>
         <w:tc>
           <w:tcPr>
-            <w:tcW w:w="5125" w:type="dxa"/>
+            <w:tcW w:w="5124" w:type="dxa"/>
             <w:tcBorders>
               <w:top w:val="double" w:sz="4" w:space="0" w:color="auto"/>
               <w:left w:val="double" w:sz="4" w:space="0" w:color="auto"/>
@@ -564,7 +572,7 @@
         <w:tc>
           <w:tcPr>
             <w:cnfStyle w:val="001000000000" w:firstRow="0" w:lastRow="0" w:firstColumn="1" w:lastColumn="0" w:oddVBand="0" w:evenVBand="0" w:oddHBand="0" w:evenHBand="0" w:firstRowFirstColumn="0" w:firstRowLastColumn="0" w:lastRowFirstColumn="0" w:lastRowLastColumn="0"/>
-            <w:tcW w:w="985" w:type="dxa"/>
+            <w:tcW w:w="987" w:type="dxa"/>
             <w:tcBorders>
               <w:top w:val="double" w:sz="4" w:space="0" w:color="auto"/>
               <w:bottom w:val="double" w:sz="4" w:space="0" w:color="auto"/>
@@ -588,7 +596,7 @@
         </w:tc>
         <w:tc>
           <w:tcPr>
-            <w:tcW w:w="1980" w:type="dxa"/>
+            <w:tcW w:w="1979" w:type="dxa"/>
             <w:tcBorders>
               <w:top w:val="double" w:sz="4" w:space="0" w:color="auto"/>
               <w:left w:val="double" w:sz="4" w:space="0" w:color="auto"/>
@@ -628,7 +636,7 @@
         </w:tc>
         <w:tc>
           <w:tcPr>
-            <w:tcW w:w="5125" w:type="dxa"/>
+            <w:tcW w:w="5124" w:type="dxa"/>
             <w:tcBorders>
               <w:top w:val="double" w:sz="4" w:space="0" w:color="auto"/>
               <w:left w:val="double" w:sz="4" w:space="0" w:color="auto"/>
@@ -653,7 +661,182 @@
         <w:tc>
           <w:tcPr>
             <w:cnfStyle w:val="001000000000" w:firstRow="0" w:lastRow="0" w:firstColumn="1" w:lastColumn="0" w:oddVBand="0" w:evenVBand="0" w:oddHBand="0" w:evenHBand="0" w:firstRowFirstColumn="0" w:firstRowLastColumn="0" w:lastRowFirstColumn="0" w:lastRowLastColumn="0"/>
-            <w:tcW w:w="985" w:type="dxa"/>
+            <w:tcW w:w="987" w:type="dxa"/>
+            <w:tcBorders>
+              <w:top w:val="double" w:sz="4" w:space="0" w:color="auto"/>
+              <w:bottom w:val="double" w:sz="4" w:space="0" w:color="auto"/>
+              <w:right w:val="double" w:sz="4" w:space="0" w:color="auto"/>
+            </w:tcBorders>
+          </w:tcPr>
+          <w:p>
+            <w:pPr>
+              <w:jc w:val="center"/>
+              <w:rPr>
+                <w:b w:val="0"/>
+              </w:rPr>
+            </w:pPr>
+            <w:r>
+              <w:rPr>
+                <w:b w:val="0"/>
+              </w:rPr>
+              <w:t>0.3</w:t>
+            </w:r>
+          </w:p>
+        </w:tc>
+        <w:tc>
+          <w:tcPr>
+            <w:tcW w:w="1979" w:type="dxa"/>
+            <w:tcBorders>
+              <w:top w:val="double" w:sz="4" w:space="0" w:color="auto"/>
+              <w:left w:val="double" w:sz="4" w:space="0" w:color="auto"/>
+              <w:bottom w:val="double" w:sz="4" w:space="0" w:color="auto"/>
+              <w:right w:val="double" w:sz="4" w:space="0" w:color="auto"/>
+            </w:tcBorders>
+          </w:tcPr>
+          <w:p>
+            <w:pPr>
+              <w:jc w:val="center"/>
+              <w:cnfStyle w:val="000000100000" w:firstRow="0" w:lastRow="0" w:firstColumn="0" w:lastColumn="0" w:oddVBand="0" w:evenVBand="0" w:oddHBand="1" w:evenHBand="0" w:firstRowFirstColumn="0" w:firstRowLastColumn="0" w:lastRowFirstColumn="0" w:lastRowLastColumn="0"/>
+            </w:pPr>
+            <w:r>
+              <w:t>Siva Chintapalli</w:t>
+            </w:r>
+          </w:p>
+        </w:tc>
+        <w:tc>
+          <w:tcPr>
+            <w:tcW w:w="1260" w:type="dxa"/>
+            <w:tcBorders>
+              <w:top w:val="double" w:sz="4" w:space="0" w:color="auto"/>
+              <w:left w:val="double" w:sz="4" w:space="0" w:color="auto"/>
+              <w:bottom w:val="double" w:sz="4" w:space="0" w:color="auto"/>
+              <w:right w:val="double" w:sz="4" w:space="0" w:color="auto"/>
+            </w:tcBorders>
+          </w:tcPr>
+          <w:p>
+            <w:pPr>
+              <w:jc w:val="center"/>
+              <w:cnfStyle w:val="000000100000" w:firstRow="0" w:lastRow="0" w:firstColumn="0" w:lastColumn="0" w:oddVBand="0" w:evenVBand="0" w:oddHBand="1" w:evenHBand="0" w:firstRowFirstColumn="0" w:firstRowLastColumn="0" w:lastRowFirstColumn="0" w:lastRowLastColumn="0"/>
+            </w:pPr>
+            <w:r>
+              <w:t>03/07/16</w:t>
+            </w:r>
+          </w:p>
+        </w:tc>
+        <w:tc>
+          <w:tcPr>
+            <w:tcW w:w="5124" w:type="dxa"/>
+            <w:tcBorders>
+              <w:top w:val="double" w:sz="4" w:space="0" w:color="auto"/>
+              <w:left w:val="double" w:sz="4" w:space="0" w:color="auto"/>
+              <w:bottom w:val="double" w:sz="4" w:space="0" w:color="auto"/>
+            </w:tcBorders>
+          </w:tcPr>
+          <w:p>
+            <w:pPr>
+              <w:jc w:val="center"/>
+              <w:cnfStyle w:val="000000100000" w:firstRow="0" w:lastRow="0" w:firstColumn="0" w:lastColumn="0" w:oddVBand="0" w:evenVBand="0" w:oddHBand="1" w:evenHBand="0" w:firstRowFirstColumn="0" w:firstRowLastColumn="0" w:lastRowFirstColumn="0" w:lastRowLastColumn="0"/>
+            </w:pPr>
+            <w:r>
+              <w:t>Architecture, Design, Use case diagrams added</w:t>
+            </w:r>
+          </w:p>
+        </w:tc>
+      </w:tr>
+      <w:tr>
+        <w:tc>
+          <w:tcPr>
+            <w:cnfStyle w:val="001000000000" w:firstRow="0" w:lastRow="0" w:firstColumn="1" w:lastColumn="0" w:oddVBand="0" w:evenVBand="0" w:oddHBand="0" w:evenHBand="0" w:firstRowFirstColumn="0" w:firstRowLastColumn="0" w:lastRowFirstColumn="0" w:lastRowLastColumn="0"/>
+            <w:tcW w:w="987" w:type="dxa"/>
+            <w:tcBorders>
+              <w:top w:val="double" w:sz="4" w:space="0" w:color="auto"/>
+              <w:bottom w:val="double" w:sz="4" w:space="0" w:color="auto"/>
+              <w:right w:val="double" w:sz="4" w:space="0" w:color="auto"/>
+            </w:tcBorders>
+          </w:tcPr>
+          <w:p>
+            <w:pPr>
+              <w:jc w:val="center"/>
+              <w:rPr>
+                <w:b w:val="0"/>
+              </w:rPr>
+            </w:pPr>
+            <w:r>
+              <w:rPr>
+                <w:b w:val="0"/>
+              </w:rPr>
+              <w:t>0.4</w:t>
+            </w:r>
+          </w:p>
+        </w:tc>
+        <w:tc>
+          <w:tcPr>
+            <w:tcW w:w="1979" w:type="dxa"/>
+            <w:tcBorders>
+              <w:top w:val="double" w:sz="4" w:space="0" w:color="auto"/>
+              <w:left w:val="double" w:sz="4" w:space="0" w:color="auto"/>
+              <w:bottom w:val="double" w:sz="4" w:space="0" w:color="auto"/>
+              <w:right w:val="double" w:sz="4" w:space="0" w:color="auto"/>
+            </w:tcBorders>
+          </w:tcPr>
+          <w:p>
+            <w:pPr>
+              <w:jc w:val="center"/>
+              <w:cnfStyle w:val="000000000000" w:firstRow="0" w:lastRow="0" w:firstColumn="0" w:lastColumn="0" w:oddVBand="0" w:evenVBand="0" w:oddHBand="0" w:evenHBand="0" w:firstRowFirstColumn="0" w:firstRowLastColumn="0" w:lastRowFirstColumn="0" w:lastRowLastColumn="0"/>
+            </w:pPr>
+            <w:r>
+              <w:t>Bhargav</w:t>
+            </w:r>
+          </w:p>
+        </w:tc>
+        <w:tc>
+          <w:tcPr>
+            <w:tcW w:w="1260" w:type="dxa"/>
+            <w:tcBorders>
+              <w:top w:val="double" w:sz="4" w:space="0" w:color="auto"/>
+              <w:left w:val="double" w:sz="4" w:space="0" w:color="auto"/>
+              <w:bottom w:val="double" w:sz="4" w:space="0" w:color="auto"/>
+              <w:right w:val="double" w:sz="4" w:space="0" w:color="auto"/>
+            </w:tcBorders>
+          </w:tcPr>
+          <w:p>
+            <w:pPr>
+              <w:jc w:val="center"/>
+              <w:cnfStyle w:val="000000000000" w:firstRow="0" w:lastRow="0" w:firstColumn="0" w:lastColumn="0" w:oddVBand="0" w:evenVBand="0" w:oddHBand="0" w:evenHBand="0" w:firstRowFirstColumn="0" w:firstRowLastColumn="0" w:lastRowFirstColumn="0" w:lastRowLastColumn="0"/>
+            </w:pPr>
+            <w:r>
+              <w:t>03/08/16</w:t>
+            </w:r>
+          </w:p>
+        </w:tc>
+        <w:tc>
+          <w:tcPr>
+            <w:tcW w:w="5124" w:type="dxa"/>
+            <w:tcBorders>
+              <w:top w:val="double" w:sz="4" w:space="0" w:color="auto"/>
+              <w:left w:val="double" w:sz="4" w:space="0" w:color="auto"/>
+              <w:bottom w:val="double" w:sz="4" w:space="0" w:color="auto"/>
+            </w:tcBorders>
+          </w:tcPr>
+          <w:p>
+            <w:pPr>
+              <w:jc w:val="center"/>
+              <w:cnfStyle w:val="000000000000" w:firstRow="0" w:lastRow="0" w:firstColumn="0" w:lastColumn="0" w:oddVBand="0" w:evenVBand="0" w:oddHBand="0" w:evenHBand="0" w:firstRowFirstColumn="0" w:firstRowLastColumn="0" w:lastRowFirstColumn="0" w:lastRowLastColumn="0"/>
+            </w:pPr>
+            <w:r>
+              <w:t>Internal Design, other necessary data added</w:t>
+            </w:r>
+          </w:p>
+        </w:tc>
+      </w:tr>
+      <w:tr>
+        <w:trPr>
+          <w:cnfStyle w:val="000000100000" w:firstRow="0" w:lastRow="0" w:firstColumn="0" w:lastColumn="0" w:oddVBand="0" w:evenVBand="0" w:oddHBand="1" w:evenHBand="0" w:firstRowFirstColumn="0" w:firstRowLastColumn="0" w:lastRowFirstColumn="0" w:lastRowLastColumn="0"/>
+        </w:trPr>
+        <w:tc>
+          <w:tcPr>
+            <w:cnfStyle w:val="001000000000" w:firstRow="0" w:lastRow="0" w:firstColumn="1" w:lastColumn="0" w:oddVBand="0" w:evenVBand="0" w:oddHBand="0" w:evenHBand="0" w:firstRowFirstColumn="0" w:firstRowLastColumn="0" w:lastRowFirstColumn="0" w:lastRowLastColumn="0"/>
+            <w:tcW w:w="987" w:type="dxa"/>
             <w:tcBorders>
               <w:top w:val="double" w:sz="4" w:space="0" w:color="auto"/>
               <w:right w:val="double" w:sz="4" w:space="0" w:color="auto"/>
@@ -676,7 +859,7 @@
         </w:tc>
         <w:tc>
           <w:tcPr>
-            <w:tcW w:w="1980" w:type="dxa"/>
+            <w:tcW w:w="1979" w:type="dxa"/>
             <w:tcBorders>
               <w:top w:val="double" w:sz="4" w:space="0" w:color="auto"/>
               <w:left w:val="double" w:sz="4" w:space="0" w:color="auto"/>
@@ -714,7 +897,7 @@
         </w:tc>
         <w:tc>
           <w:tcPr>
-            <w:tcW w:w="5125" w:type="dxa"/>
+            <w:tcW w:w="5124" w:type="dxa"/>
             <w:tcBorders>
               <w:top w:val="double" w:sz="4" w:space="0" w:color="auto"/>
               <w:left w:val="double" w:sz="4" w:space="0" w:color="auto"/>
@@ -750,6 +933,9 @@
       </w:r>
     </w:p>
     <w:p>
+      <w:pPr>
+        <w:jc w:val="both"/>
+      </w:pPr>
       <w:r>
         <w:t xml:space="preserve">This document is intended for designers, </w:t>
       </w:r>
@@ -780,6 +966,9 @@
       </w:r>
     </w:p>
     <w:p>
+      <w:pPr>
+        <w:jc w:val="both"/>
+      </w:pPr>
       <w:r>
         <w:t>A Metrics collector is a console based application which runs on</w:t>
       </w:r>
@@ -808,7 +997,16 @@
         <w:t>based</w:t>
       </w:r>
       <w:r>
-        <w:t xml:space="preserve"> operating system. The application incorporates CPU stats, memory stats, Network stats. It helps users of the system to manage the CPU throughput, and view network and memory stats allocated to the applications. Keeping track of all the system matrices without a proper application is hard. It is also very difficult to remember the commands to view all the system statistics. The statistics are logged into a database frequently which can be viewed by the user to keep track of system performance.</w:t>
+        <w:t xml:space="preserve"> operating system. The application incorporates </w:t>
+      </w:r>
+      <w:r>
+        <w:rPr>
+          <w:i/>
+        </w:rPr>
+        <w:t>CPU</w:t>
+      </w:r>
+      <w:r>
+        <w:t xml:space="preserve"> stats, memory stats, Network stats. It helps users of the system to manage the CPU throughput, and view network and memory stats allocated to the applications. Keeping track of all the system matrices without a proper application is hard. It is also very difficult to remember the commands to view all the system statistics. The statistics are logged into a database frequently which can be viewed by the user to keep track of system performance.</w:t>
       </w:r>
     </w:p>
     <w:p>
@@ -874,21 +1072,6 @@
       <w:r>
         <w:t>·         Goal 5: Testing and maintenance of the project.</w:t>
       </w:r>
-    </w:p>
-    <w:p>
-      <w:pPr>
-        <w:jc w:val="both"/>
-      </w:pPr>
-    </w:p>
-    <w:p>
-      <w:pPr>
-        <w:jc w:val="both"/>
-      </w:pPr>
-    </w:p>
-    <w:p>
-      <w:pPr>
-        <w:jc w:val="both"/>
-      </w:pPr>
     </w:p>
     <w:p>
       <w:pPr>
@@ -1257,6 +1440,7 @@
           <w:ilvl w:val="0"/>
           <w:numId w:val="4"/>
         </w:numPr>
+        <w:jc w:val="both"/>
       </w:pPr>
       <w:r>
         <w:t>User requests the application to view the running tasks/process in the system.</w:t>
@@ -1269,6 +1453,7 @@
           <w:ilvl w:val="0"/>
           <w:numId w:val="4"/>
         </w:numPr>
+        <w:jc w:val="both"/>
       </w:pPr>
       <w:r>
         <w:rPr>
@@ -1293,12 +1478,13 @@
           <w:ilvl w:val="0"/>
           <w:numId w:val="4"/>
         </w:numPr>
+        <w:jc w:val="both"/>
       </w:pPr>
       <w:r>
         <w:rPr>
           <w:noProof/>
         </w:rPr>
-        <w:t>The u</w:t>
+        <w:t>U</w:t>
       </w:r>
       <w:r>
         <w:rPr>
@@ -1317,12 +1503,13 @@
           <w:ilvl w:val="0"/>
           <w:numId w:val="4"/>
         </w:numPr>
+        <w:jc w:val="both"/>
       </w:pPr>
       <w:r>
         <w:rPr>
           <w:noProof/>
         </w:rPr>
-        <w:t>The u</w:t>
+        <w:t>U</w:t>
       </w:r>
       <w:r>
         <w:rPr>
@@ -1371,6 +1558,7 @@
           <w:ilvl w:val="0"/>
           <w:numId w:val="5"/>
         </w:numPr>
+        <w:jc w:val="both"/>
       </w:pPr>
       <w:r>
         <w:rPr>
@@ -1389,6 +1577,7 @@
           <w:ilvl w:val="0"/>
           <w:numId w:val="5"/>
         </w:numPr>
+        <w:jc w:val="both"/>
       </w:pPr>
       <w:r>
         <w:t>Feedback of end-user is taken at every phase and developed accordingly.</w:t>
@@ -1401,18 +1590,35 @@
           <w:ilvl w:val="0"/>
           <w:numId w:val="5"/>
         </w:numPr>
-      </w:pPr>
-      <w:r>
-        <w:t xml:space="preserve">Java, </w:t>
-      </w:r>
-      <w:r>
-        <w:rPr>
+        <w:jc w:val="both"/>
+      </w:pPr>
+      <w:r>
+        <w:rPr>
+          <w:i/>
+        </w:rPr>
+        <w:t>Java</w:t>
+      </w:r>
+      <w:r>
+        <w:t xml:space="preserve">, </w:t>
+      </w:r>
+      <w:r>
+        <w:rPr>
+          <w:i/>
           <w:noProof/>
         </w:rPr>
         <w:t>C</w:t>
       </w:r>
       <w:r>
-        <w:t xml:space="preserve"> and SQL languages are used in a </w:t>
+        <w:t xml:space="preserve"> and </w:t>
+      </w:r>
+      <w:r>
+        <w:rPr>
+          <w:i/>
+        </w:rPr>
+        <w:t>SQL</w:t>
+      </w:r>
+      <w:r>
+        <w:t xml:space="preserve"> languages are used in a </w:t>
       </w:r>
       <w:r>
         <w:rPr>
@@ -1431,27 +1637,34 @@
           <w:ilvl w:val="0"/>
           <w:numId w:val="5"/>
         </w:numPr>
-      </w:pPr>
-      <w:r>
-        <w:rPr>
+        <w:jc w:val="both"/>
+      </w:pPr>
+      <w:r>
+        <w:rPr>
+          <w:i/>
           <w:noProof/>
         </w:rPr>
-        <w:t>n</w:t>
-      </w:r>
-      <w:r>
-        <w:rPr>
+        <w:t>N</w:t>
+      </w:r>
+      <w:r>
+        <w:rPr>
+          <w:i/>
           <w:noProof/>
         </w:rPr>
         <w:t>c</w:t>
       </w:r>
       <w:r>
         <w:rPr>
+          <w:i/>
           <w:noProof/>
         </w:rPr>
         <w:t>urses</w:t>
       </w:r>
       <w:r>
-        <w:t xml:space="preserve"> for interfaces for the editor.</w:t>
+        <w:t xml:space="preserve">- </w:t>
+      </w:r>
+      <w:r>
+        <w:t>interfaces for the editor.</w:t>
       </w:r>
     </w:p>
     <w:p>
@@ -1461,12 +1674,29 @@
           <w:ilvl w:val="0"/>
           <w:numId w:val="5"/>
         </w:numPr>
-      </w:pPr>
-      <w:r>
-        <w:t xml:space="preserve">For graphs Gnu plot, Graphite, </w:t>
-      </w:r>
-      <w:r>
-        <w:rPr>
+        <w:jc w:val="both"/>
+      </w:pPr>
+      <w:r>
+        <w:t xml:space="preserve">For graphs </w:t>
+      </w:r>
+      <w:r>
+        <w:rPr>
+          <w:i/>
+        </w:rPr>
+        <w:t>Gnu plot</w:t>
+      </w:r>
+      <w:r>
+        <w:t xml:space="preserve">, </w:t>
+      </w:r>
+      <w:r>
+        <w:rPr>
+          <w:i/>
+        </w:rPr>
+        <w:t xml:space="preserve">Graphite, </w:t>
+      </w:r>
+      <w:r>
+        <w:rPr>
+          <w:i/>
           <w:noProof/>
         </w:rPr>
         <w:t>Darkstat</w:t>
@@ -1482,6 +1712,7 @@
           <w:ilvl w:val="0"/>
           <w:numId w:val="5"/>
         </w:numPr>
+        <w:jc w:val="both"/>
       </w:pPr>
       <w:r>
         <w:t xml:space="preserve">SySTematics will be open-source software which will be available to </w:t>
@@ -1512,6 +1743,7 @@
           <w:ilvl w:val="0"/>
           <w:numId w:val="5"/>
         </w:numPr>
+        <w:jc w:val="both"/>
       </w:pPr>
       <w:r>
         <w:t>Physical machines</w:t>
@@ -1528,6 +1760,7 @@
           <w:ilvl w:val="0"/>
           <w:numId w:val="5"/>
         </w:numPr>
+        <w:jc w:val="both"/>
       </w:pPr>
       <w:r>
         <w:t>Operating systems</w:t>
@@ -1544,6 +1777,7 @@
           <w:ilvl w:val="0"/>
           <w:numId w:val="5"/>
         </w:numPr>
+        <w:jc w:val="both"/>
       </w:pPr>
       <w:r>
         <w:rPr>
@@ -1556,7 +1790,19 @@
           <w:color w:val="000000"/>
         </w:rPr>
         <w:tab/>
-        <w:t>:Console Based Application</w:t>
+        <w:t>:</w:t>
+      </w:r>
+      <w:r>
+        <w:rPr>
+          <w:color w:val="000000"/>
+        </w:rPr>
+        <w:t xml:space="preserve"> </w:t>
+      </w:r>
+      <w:r>
+        <w:rPr>
+          <w:color w:val="000000"/>
+        </w:rPr>
+        <w:t>Console Based Application</w:t>
       </w:r>
     </w:p>
     <w:p>
@@ -1566,7 +1812,16 @@
       </w:pPr>
       <w:r>
         <w:lastRenderedPageBreak/>
-        <w:t xml:space="preserve">     </w:t>
+        <w:t xml:space="preserve">   </w:t>
+      </w:r>
+    </w:p>
+    <w:p>
+      <w:pPr>
+        <w:pStyle w:val="Heading2"/>
+        <w:ind w:left="180" w:hanging="180"/>
+      </w:pPr>
+      <w:r>
+        <w:t xml:space="preserve">  </w:t>
       </w:r>
       <w:r>
         <w:t>Development environment:</w:t>
@@ -1711,15 +1966,29 @@
           <w:color w:val="000000" w:themeColor="text1"/>
         </w:rPr>
       </w:pPr>
-      <w:r>
+      <w:bookmarkStart w:id="0" w:name="_GoBack"/>
+      <w:bookmarkEnd w:id="0"/>
+    </w:p>
+    <w:p>
+      <w:pPr>
+        <w:pStyle w:val="Heading1"/>
         <w:rPr>
           <w:b/>
           <w:color w:val="000000" w:themeColor="text1"/>
         </w:rPr>
+      </w:pPr>
+      <w:r>
+        <w:rPr>
+          <w:b/>
+          <w:color w:val="000000" w:themeColor="text1"/>
+        </w:rPr>
         <w:t>Software flow</w:t>
       </w:r>
     </w:p>
     <w:p>
+      <w:pPr>
+        <w:jc w:val="both"/>
+      </w:pPr>
       <w:r>
         <w:rPr>
           <w:noProof/>
@@ -1755,19 +2024,22 @@
         </w:drawing>
       </w:r>
       <w:r>
-        <w:t>The installer will install all software packages needed for our application.</w:t>
-      </w:r>
-    </w:p>
-    <w:p>
-      <w:r>
-        <w:rPr>
-          <w:rFonts w:asciiTheme="majorHAnsi" w:hAnsiTheme="majorHAnsi"/>
-          <w:b/>
-          <w:sz w:val="28"/>
-          <w:szCs w:val="28"/>
-        </w:rPr>
-        <w:t xml:space="preserve"> </w:t>
-      </w:r>
+        <w:t xml:space="preserve">The installer </w:t>
+      </w:r>
+      <w:r>
+        <w:t>install</w:t>
+      </w:r>
+      <w:r>
+        <w:t>s all software packages required</w:t>
+      </w:r>
+      <w:r>
+        <w:t xml:space="preserve"> for our application.</w:t>
+      </w:r>
+    </w:p>
+    <w:p>
+      <w:pPr>
+        <w:jc w:val="both"/>
+      </w:pPr>
       <w:r>
         <w:t>Metrics will be collected using different Linux commands</w:t>
       </w:r>
@@ -1776,6 +2048,9 @@
       </w:r>
     </w:p>
     <w:p>
+      <w:pPr>
+        <w:jc w:val="both"/>
+      </w:pPr>
       <w:r>
         <w:t xml:space="preserve">Memory, CPU and network metrics will be aggregated and </w:t>
       </w:r>
@@ -1793,16 +2068,31 @@
       </w:r>
     </w:p>
     <w:p>
+      <w:pPr>
+        <w:jc w:val="both"/>
+      </w:pPr>
       <w:r>
         <w:t>The collected metrics will then be stored in the SQLite database.</w:t>
       </w:r>
     </w:p>
     <w:p>
+      <w:pPr>
+        <w:jc w:val="both"/>
+      </w:pPr>
       <w:r>
         <w:t>Data is fetched from the database based on what the user is viewing.</w:t>
       </w:r>
       <w:r>
-        <w:t xml:space="preserve"> End User will not be aware of the processes above this block</w:t>
+        <w:t xml:space="preserve"> End User </w:t>
+      </w:r>
+      <w:r>
+        <w:t>is not</w:t>
+      </w:r>
+      <w:r>
+        <w:t xml:space="preserve"> aware of the processes above this block</w:t>
+      </w:r>
+      <w:r>
+        <w:t>.</w:t>
       </w:r>
     </w:p>
     <w:p>
@@ -1810,6 +2100,7 @@
         <w:tabs>
           <w:tab w:val="left" w:pos="1455"/>
         </w:tabs>
+        <w:jc w:val="both"/>
         <w:rPr>
           <w:rFonts w:asciiTheme="majorHAnsi" w:hAnsiTheme="majorHAnsi"/>
           <w:b/>
@@ -1819,10 +2110,10 @@
         <w:br/>
       </w:r>
       <w:r>
-        <w:t>All related metrics will be displayed to the user based on his screen selection.</w:t>
-      </w:r>
-      <w:r>
-        <w:tab/>
+        <w:t xml:space="preserve">All related metrics will be displayed to the user based on </w:t>
+      </w:r>
+      <w:r>
+        <w:t>his screen selection.</w:t>
       </w:r>
       <w:r>
         <w:rPr>
@@ -1834,6 +2125,7 @@
     </w:p>
     <w:p>
       <w:pPr>
+        <w:jc w:val="both"/>
         <w:rPr>
           <w:b/>
         </w:rPr>
@@ -1848,13 +2140,22 @@
         <w:br/>
       </w:r>
       <w:r>
-        <w:t xml:space="preserve">The application will terminate and the data collection </w:t>
+        <w:t>The application is</w:t>
+      </w:r>
+      <w:r>
+        <w:t xml:space="preserve"> terminate</w:t>
+      </w:r>
+      <w:r>
+        <w:t>d followed by</w:t>
+      </w:r>
+      <w:r>
+        <w:t xml:space="preserve"> data collection </w:t>
       </w:r>
       <w:r>
         <w:t>a</w:t>
       </w:r>
       <w:r>
-        <w:t>nd storage in database will stop.</w:t>
+        <w:t>nd storage in database.</w:t>
       </w:r>
     </w:p>
     <w:p>
@@ -1879,9 +2180,37 @@
     <w:p>
       <w:pPr>
         <w:ind w:left="270"/>
-      </w:pPr>
-      <w:r>
-        <w:t>The application will log every step or function call, so that it is easy for the developer to duplicate the issue and solve it. If one part of the application is not working properly, it will fail gracefully and an error message will be displayed on screen.</w:t>
+        <w:jc w:val="both"/>
+      </w:pPr>
+      <w:r>
+        <w:t>The application</w:t>
+      </w:r>
+      <w:r>
+        <w:t xml:space="preserve"> log</w:t>
+      </w:r>
+      <w:r>
+        <w:t>s</w:t>
+      </w:r>
+      <w:r>
+        <w:t xml:space="preserve"> every step or function call, so that it </w:t>
+      </w:r>
+      <w:r>
+        <w:t>becomes</w:t>
+      </w:r>
+      <w:r>
+        <w:t xml:space="preserve"> easy for the developer to duplicate the issue </w:t>
+      </w:r>
+      <w:r>
+        <w:t>and solve it. I</w:t>
+      </w:r>
+      <w:r>
+        <w:t xml:space="preserve">f </w:t>
+      </w:r>
+      <w:r>
+        <w:t>a</w:t>
+      </w:r>
+      <w:r>
+        <w:t xml:space="preserve"> part of the application is not working properly, it will fail gracefully and an error message will be displayed on screen.</w:t>
       </w:r>
     </w:p>
     <w:p>
@@ -1889,51 +2218,118 @@
         <w:pStyle w:val="Heading2"/>
         <w:ind w:left="270"/>
       </w:pPr>
-      <w:r>
-        <w:t>Testability</w:t>
-      </w:r>
-    </w:p>
-    <w:p>
-      <w:pPr>
-        <w:ind w:left="255"/>
-      </w:pPr>
-      <w:r>
-        <w:t>Test Environment will be same as the customer’s environment i.e. Linux OS, Standalone machine.</w:t>
-      </w:r>
-      <w:r>
-        <w:br/>
-        <w:t>Test Sce</w:t>
-      </w:r>
-      <w:r>
-        <w:t>narios include testing with heavy CPU processes, memory consuming processes, I/O processes etc.</w:t>
-      </w:r>
-      <w:r>
-        <w:br/>
-        <w:t>Regression Testing will be performed after every module is completed to ensure all old functionalities are working fine. Test cases will be written to record all results.</w:t>
-      </w:r>
-    </w:p>
-    <w:p>
-      <w:pPr>
-        <w:ind w:left="255"/>
-      </w:pPr>
-      <w:r>
-        <w:lastRenderedPageBreak/>
-        <w:t xml:space="preserve">Function testing and system testing will be performed after completion </w:t>
-      </w:r>
-      <w:r>
-        <w:t>of every module.</w:t>
-      </w:r>
-    </w:p>
+    </w:p>
+    <w:p>
+      <w:pPr>
+        <w:pStyle w:val="Heading2"/>
+        <w:ind w:left="270"/>
+      </w:pPr>
+    </w:p>
+    <w:p/>
     <w:p>
       <w:pPr>
         <w:pStyle w:val="Heading2"/>
         <w:ind w:firstLine="255"/>
       </w:pPr>
       <w:r>
+        <w:t>Testability</w:t>
+      </w:r>
+    </w:p>
+    <w:p>
+      <w:pPr>
+        <w:pStyle w:val="ListParagraph"/>
+        <w:numPr>
+          <w:ilvl w:val="0"/>
+          <w:numId w:val="16"/>
+        </w:numPr>
+        <w:jc w:val="both"/>
+      </w:pPr>
+      <w:r>
+        <w:t>Test Environment will be same as the customer’s environment i.e</w:t>
+      </w:r>
+      <w:r>
+        <w:t>. Linux OS, Standalone machine.</w:t>
+      </w:r>
+    </w:p>
+    <w:p>
+      <w:pPr>
+        <w:pStyle w:val="ListParagraph"/>
+        <w:numPr>
+          <w:ilvl w:val="0"/>
+          <w:numId w:val="16"/>
+        </w:numPr>
+        <w:jc w:val="both"/>
+      </w:pPr>
+      <w:r>
+        <w:t>Test Sce</w:t>
+      </w:r>
+      <w:r>
+        <w:t>narios include testing with heavy CPU processes, memory con</w:t>
+      </w:r>
+      <w:r>
+        <w:t>suming processes, I/O processes</w:t>
+      </w:r>
+      <w:r>
+        <w:t>, etc</w:t>
+      </w:r>
+      <w:r>
+        <w:t>.</w:t>
+      </w:r>
+    </w:p>
+    <w:p>
+      <w:pPr>
+        <w:pStyle w:val="ListParagraph"/>
+        <w:numPr>
+          <w:ilvl w:val="0"/>
+          <w:numId w:val="16"/>
+        </w:numPr>
+        <w:jc w:val="both"/>
+      </w:pPr>
+      <w:r>
+        <w:t xml:space="preserve">Regression Testing will be performed after every module </w:t>
+      </w:r>
+      <w:r>
+        <w:t>to ensure all earlier</w:t>
+      </w:r>
+      <w:r>
+        <w:t xml:space="preserve"> functionalities are working. </w:t>
+      </w:r>
+    </w:p>
+    <w:p>
+      <w:pPr>
+        <w:pStyle w:val="ListParagraph"/>
+        <w:numPr>
+          <w:ilvl w:val="0"/>
+          <w:numId w:val="16"/>
+        </w:numPr>
+        <w:jc w:val="both"/>
+      </w:pPr>
+      <w:r>
+        <w:t>Test cases will be written to record all results.</w:t>
+      </w:r>
+      <w:r>
+        <w:t xml:space="preserve"> </w:t>
+      </w:r>
+      <w:r>
+        <w:t xml:space="preserve">Function testing and system testing will be performed after completion </w:t>
+      </w:r>
+      <w:r>
+        <w:t>of every module.</w:t>
+      </w:r>
+    </w:p>
+    <w:p>
+      <w:pPr>
+        <w:pStyle w:val="Heading2"/>
+        <w:ind w:firstLine="255"/>
+      </w:pPr>
+      <w:r>
         <w:t>Packaging</w:t>
       </w:r>
     </w:p>
     <w:p>
+      <w:pPr>
+        <w:jc w:val="both"/>
+      </w:pPr>
       <w:r>
         <w:t xml:space="preserve">   </w:t>
       </w:r>
@@ -1983,6 +2379,9 @@
       </w:r>
     </w:p>
     <w:p>
+      <w:pPr>
+        <w:jc w:val="both"/>
+      </w:pPr>
       <w:r>
         <w:t>This application integrates SQLite database:</w:t>
       </w:r>
@@ -1994,6 +2393,7 @@
           <w:ilvl w:val="0"/>
           <w:numId w:val="9"/>
         </w:numPr>
+        <w:jc w:val="both"/>
       </w:pPr>
       <w:r>
         <w:t>Which</w:t>
@@ -2009,15 +2409,25 @@
           <w:ilvl w:val="0"/>
           <w:numId w:val="9"/>
         </w:numPr>
-      </w:pPr>
-      <w:r>
-        <w:t>The need for using SQLite database is it</w:t>
-      </w:r>
-      <w:r>
-        <w:t>s support for</w:t>
-      </w:r>
-      <w:r>
-        <w:t xml:space="preserve"> many programming languages including java.</w:t>
+        <w:jc w:val="both"/>
+      </w:pPr>
+      <w:r>
+        <w:t>SQLite database is</w:t>
+      </w:r>
+      <w:r>
+        <w:t xml:space="preserve"> used as it</w:t>
+      </w:r>
+      <w:r>
+        <w:t xml:space="preserve"> support</w:t>
+      </w:r>
+      <w:r>
+        <w:t>s</w:t>
+      </w:r>
+      <w:r>
+        <w:t xml:space="preserve"> </w:t>
+      </w:r>
+      <w:r>
+        <w:t>many programming languages including java.</w:t>
       </w:r>
     </w:p>
     <w:p>
@@ -2027,6 +2437,7 @@
           <w:ilvl w:val="0"/>
           <w:numId w:val="9"/>
         </w:numPr>
+        <w:jc w:val="both"/>
       </w:pPr>
       <w:r>
         <w:t>The data update frequency is 5</w:t>
@@ -2073,6 +2484,9 @@
       </w:r>
     </w:p>
     <w:p>
+      <w:pPr>
+        <w:jc w:val="both"/>
+      </w:pPr>
       <w:r>
         <w:t>Outcome of the project:</w:t>
       </w:r>
@@ -2084,6 +2498,7 @@
           <w:ilvl w:val="0"/>
           <w:numId w:val="10"/>
         </w:numPr>
+        <w:jc w:val="both"/>
       </w:pPr>
       <w:r>
         <w:t>The objective of this application is to provide the user a clear picture of system performance.</w:t>
@@ -2096,6 +2511,7 @@
           <w:ilvl w:val="0"/>
           <w:numId w:val="10"/>
         </w:numPr>
+        <w:jc w:val="both"/>
       </w:pPr>
       <w:r>
         <w:t>Any user can run</w:t>
@@ -2111,6 +2527,7 @@
           <w:ilvl w:val="0"/>
           <w:numId w:val="10"/>
         </w:numPr>
+        <w:jc w:val="both"/>
       </w:pPr>
       <w:r>
         <w:t>History as old as one week is maintained in the database and can be viewed/retrieved at any time.</w:t>
@@ -2123,6 +2540,7 @@
           <w:ilvl w:val="0"/>
           <w:numId w:val="10"/>
         </w:numPr>
+        <w:jc w:val="both"/>
       </w:pPr>
       <w:r>
         <w:rPr>
@@ -2147,6 +2565,7 @@
           <w:ilvl w:val="0"/>
           <w:numId w:val="10"/>
         </w:numPr>
+        <w:jc w:val="both"/>
       </w:pPr>
       <w:r>
         <w:t>Network stats</w:t>
@@ -2168,6 +2587,7 @@
           <w:ilvl w:val="0"/>
           <w:numId w:val="10"/>
         </w:numPr>
+        <w:jc w:val="both"/>
       </w:pPr>
       <w:r>
         <w:t>Users can print the logs of the system statistics but cannot change the data.    </w:t>
@@ -2196,6 +2616,9 @@
       </w:r>
     </w:p>
     <w:p>
+      <w:pPr>
+        <w:jc w:val="both"/>
+      </w:pPr>
       <w:r>
         <w:t xml:space="preserve">There is no </w:t>
       </w:r>
@@ -2213,6 +2636,7 @@
           <w:ilvl w:val="0"/>
           <w:numId w:val="1"/>
         </w:numPr>
+        <w:jc w:val="both"/>
       </w:pPr>
       <w:r>
         <w:t xml:space="preserve">Any user with the installation files can install and use the software. </w:t>
@@ -2251,6 +2675,7 @@
           <w:ilvl w:val="0"/>
           <w:numId w:val="2"/>
         </w:numPr>
+        <w:jc w:val="both"/>
       </w:pPr>
       <w:r>
         <w:t>The basic requirement, amongst other things, that there is sufficient contrast between text and background color</w:t>
@@ -2266,13 +2691,20 @@
           <w:ilvl w:val="0"/>
           <w:numId w:val="2"/>
         </w:numPr>
-      </w:pPr>
-      <w:r>
+        <w:jc w:val="both"/>
+      </w:pPr>
+      <w:r>
+        <w:lastRenderedPageBreak/>
         <w:t>Best practice is to avoid the usage of red/green colors. As 1 in 12 people have red/green /yellow color disability.</w:t>
       </w:r>
       <w:r>
         <w:t xml:space="preserve"> </w:t>
       </w:r>
+    </w:p>
+    <w:p>
+      <w:pPr>
+        <w:jc w:val="both"/>
+      </w:pPr>
     </w:p>
     <w:p>
       <w:pPr>
@@ -2304,6 +2736,7 @@
           <w:ilvl w:val="0"/>
           <w:numId w:val="3"/>
         </w:numPr>
+        <w:jc w:val="both"/>
       </w:pPr>
       <w:r>
         <w:t xml:space="preserve">The </w:t>
@@ -2319,6 +2752,7 @@
           <w:ilvl w:val="0"/>
           <w:numId w:val="3"/>
         </w:numPr>
+        <w:jc w:val="both"/>
       </w:pPr>
       <w:r>
         <w:t>SysTemantics supports only English language.</w:t>
@@ -2331,6 +2765,7 @@
           <w:ilvl w:val="0"/>
           <w:numId w:val="3"/>
         </w:numPr>
+        <w:jc w:val="both"/>
       </w:pPr>
       <w:r>
         <w:t>Documentation is in English.</w:t>
@@ -2349,29 +2784,792 @@
           <w:b/>
           <w:color w:val="auto"/>
         </w:rPr>
-        <w:lastRenderedPageBreak/>
         <w:t>Supporting Material</w:t>
       </w:r>
     </w:p>
     <w:p>
       <w:pPr>
         <w:pStyle w:val="Heading2"/>
-        <w:ind w:left="720"/>
-      </w:pPr>
+      </w:pPr>
+      <w:r>
+        <w:tab/>
+      </w:r>
       <w:r>
         <w:t>Glossary</w:t>
       </w:r>
-    </w:p>
-    <w:p>
-      <w:pPr>
-        <w:pStyle w:val="Heading2"/>
-        <w:ind w:left="720"/>
-      </w:pPr>
-      <w:r>
-        <w:t>References</w:t>
-      </w:r>
-    </w:p>
-    <w:p/>
+      <w:r>
+        <w:t>:</w:t>
+      </w:r>
+    </w:p>
+    <w:p>
+      <w:pPr>
+        <w:pStyle w:val="ListParagraph"/>
+        <w:numPr>
+          <w:ilvl w:val="0"/>
+          <w:numId w:val="20"/>
+        </w:numPr>
+        <w:jc w:val="both"/>
+      </w:pPr>
+      <w:r>
+        <w:rPr>
+          <w:b/>
+        </w:rPr>
+        <w:t>CPU</w:t>
+      </w:r>
+      <w:r>
+        <w:t>: Central Processing Unit.</w:t>
+      </w:r>
+    </w:p>
+    <w:p>
+      <w:pPr>
+        <w:pStyle w:val="ListParagraph"/>
+        <w:numPr>
+          <w:ilvl w:val="0"/>
+          <w:numId w:val="20"/>
+        </w:numPr>
+        <w:jc w:val="both"/>
+        <w:rPr>
+          <w:rStyle w:val="tgc"/>
+        </w:rPr>
+      </w:pPr>
+      <w:r>
+        <w:rPr>
+          <w:b/>
+        </w:rPr>
+        <w:t>CLI</w:t>
+      </w:r>
+      <w:r>
+        <w:t xml:space="preserve">: (Command Line Interface): </w:t>
+      </w:r>
+      <w:r>
+        <w:rPr>
+          <w:rStyle w:val="tgc"/>
+        </w:rPr>
+        <w:t xml:space="preserve">is a user </w:t>
+      </w:r>
+      <w:r>
+        <w:rPr>
+          <w:rStyle w:val="tgc"/>
+          <w:bCs/>
+        </w:rPr>
+        <w:t>interface</w:t>
+      </w:r>
+      <w:r>
+        <w:rPr>
+          <w:rStyle w:val="tgc"/>
+        </w:rPr>
+        <w:t xml:space="preserve"> to a computer's operating system or an application in which the user responds to a visual </w:t>
+      </w:r>
+      <w:r>
+        <w:rPr>
+          <w:rStyle w:val="tgc"/>
+          <w:bCs/>
+        </w:rPr>
+        <w:t>prompt</w:t>
+      </w:r>
+      <w:r>
+        <w:rPr>
+          <w:rStyle w:val="tgc"/>
+        </w:rPr>
+        <w:t xml:space="preserve"> by typing in a </w:t>
+      </w:r>
+      <w:r>
+        <w:rPr>
+          <w:rStyle w:val="tgc"/>
+          <w:bCs/>
+        </w:rPr>
+        <w:t>command</w:t>
+      </w:r>
+      <w:r>
+        <w:rPr>
+          <w:rStyle w:val="tgc"/>
+        </w:rPr>
+        <w:t xml:space="preserve"> on a specified </w:t>
+      </w:r>
+      <w:r>
+        <w:rPr>
+          <w:rStyle w:val="tgc"/>
+          <w:bCs/>
+        </w:rPr>
+        <w:t>line</w:t>
+      </w:r>
+      <w:r>
+        <w:rPr>
+          <w:rStyle w:val="tgc"/>
+        </w:rPr>
+        <w:t xml:space="preserve">, receives a response back from the system, and then enters another </w:t>
+      </w:r>
+      <w:r>
+        <w:rPr>
+          <w:rStyle w:val="tgc"/>
+          <w:bCs/>
+        </w:rPr>
+        <w:t>command</w:t>
+      </w:r>
+      <w:r>
+        <w:rPr>
+          <w:rStyle w:val="tgc"/>
+        </w:rPr>
+        <w:t>, and so forth.</w:t>
+      </w:r>
+    </w:p>
+    <w:p>
+      <w:pPr>
+        <w:pStyle w:val="ListParagraph"/>
+        <w:numPr>
+          <w:ilvl w:val="0"/>
+          <w:numId w:val="20"/>
+        </w:numPr>
+        <w:jc w:val="both"/>
+      </w:pPr>
+      <w:r>
+        <w:rPr>
+          <w:b/>
+        </w:rPr>
+        <w:t>Use Case Diagram</w:t>
+      </w:r>
+      <w:r>
+        <w:t xml:space="preserve">: </w:t>
+      </w:r>
+      <w:r>
+        <w:t xml:space="preserve">A </w:t>
+      </w:r>
+      <w:r>
+        <w:rPr>
+          <w:bCs/>
+        </w:rPr>
+        <w:t>use case diagram</w:t>
+      </w:r>
+      <w:r>
+        <w:t xml:space="preserve"> at its simplest is a representation of a user's interaction with the system that shows the relationship between the user and the different </w:t>
+      </w:r>
+      <w:hyperlink r:id="rId15" w:tooltip="Use case" w:history="1">
+        <w:r>
+          <w:rPr>
+            <w:rStyle w:val="Hyperlink"/>
+            <w:color w:val="auto"/>
+            <w:u w:val="none"/>
+          </w:rPr>
+          <w:t>use cases</w:t>
+        </w:r>
+      </w:hyperlink>
+      <w:r>
+        <w:t xml:space="preserve"> in which the user is involved.</w:t>
+      </w:r>
+    </w:p>
+    <w:p>
+      <w:pPr>
+        <w:pStyle w:val="ListParagraph"/>
+        <w:numPr>
+          <w:ilvl w:val="0"/>
+          <w:numId w:val="20"/>
+        </w:numPr>
+        <w:jc w:val="both"/>
+      </w:pPr>
+      <w:r>
+        <w:rPr>
+          <w:b/>
+        </w:rPr>
+        <w:t>C</w:t>
+      </w:r>
+      <w:r>
+        <w:t>:</w:t>
+      </w:r>
+      <w:r>
+        <w:t xml:space="preserve"> </w:t>
+      </w:r>
+      <w:r>
+        <w:rPr>
+          <w:rStyle w:val="tgc"/>
+        </w:rPr>
+        <w:t xml:space="preserve">is a general-purpose, imperative computer programming </w:t>
+      </w:r>
+      <w:r>
+        <w:rPr>
+          <w:rStyle w:val="tgc"/>
+          <w:bCs/>
+        </w:rPr>
+        <w:t>language</w:t>
+      </w:r>
+      <w:r>
+        <w:rPr>
+          <w:rStyle w:val="tgc"/>
+        </w:rPr>
+        <w:t>, supporting structured programming, lexical variable scope and recursion</w:t>
+      </w:r>
+      <w:r>
+        <w:rPr>
+          <w:rStyle w:val="tgc"/>
+        </w:rPr>
+        <w:t>.</w:t>
+      </w:r>
+    </w:p>
+    <w:p>
+      <w:pPr>
+        <w:pStyle w:val="ListParagraph"/>
+        <w:numPr>
+          <w:ilvl w:val="0"/>
+          <w:numId w:val="20"/>
+        </w:numPr>
+        <w:jc w:val="both"/>
+        <w:rPr>
+          <w:rStyle w:val="st"/>
+        </w:rPr>
+      </w:pPr>
+      <w:r>
+        <w:rPr>
+          <w:b/>
+        </w:rPr>
+        <w:t>Java</w:t>
+      </w:r>
+      <w:r>
+        <w:t>:</w:t>
+      </w:r>
+      <w:r>
+        <w:t xml:space="preserve"> </w:t>
+      </w:r>
+      <w:r>
+        <w:rPr>
+          <w:rStyle w:val="Emphasis"/>
+        </w:rPr>
+        <w:t>Java</w:t>
+      </w:r>
+      <w:r>
+        <w:rPr>
+          <w:rStyle w:val="st"/>
+        </w:rPr>
+        <w:t xml:space="preserve"> is a general purpose, high-level programming language</w:t>
+      </w:r>
+      <w:r>
+        <w:rPr>
+          <w:rStyle w:val="st"/>
+        </w:rPr>
+        <w:t>.</w:t>
+      </w:r>
+    </w:p>
+    <w:p>
+      <w:pPr>
+        <w:pStyle w:val="ListParagraph"/>
+        <w:numPr>
+          <w:ilvl w:val="0"/>
+          <w:numId w:val="20"/>
+        </w:numPr>
+        <w:jc w:val="both"/>
+        <w:rPr>
+          <w:rStyle w:val="tgc"/>
+        </w:rPr>
+      </w:pPr>
+      <w:r>
+        <w:rPr>
+          <w:b/>
+        </w:rPr>
+        <w:t>SQL</w:t>
+      </w:r>
+      <w:r>
+        <w:t>:</w:t>
+      </w:r>
+      <w:r>
+        <w:t xml:space="preserve"> </w:t>
+      </w:r>
+      <w:r>
+        <w:rPr>
+          <w:rStyle w:val="tgc"/>
+        </w:rPr>
+        <w:t>is a special-purpose programming language designed for managing data held in a relational database management system (RDBMS), or for stream processing in a relational data stream management system</w:t>
+      </w:r>
+      <w:r>
+        <w:rPr>
+          <w:rStyle w:val="tgc"/>
+        </w:rPr>
+        <w:t>.</w:t>
+      </w:r>
+    </w:p>
+    <w:p>
+      <w:pPr>
+        <w:pStyle w:val="ListParagraph"/>
+        <w:numPr>
+          <w:ilvl w:val="0"/>
+          <w:numId w:val="20"/>
+        </w:numPr>
+        <w:jc w:val="both"/>
+        <w:rPr>
+          <w:rStyle w:val="tgc"/>
+        </w:rPr>
+      </w:pPr>
+      <w:r>
+        <w:rPr>
+          <w:rStyle w:val="tgc"/>
+          <w:b/>
+          <w:bCs/>
+        </w:rPr>
+        <w:t>Ncurses:</w:t>
+      </w:r>
+      <w:r>
+        <w:rPr>
+          <w:rStyle w:val="tgc"/>
+        </w:rPr>
+        <w:t xml:space="preserve"> (new curses) is a programming library providing an API that allows the programmer to write text-based user interfaces in a terminal-independent manner. It is a toolkit for developing "GUI-like" application software that runs under a terminal emulator.</w:t>
+      </w:r>
+    </w:p>
+    <w:p>
+      <w:pPr>
+        <w:pStyle w:val="ListParagraph"/>
+        <w:numPr>
+          <w:ilvl w:val="0"/>
+          <w:numId w:val="20"/>
+        </w:numPr>
+        <w:jc w:val="both"/>
+      </w:pPr>
+      <w:r>
+        <w:rPr>
+          <w:b/>
+          <w:bCs/>
+        </w:rPr>
+        <w:t>G</w:t>
+      </w:r>
+      <w:r>
+        <w:rPr>
+          <w:b/>
+          <w:bCs/>
+        </w:rPr>
+        <w:t>nuplot</w:t>
+      </w:r>
+      <w:r>
+        <w:rPr>
+          <w:b/>
+          <w:bCs/>
+        </w:rPr>
+        <w:t>:</w:t>
+      </w:r>
+      <w:r>
+        <w:t xml:space="preserve"> </w:t>
+      </w:r>
+      <w:r>
+        <w:t xml:space="preserve">is a </w:t>
+      </w:r>
+      <w:hyperlink r:id="rId16" w:tooltip="Command-line" w:history="1">
+        <w:r>
+          <w:rPr>
+            <w:rStyle w:val="Hyperlink"/>
+            <w:color w:val="auto"/>
+            <w:u w:val="none"/>
+          </w:rPr>
+          <w:t>command-line</w:t>
+        </w:r>
+      </w:hyperlink>
+      <w:r>
+        <w:t xml:space="preserve"> program that can generate two- and three-dimensional </w:t>
+      </w:r>
+      <w:hyperlink r:id="rId17" w:tooltip="Plot (graphics)" w:history="1">
+        <w:r>
+          <w:rPr>
+            <w:rStyle w:val="Hyperlink"/>
+            <w:color w:val="auto"/>
+            <w:u w:val="none"/>
+          </w:rPr>
+          <w:t>plots</w:t>
+        </w:r>
+      </w:hyperlink>
+      <w:r>
+        <w:t xml:space="preserve"> of </w:t>
+      </w:r>
+      <w:hyperlink r:id="rId18" w:tooltip="Function (mathematics)" w:history="1">
+        <w:r>
+          <w:rPr>
+            <w:rStyle w:val="Hyperlink"/>
+            <w:color w:val="auto"/>
+            <w:u w:val="none"/>
+          </w:rPr>
+          <w:t>functions</w:t>
+        </w:r>
+      </w:hyperlink>
+      <w:r>
+        <w:t xml:space="preserve">, </w:t>
+      </w:r>
+      <w:hyperlink r:id="rId19" w:tooltip="Data" w:history="1">
+        <w:r>
+          <w:rPr>
+            <w:rStyle w:val="Hyperlink"/>
+            <w:color w:val="auto"/>
+            <w:u w:val="none"/>
+          </w:rPr>
+          <w:t>data</w:t>
+        </w:r>
+      </w:hyperlink>
+      <w:r>
+        <w:t>, and data fits.</w:t>
+      </w:r>
+    </w:p>
+    <w:p>
+      <w:pPr>
+        <w:pStyle w:val="ListParagraph"/>
+        <w:numPr>
+          <w:ilvl w:val="0"/>
+          <w:numId w:val="20"/>
+        </w:numPr>
+        <w:jc w:val="both"/>
+      </w:pPr>
+      <w:r>
+        <w:rPr>
+          <w:b/>
+          <w:bCs/>
+        </w:rPr>
+        <w:t>Graphite</w:t>
+      </w:r>
+      <w:r>
+        <w:rPr>
+          <w:b/>
+          <w:bCs/>
+        </w:rPr>
+        <w:t>:</w:t>
+      </w:r>
+      <w:r>
+        <w:t xml:space="preserve"> </w:t>
+      </w:r>
+      <w:r>
+        <w:t xml:space="preserve">is a </w:t>
+      </w:r>
+      <w:hyperlink r:id="rId20" w:tooltip="Free open source software" w:history="1">
+        <w:r>
+          <w:rPr>
+            <w:rStyle w:val="Hyperlink"/>
+            <w:color w:val="auto"/>
+            <w:u w:val="none"/>
+          </w:rPr>
+          <w:t>free open source software</w:t>
+        </w:r>
+      </w:hyperlink>
+      <w:r>
+        <w:t xml:space="preserve"> (FOSS) tool for monitoring and graphing the performance of computer systems.</w:t>
+      </w:r>
+    </w:p>
+    <w:p>
+      <w:pPr>
+        <w:pStyle w:val="ListParagraph"/>
+        <w:numPr>
+          <w:ilvl w:val="0"/>
+          <w:numId w:val="20"/>
+        </w:numPr>
+        <w:jc w:val="both"/>
+        <w:rPr>
+          <w:rStyle w:val="tgc"/>
+        </w:rPr>
+      </w:pPr>
+      <w:r>
+        <w:rPr>
+          <w:rStyle w:val="tgc"/>
+          <w:b/>
+        </w:rPr>
+        <w:t>A Java virtual machine</w:t>
+      </w:r>
+      <w:r>
+        <w:rPr>
+          <w:rStyle w:val="tgc"/>
+        </w:rPr>
+        <w:t xml:space="preserve"> (</w:t>
+      </w:r>
+      <w:r>
+        <w:rPr>
+          <w:rStyle w:val="tgc"/>
+          <w:b/>
+          <w:bCs/>
+        </w:rPr>
+        <w:t>JVM</w:t>
+      </w:r>
+      <w:r>
+        <w:rPr>
+          <w:rStyle w:val="tgc"/>
+        </w:rPr>
+        <w:t>)</w:t>
+      </w:r>
+      <w:r>
+        <w:rPr>
+          <w:rStyle w:val="tgc"/>
+        </w:rPr>
+        <w:t>:</w:t>
+      </w:r>
+      <w:r>
+        <w:rPr>
+          <w:rStyle w:val="tgc"/>
+        </w:rPr>
+        <w:t xml:space="preserve"> is an abstract computing machine that enables a computer to run a Java program.</w:t>
+      </w:r>
+    </w:p>
+    <w:p>
+      <w:pPr>
+        <w:pStyle w:val="ListParagraph"/>
+        <w:numPr>
+          <w:ilvl w:val="0"/>
+          <w:numId w:val="20"/>
+        </w:numPr>
+        <w:jc w:val="both"/>
+      </w:pPr>
+      <w:r>
+        <w:rPr>
+          <w:b/>
+          <w:bCs/>
+        </w:rPr>
+        <w:t>NetBeans</w:t>
+      </w:r>
+      <w:r>
+        <w:rPr>
+          <w:b/>
+          <w:bCs/>
+        </w:rPr>
+        <w:t>:</w:t>
+      </w:r>
+      <w:r>
+        <w:t xml:space="preserve"> </w:t>
+      </w:r>
+      <w:r>
+        <w:t xml:space="preserve">is a </w:t>
+      </w:r>
+      <w:hyperlink r:id="rId21" w:tooltip="Software development" w:history="1">
+        <w:r>
+          <w:rPr>
+            <w:rStyle w:val="Hyperlink"/>
+            <w:color w:val="auto"/>
+            <w:u w:val="none"/>
+          </w:rPr>
+          <w:t>software development</w:t>
+        </w:r>
+      </w:hyperlink>
+      <w:r>
+        <w:t xml:space="preserve"> platform written in </w:t>
+      </w:r>
+      <w:hyperlink r:id="rId22" w:tooltip="Java (programming language)" w:history="1">
+        <w:r>
+          <w:rPr>
+            <w:rStyle w:val="Hyperlink"/>
+            <w:color w:val="auto"/>
+            <w:u w:val="none"/>
+          </w:rPr>
+          <w:t>Java</w:t>
+        </w:r>
+      </w:hyperlink>
+      <w:r>
+        <w:t xml:space="preserve">. The NetBeans </w:t>
+      </w:r>
+      <w:hyperlink r:id="rId23" w:tooltip="Platform (computing)" w:history="1">
+        <w:r>
+          <w:rPr>
+            <w:rStyle w:val="Hyperlink"/>
+            <w:color w:val="auto"/>
+            <w:u w:val="none"/>
+          </w:rPr>
+          <w:t>Platform</w:t>
+        </w:r>
+      </w:hyperlink>
+      <w:r>
+        <w:t xml:space="preserve"> allows applications to be developed from a set of modular </w:t>
+      </w:r>
+      <w:hyperlink r:id="rId24" w:tooltip="Software component" w:history="1">
+        <w:r>
+          <w:rPr>
+            <w:rStyle w:val="Hyperlink"/>
+            <w:color w:val="auto"/>
+            <w:u w:val="none"/>
+          </w:rPr>
+          <w:t>software components</w:t>
+        </w:r>
+      </w:hyperlink>
+      <w:r>
+        <w:t xml:space="preserve"> called </w:t>
+      </w:r>
+      <w:r>
+        <w:rPr>
+          <w:iCs/>
+        </w:rPr>
+        <w:t>modules</w:t>
+      </w:r>
+      <w:r>
+        <w:t>.</w:t>
+      </w:r>
+    </w:p>
+    <w:p>
+      <w:pPr>
+        <w:pStyle w:val="ListParagraph"/>
+        <w:numPr>
+          <w:ilvl w:val="0"/>
+          <w:numId w:val="20"/>
+        </w:numPr>
+        <w:jc w:val="both"/>
+      </w:pPr>
+      <w:r>
+        <w:rPr>
+          <w:b/>
+          <w:bCs/>
+        </w:rPr>
+        <w:t>Maven</w:t>
+      </w:r>
+      <w:r>
+        <w:rPr>
+          <w:b/>
+          <w:bCs/>
+        </w:rPr>
+        <w:t>:</w:t>
+      </w:r>
+      <w:r>
+        <w:t xml:space="preserve"> </w:t>
+      </w:r>
+      <w:r>
+        <w:t xml:space="preserve">is a </w:t>
+      </w:r>
+      <w:hyperlink r:id="rId25" w:tooltip="Build automation" w:history="1">
+        <w:r>
+          <w:rPr>
+            <w:rStyle w:val="Hyperlink"/>
+            <w:color w:val="auto"/>
+            <w:u w:val="none"/>
+          </w:rPr>
+          <w:t>build automation</w:t>
+        </w:r>
+      </w:hyperlink>
+      <w:r>
+        <w:t xml:space="preserve"> tool used primarily for </w:t>
+      </w:r>
+      <w:hyperlink r:id="rId26" w:tooltip="Java (programming language)" w:history="1">
+        <w:r>
+          <w:rPr>
+            <w:rStyle w:val="Hyperlink"/>
+            <w:color w:val="auto"/>
+            <w:u w:val="none"/>
+          </w:rPr>
+          <w:t>Java</w:t>
+        </w:r>
+      </w:hyperlink>
+      <w:r>
+        <w:t xml:space="preserve"> projects.</w:t>
+      </w:r>
+    </w:p>
+    <w:p>
+      <w:pPr>
+        <w:pStyle w:val="ListParagraph"/>
+        <w:numPr>
+          <w:ilvl w:val="0"/>
+          <w:numId w:val="20"/>
+        </w:numPr>
+        <w:jc w:val="both"/>
+      </w:pPr>
+      <w:r>
+        <w:rPr>
+          <w:b/>
+          <w:bCs/>
+        </w:rPr>
+        <w:t>SQLite</w:t>
+      </w:r>
+      <w:r>
+        <w:rPr>
+          <w:b/>
+          <w:bCs/>
+        </w:rPr>
+        <w:t>:</w:t>
+      </w:r>
+      <w:r>
+        <w:rPr>
+          <w:b/>
+          <w:bCs/>
+        </w:rPr>
+        <w:t xml:space="preserve"> </w:t>
+      </w:r>
+      <w:r>
+        <w:t xml:space="preserve">is a </w:t>
+      </w:r>
+      <w:hyperlink r:id="rId27" w:tooltip="Relational database management system" w:history="1">
+        <w:r>
+          <w:rPr>
+            <w:rStyle w:val="Hyperlink"/>
+            <w:color w:val="auto"/>
+            <w:u w:val="none"/>
+          </w:rPr>
+          <w:t>relational database management system</w:t>
+        </w:r>
+      </w:hyperlink>
+      <w:r>
+        <w:t xml:space="preserve"> contained in a </w:t>
+      </w:r>
+      <w:hyperlink r:id="rId28" w:tooltip="C (programming language)" w:history="1">
+        <w:r>
+          <w:rPr>
+            <w:rStyle w:val="Hyperlink"/>
+            <w:color w:val="auto"/>
+            <w:u w:val="none"/>
+          </w:rPr>
+          <w:t>C</w:t>
+        </w:r>
+      </w:hyperlink>
+      <w:r>
+        <w:t xml:space="preserve"> programming </w:t>
+      </w:r>
+      <w:hyperlink r:id="rId29" w:tooltip="Library (computer science)" w:history="1">
+        <w:r>
+          <w:rPr>
+            <w:rStyle w:val="Hyperlink"/>
+            <w:color w:val="auto"/>
+            <w:u w:val="none"/>
+          </w:rPr>
+          <w:t>library</w:t>
+        </w:r>
+      </w:hyperlink>
+      <w:r>
+        <w:t xml:space="preserve">. In contrast to many other database management systems, SQLite is not a </w:t>
+      </w:r>
+      <w:hyperlink r:id="rId30" w:tooltip="Client–server" w:history="1">
+        <w:r>
+          <w:rPr>
+            <w:rStyle w:val="Hyperlink"/>
+            <w:color w:val="auto"/>
+            <w:u w:val="none"/>
+          </w:rPr>
+          <w:t>client–server</w:t>
+        </w:r>
+      </w:hyperlink>
+      <w:r>
+        <w:t xml:space="preserve"> database engine. Rather, it is embedded into the end program.</w:t>
+      </w:r>
+    </w:p>
+    <w:p>
+      <w:pPr>
+        <w:tabs>
+          <w:tab w:val="left" w:pos="7755"/>
+        </w:tabs>
+        <w:rPr>
+          <w:rFonts w:asciiTheme="majorHAnsi" w:hAnsiTheme="majorHAnsi"/>
+          <w:b/>
+          <w:sz w:val="32"/>
+          <w:szCs w:val="32"/>
+        </w:rPr>
+      </w:pPr>
+      <w:r>
+        <w:rPr>
+          <w:rFonts w:asciiTheme="majorHAnsi" w:hAnsiTheme="majorHAnsi"/>
+          <w:b/>
+          <w:sz w:val="32"/>
+          <w:szCs w:val="32"/>
+        </w:rPr>
+        <w:tab/>
+      </w:r>
+    </w:p>
+    <w:p>
+      <w:pPr>
+        <w:rPr>
+          <w:rFonts w:asciiTheme="majorHAnsi" w:hAnsiTheme="majorHAnsi"/>
+          <w:b/>
+          <w:sz w:val="32"/>
+          <w:szCs w:val="32"/>
+        </w:rPr>
+      </w:pPr>
+    </w:p>
+    <w:p>
+      <w:pPr>
+        <w:rPr>
+          <w:rFonts w:asciiTheme="majorHAnsi" w:hAnsiTheme="majorHAnsi"/>
+          <w:b/>
+          <w:sz w:val="32"/>
+          <w:szCs w:val="32"/>
+        </w:rPr>
+      </w:pPr>
+    </w:p>
     <w:p>
       <w:pPr>
         <w:rPr>
@@ -2407,6 +3605,9 @@
       </w:pPr>
       <w:r>
         <w:t>No Project Expenses</w:t>
+      </w:r>
+      <w:r>
+        <w:t>.</w:t>
       </w:r>
     </w:p>
     <w:p>
@@ -2449,6 +3650,7 @@
         </w:tabs>
         <w:spacing w:after="0" w:line="240" w:lineRule="auto"/>
         <w:ind w:left="1080"/>
+        <w:jc w:val="both"/>
       </w:pPr>
       <w:r>
         <w:t> Manual Testing is performed throughout the project (Automation testing is not performed).</w:t>
@@ -2466,6 +3668,7 @@
         </w:tabs>
         <w:spacing w:after="0" w:line="240" w:lineRule="auto"/>
         <w:ind w:left="1080"/>
+        <w:jc w:val="both"/>
       </w:pPr>
       <w:r>
         <w:t> It is designed as</w:t>
@@ -2531,8 +3734,6 @@
       <w:r>
         <w:t>Time.</w:t>
       </w:r>
-      <w:bookmarkStart w:id="0" w:name="_GoBack"/>
-      <w:bookmarkEnd w:id="0"/>
     </w:p>
     <w:p>
       <w:pPr>
@@ -2613,8 +3814,8 @@
       </w:r>
     </w:p>
     <w:sectPr>
-      <w:headerReference w:type="default" r:id="rId15"/>
-      <w:footerReference w:type="default" r:id="rId16"/>
+      <w:headerReference w:type="default" r:id="rId31"/>
+      <w:footerReference w:type="default" r:id="rId32"/>
       <w:pgSz w:w="12240" w:h="15840"/>
       <w:pgMar w:top="1440" w:right="1440" w:bottom="1440" w:left="1440" w:header="720" w:footer="720" w:gutter="0"/>
       <w:pgBorders w:offsetFrom="page">
@@ -2830,6 +4031,119 @@
     </w:lvl>
   </w:abstractNum>
   <w:abstractNum w:abstractNumId="1" w15:restartNumberingAfterBreak="0">
+    <w:nsid w:val="09745E5C"/>
+    <w:multiLevelType w:val="hybridMultilevel"/>
+    <w:tmpl w:val="4F9C8488"/>
+    <w:lvl w:ilvl="0" w:tplc="04090001">
+      <w:start w:val="1"/>
+      <w:numFmt w:val="bullet"/>
+      <w:lvlText w:val=""/>
+      <w:lvlJc w:val="left"/>
+      <w:pPr>
+        <w:ind w:left="720" w:hanging="360"/>
+      </w:pPr>
+      <w:rPr>
+        <w:rFonts w:ascii="Symbol" w:hAnsi="Symbol" w:hint="default"/>
+      </w:rPr>
+    </w:lvl>
+    <w:lvl w:ilvl="1" w:tplc="04090003" w:tentative="1">
+      <w:start w:val="1"/>
+      <w:numFmt w:val="bullet"/>
+      <w:lvlText w:val="o"/>
+      <w:lvlJc w:val="left"/>
+      <w:pPr>
+        <w:ind w:left="1440" w:hanging="360"/>
+      </w:pPr>
+      <w:rPr>
+        <w:rFonts w:ascii="Courier New" w:hAnsi="Courier New" w:cs="Courier New" w:hint="default"/>
+      </w:rPr>
+    </w:lvl>
+    <w:lvl w:ilvl="2" w:tplc="04090005" w:tentative="1">
+      <w:start w:val="1"/>
+      <w:numFmt w:val="bullet"/>
+      <w:lvlText w:val=""/>
+      <w:lvlJc w:val="left"/>
+      <w:pPr>
+        <w:ind w:left="2160" w:hanging="360"/>
+      </w:pPr>
+      <w:rPr>
+        <w:rFonts w:ascii="Wingdings" w:hAnsi="Wingdings" w:hint="default"/>
+      </w:rPr>
+    </w:lvl>
+    <w:lvl w:ilvl="3" w:tplc="04090001" w:tentative="1">
+      <w:start w:val="1"/>
+      <w:numFmt w:val="bullet"/>
+      <w:lvlText w:val=""/>
+      <w:lvlJc w:val="left"/>
+      <w:pPr>
+        <w:ind w:left="2880" w:hanging="360"/>
+      </w:pPr>
+      <w:rPr>
+        <w:rFonts w:ascii="Symbol" w:hAnsi="Symbol" w:hint="default"/>
+      </w:rPr>
+    </w:lvl>
+    <w:lvl w:ilvl="4" w:tplc="04090003" w:tentative="1">
+      <w:start w:val="1"/>
+      <w:numFmt w:val="bullet"/>
+      <w:lvlText w:val="o"/>
+      <w:lvlJc w:val="left"/>
+      <w:pPr>
+        <w:ind w:left="3600" w:hanging="360"/>
+      </w:pPr>
+      <w:rPr>
+        <w:rFonts w:ascii="Courier New" w:hAnsi="Courier New" w:cs="Courier New" w:hint="default"/>
+      </w:rPr>
+    </w:lvl>
+    <w:lvl w:ilvl="5" w:tplc="04090005" w:tentative="1">
+      <w:start w:val="1"/>
+      <w:numFmt w:val="bullet"/>
+      <w:lvlText w:val=""/>
+      <w:lvlJc w:val="left"/>
+      <w:pPr>
+        <w:ind w:left="4320" w:hanging="360"/>
+      </w:pPr>
+      <w:rPr>
+        <w:rFonts w:ascii="Wingdings" w:hAnsi="Wingdings" w:hint="default"/>
+      </w:rPr>
+    </w:lvl>
+    <w:lvl w:ilvl="6" w:tplc="04090001" w:tentative="1">
+      <w:start w:val="1"/>
+      <w:numFmt w:val="bullet"/>
+      <w:lvlText w:val=""/>
+      <w:lvlJc w:val="left"/>
+      <w:pPr>
+        <w:ind w:left="5040" w:hanging="360"/>
+      </w:pPr>
+      <w:rPr>
+        <w:rFonts w:ascii="Symbol" w:hAnsi="Symbol" w:hint="default"/>
+      </w:rPr>
+    </w:lvl>
+    <w:lvl w:ilvl="7" w:tplc="04090003" w:tentative="1">
+      <w:start w:val="1"/>
+      <w:numFmt w:val="bullet"/>
+      <w:lvlText w:val="o"/>
+      <w:lvlJc w:val="left"/>
+      <w:pPr>
+        <w:ind w:left="5760" w:hanging="360"/>
+      </w:pPr>
+      <w:rPr>
+        <w:rFonts w:ascii="Courier New" w:hAnsi="Courier New" w:cs="Courier New" w:hint="default"/>
+      </w:rPr>
+    </w:lvl>
+    <w:lvl w:ilvl="8" w:tplc="04090005" w:tentative="1">
+      <w:start w:val="1"/>
+      <w:numFmt w:val="bullet"/>
+      <w:lvlText w:val=""/>
+      <w:lvlJc w:val="left"/>
+      <w:pPr>
+        <w:ind w:left="6480" w:hanging="360"/>
+      </w:pPr>
+      <w:rPr>
+        <w:rFonts w:ascii="Wingdings" w:hAnsi="Wingdings" w:hint="default"/>
+      </w:rPr>
+    </w:lvl>
+  </w:abstractNum>
+  <w:abstractNum w:abstractNumId="2" w15:restartNumberingAfterBreak="0">
     <w:nsid w:val="221242CA"/>
     <w:multiLevelType w:val="multilevel"/>
     <w:tmpl w:val="0D44346E"/>
@@ -2978,7 +4292,7 @@
       </w:rPr>
     </w:lvl>
   </w:abstractNum>
-  <w:abstractNum w:abstractNumId="2" w15:restartNumberingAfterBreak="0">
+  <w:abstractNum w:abstractNumId="3" w15:restartNumberingAfterBreak="0">
     <w:nsid w:val="22927504"/>
     <w:multiLevelType w:val="hybridMultilevel"/>
     <w:tmpl w:val="D47E91A0"/>
@@ -3091,7 +4405,120 @@
       </w:rPr>
     </w:lvl>
   </w:abstractNum>
-  <w:abstractNum w:abstractNumId="3" w15:restartNumberingAfterBreak="0">
+  <w:abstractNum w:abstractNumId="4" w15:restartNumberingAfterBreak="0">
+    <w:nsid w:val="2873081F"/>
+    <w:multiLevelType w:val="hybridMultilevel"/>
+    <w:tmpl w:val="902EB2AA"/>
+    <w:lvl w:ilvl="0" w:tplc="04090001">
+      <w:start w:val="1"/>
+      <w:numFmt w:val="bullet"/>
+      <w:lvlText w:val=""/>
+      <w:lvlJc w:val="left"/>
+      <w:pPr>
+        <w:ind w:left="975" w:hanging="360"/>
+      </w:pPr>
+      <w:rPr>
+        <w:rFonts w:ascii="Symbol" w:hAnsi="Symbol" w:hint="default"/>
+      </w:rPr>
+    </w:lvl>
+    <w:lvl w:ilvl="1" w:tplc="04090003" w:tentative="1">
+      <w:start w:val="1"/>
+      <w:numFmt w:val="bullet"/>
+      <w:lvlText w:val="o"/>
+      <w:lvlJc w:val="left"/>
+      <w:pPr>
+        <w:ind w:left="1695" w:hanging="360"/>
+      </w:pPr>
+      <w:rPr>
+        <w:rFonts w:ascii="Courier New" w:hAnsi="Courier New" w:cs="Courier New" w:hint="default"/>
+      </w:rPr>
+    </w:lvl>
+    <w:lvl w:ilvl="2" w:tplc="04090005" w:tentative="1">
+      <w:start w:val="1"/>
+      <w:numFmt w:val="bullet"/>
+      <w:lvlText w:val=""/>
+      <w:lvlJc w:val="left"/>
+      <w:pPr>
+        <w:ind w:left="2415" w:hanging="360"/>
+      </w:pPr>
+      <w:rPr>
+        <w:rFonts w:ascii="Wingdings" w:hAnsi="Wingdings" w:hint="default"/>
+      </w:rPr>
+    </w:lvl>
+    <w:lvl w:ilvl="3" w:tplc="04090001" w:tentative="1">
+      <w:start w:val="1"/>
+      <w:numFmt w:val="bullet"/>
+      <w:lvlText w:val=""/>
+      <w:lvlJc w:val="left"/>
+      <w:pPr>
+        <w:ind w:left="3135" w:hanging="360"/>
+      </w:pPr>
+      <w:rPr>
+        <w:rFonts w:ascii="Symbol" w:hAnsi="Symbol" w:hint="default"/>
+      </w:rPr>
+    </w:lvl>
+    <w:lvl w:ilvl="4" w:tplc="04090003" w:tentative="1">
+      <w:start w:val="1"/>
+      <w:numFmt w:val="bullet"/>
+      <w:lvlText w:val="o"/>
+      <w:lvlJc w:val="left"/>
+      <w:pPr>
+        <w:ind w:left="3855" w:hanging="360"/>
+      </w:pPr>
+      <w:rPr>
+        <w:rFonts w:ascii="Courier New" w:hAnsi="Courier New" w:cs="Courier New" w:hint="default"/>
+      </w:rPr>
+    </w:lvl>
+    <w:lvl w:ilvl="5" w:tplc="04090005" w:tentative="1">
+      <w:start w:val="1"/>
+      <w:numFmt w:val="bullet"/>
+      <w:lvlText w:val=""/>
+      <w:lvlJc w:val="left"/>
+      <w:pPr>
+        <w:ind w:left="4575" w:hanging="360"/>
+      </w:pPr>
+      <w:rPr>
+        <w:rFonts w:ascii="Wingdings" w:hAnsi="Wingdings" w:hint="default"/>
+      </w:rPr>
+    </w:lvl>
+    <w:lvl w:ilvl="6" w:tplc="04090001" w:tentative="1">
+      <w:start w:val="1"/>
+      <w:numFmt w:val="bullet"/>
+      <w:lvlText w:val=""/>
+      <w:lvlJc w:val="left"/>
+      <w:pPr>
+        <w:ind w:left="5295" w:hanging="360"/>
+      </w:pPr>
+      <w:rPr>
+        <w:rFonts w:ascii="Symbol" w:hAnsi="Symbol" w:hint="default"/>
+      </w:rPr>
+    </w:lvl>
+    <w:lvl w:ilvl="7" w:tplc="04090003" w:tentative="1">
+      <w:start w:val="1"/>
+      <w:numFmt w:val="bullet"/>
+      <w:lvlText w:val="o"/>
+      <w:lvlJc w:val="left"/>
+      <w:pPr>
+        <w:ind w:left="6015" w:hanging="360"/>
+      </w:pPr>
+      <w:rPr>
+        <w:rFonts w:ascii="Courier New" w:hAnsi="Courier New" w:cs="Courier New" w:hint="default"/>
+      </w:rPr>
+    </w:lvl>
+    <w:lvl w:ilvl="8" w:tplc="04090005" w:tentative="1">
+      <w:start w:val="1"/>
+      <w:numFmt w:val="bullet"/>
+      <w:lvlText w:val=""/>
+      <w:lvlJc w:val="left"/>
+      <w:pPr>
+        <w:ind w:left="6735" w:hanging="360"/>
+      </w:pPr>
+      <w:rPr>
+        <w:rFonts w:ascii="Wingdings" w:hAnsi="Wingdings" w:hint="default"/>
+      </w:rPr>
+    </w:lvl>
+  </w:abstractNum>
+  <w:abstractNum w:abstractNumId="5" w15:restartNumberingAfterBreak="0">
     <w:nsid w:val="28FA3B23"/>
     <w:multiLevelType w:val="hybridMultilevel"/>
     <w:tmpl w:val="C24C9554"/>
@@ -3204,7 +4631,7 @@
       </w:rPr>
     </w:lvl>
   </w:abstractNum>
-  <w:abstractNum w:abstractNumId="4" w15:restartNumberingAfterBreak="0">
+  <w:abstractNum w:abstractNumId="6" w15:restartNumberingAfterBreak="0">
     <w:nsid w:val="32436F7E"/>
     <w:multiLevelType w:val="hybridMultilevel"/>
     <w:tmpl w:val="27DEDAFC"/>
@@ -3317,7 +4744,7 @@
       </w:rPr>
     </w:lvl>
   </w:abstractNum>
-  <w:abstractNum w:abstractNumId="5" w15:restartNumberingAfterBreak="0">
+  <w:abstractNum w:abstractNumId="7" w15:restartNumberingAfterBreak="0">
     <w:nsid w:val="32EA7A10"/>
     <w:multiLevelType w:val="hybridMultilevel"/>
     <w:tmpl w:val="F8FEC728"/>
@@ -3430,7 +4857,7 @@
       </w:rPr>
     </w:lvl>
   </w:abstractNum>
-  <w:abstractNum w:abstractNumId="6" w15:restartNumberingAfterBreak="0">
+  <w:abstractNum w:abstractNumId="8" w15:restartNumberingAfterBreak="0">
     <w:nsid w:val="3A981A6C"/>
     <w:multiLevelType w:val="multilevel"/>
     <w:tmpl w:val="C9B849EC"/>
@@ -3579,7 +5006,7 @@
       </w:rPr>
     </w:lvl>
   </w:abstractNum>
-  <w:abstractNum w:abstractNumId="7" w15:restartNumberingAfterBreak="0">
+  <w:abstractNum w:abstractNumId="9" w15:restartNumberingAfterBreak="0">
     <w:nsid w:val="4B47360C"/>
     <w:multiLevelType w:val="hybridMultilevel"/>
     <w:tmpl w:val="6BEA6DB0"/>
@@ -3692,7 +5119,7 @@
       </w:rPr>
     </w:lvl>
   </w:abstractNum>
-  <w:abstractNum w:abstractNumId="8" w15:restartNumberingAfterBreak="0">
+  <w:abstractNum w:abstractNumId="10" w15:restartNumberingAfterBreak="0">
     <w:nsid w:val="4B8D37EE"/>
     <w:multiLevelType w:val="hybridMultilevel"/>
     <w:tmpl w:val="B5D8AF46"/>
@@ -3805,7 +5232,7 @@
       </w:rPr>
     </w:lvl>
   </w:abstractNum>
-  <w:abstractNum w:abstractNumId="9" w15:restartNumberingAfterBreak="0">
+  <w:abstractNum w:abstractNumId="11" w15:restartNumberingAfterBreak="0">
     <w:nsid w:val="52B11934"/>
     <w:multiLevelType w:val="hybridMultilevel"/>
     <w:tmpl w:val="227EBEAE"/>
@@ -3918,7 +5345,7 @@
       </w:rPr>
     </w:lvl>
   </w:abstractNum>
-  <w:abstractNum w:abstractNumId="10" w15:restartNumberingAfterBreak="0">
+  <w:abstractNum w:abstractNumId="12" w15:restartNumberingAfterBreak="0">
     <w:nsid w:val="6358721D"/>
     <w:multiLevelType w:val="hybridMultilevel"/>
     <w:tmpl w:val="20EC768A"/>
@@ -4031,7 +5458,120 @@
       </w:rPr>
     </w:lvl>
   </w:abstractNum>
-  <w:abstractNum w:abstractNumId="11" w15:restartNumberingAfterBreak="0">
+  <w:abstractNum w:abstractNumId="13" w15:restartNumberingAfterBreak="0">
+    <w:nsid w:val="6A127315"/>
+    <w:multiLevelType w:val="hybridMultilevel"/>
+    <w:tmpl w:val="8A30E612"/>
+    <w:lvl w:ilvl="0" w:tplc="04090001">
+      <w:start w:val="1"/>
+      <w:numFmt w:val="bullet"/>
+      <w:lvlText w:val=""/>
+      <w:lvlJc w:val="left"/>
+      <w:pPr>
+        <w:ind w:left="975" w:hanging="360"/>
+      </w:pPr>
+      <w:rPr>
+        <w:rFonts w:ascii="Symbol" w:hAnsi="Symbol" w:hint="default"/>
+      </w:rPr>
+    </w:lvl>
+    <w:lvl w:ilvl="1" w:tplc="04090003" w:tentative="1">
+      <w:start w:val="1"/>
+      <w:numFmt w:val="bullet"/>
+      <w:lvlText w:val="o"/>
+      <w:lvlJc w:val="left"/>
+      <w:pPr>
+        <w:ind w:left="1695" w:hanging="360"/>
+      </w:pPr>
+      <w:rPr>
+        <w:rFonts w:ascii="Courier New" w:hAnsi="Courier New" w:cs="Courier New" w:hint="default"/>
+      </w:rPr>
+    </w:lvl>
+    <w:lvl w:ilvl="2" w:tplc="04090005" w:tentative="1">
+      <w:start w:val="1"/>
+      <w:numFmt w:val="bullet"/>
+      <w:lvlText w:val=""/>
+      <w:lvlJc w:val="left"/>
+      <w:pPr>
+        <w:ind w:left="2415" w:hanging="360"/>
+      </w:pPr>
+      <w:rPr>
+        <w:rFonts w:ascii="Wingdings" w:hAnsi="Wingdings" w:hint="default"/>
+      </w:rPr>
+    </w:lvl>
+    <w:lvl w:ilvl="3" w:tplc="04090001" w:tentative="1">
+      <w:start w:val="1"/>
+      <w:numFmt w:val="bullet"/>
+      <w:lvlText w:val=""/>
+      <w:lvlJc w:val="left"/>
+      <w:pPr>
+        <w:ind w:left="3135" w:hanging="360"/>
+      </w:pPr>
+      <w:rPr>
+        <w:rFonts w:ascii="Symbol" w:hAnsi="Symbol" w:hint="default"/>
+      </w:rPr>
+    </w:lvl>
+    <w:lvl w:ilvl="4" w:tplc="04090003" w:tentative="1">
+      <w:start w:val="1"/>
+      <w:numFmt w:val="bullet"/>
+      <w:lvlText w:val="o"/>
+      <w:lvlJc w:val="left"/>
+      <w:pPr>
+        <w:ind w:left="3855" w:hanging="360"/>
+      </w:pPr>
+      <w:rPr>
+        <w:rFonts w:ascii="Courier New" w:hAnsi="Courier New" w:cs="Courier New" w:hint="default"/>
+      </w:rPr>
+    </w:lvl>
+    <w:lvl w:ilvl="5" w:tplc="04090005" w:tentative="1">
+      <w:start w:val="1"/>
+      <w:numFmt w:val="bullet"/>
+      <w:lvlText w:val=""/>
+      <w:lvlJc w:val="left"/>
+      <w:pPr>
+        <w:ind w:left="4575" w:hanging="360"/>
+      </w:pPr>
+      <w:rPr>
+        <w:rFonts w:ascii="Wingdings" w:hAnsi="Wingdings" w:hint="default"/>
+      </w:rPr>
+    </w:lvl>
+    <w:lvl w:ilvl="6" w:tplc="04090001" w:tentative="1">
+      <w:start w:val="1"/>
+      <w:numFmt w:val="bullet"/>
+      <w:lvlText w:val=""/>
+      <w:lvlJc w:val="left"/>
+      <w:pPr>
+        <w:ind w:left="5295" w:hanging="360"/>
+      </w:pPr>
+      <w:rPr>
+        <w:rFonts w:ascii="Symbol" w:hAnsi="Symbol" w:hint="default"/>
+      </w:rPr>
+    </w:lvl>
+    <w:lvl w:ilvl="7" w:tplc="04090003" w:tentative="1">
+      <w:start w:val="1"/>
+      <w:numFmt w:val="bullet"/>
+      <w:lvlText w:val="o"/>
+      <w:lvlJc w:val="left"/>
+      <w:pPr>
+        <w:ind w:left="6015" w:hanging="360"/>
+      </w:pPr>
+      <w:rPr>
+        <w:rFonts w:ascii="Courier New" w:hAnsi="Courier New" w:cs="Courier New" w:hint="default"/>
+      </w:rPr>
+    </w:lvl>
+    <w:lvl w:ilvl="8" w:tplc="04090005" w:tentative="1">
+      <w:start w:val="1"/>
+      <w:numFmt w:val="bullet"/>
+      <w:lvlText w:val=""/>
+      <w:lvlJc w:val="left"/>
+      <w:pPr>
+        <w:ind w:left="6735" w:hanging="360"/>
+      </w:pPr>
+      <w:rPr>
+        <w:rFonts w:ascii="Wingdings" w:hAnsi="Wingdings" w:hint="default"/>
+      </w:rPr>
+    </w:lvl>
+  </w:abstractNum>
+  <w:abstractNum w:abstractNumId="14" w15:restartNumberingAfterBreak="0">
     <w:nsid w:val="6D0C2508"/>
     <w:multiLevelType w:val="multilevel"/>
     <w:tmpl w:val="D40ED712"/>
@@ -4180,7 +5720,120 @@
       </w:rPr>
     </w:lvl>
   </w:abstractNum>
-  <w:abstractNum w:abstractNumId="12" w15:restartNumberingAfterBreak="0">
+  <w:abstractNum w:abstractNumId="15" w15:restartNumberingAfterBreak="0">
+    <w:nsid w:val="6FB365EF"/>
+    <w:multiLevelType w:val="hybridMultilevel"/>
+    <w:tmpl w:val="8BCA2A98"/>
+    <w:lvl w:ilvl="0" w:tplc="04090001">
+      <w:start w:val="1"/>
+      <w:numFmt w:val="bullet"/>
+      <w:lvlText w:val=""/>
+      <w:lvlJc w:val="left"/>
+      <w:pPr>
+        <w:ind w:left="1440" w:hanging="360"/>
+      </w:pPr>
+      <w:rPr>
+        <w:rFonts w:ascii="Symbol" w:hAnsi="Symbol" w:hint="default"/>
+      </w:rPr>
+    </w:lvl>
+    <w:lvl w:ilvl="1" w:tplc="04090003" w:tentative="1">
+      <w:start w:val="1"/>
+      <w:numFmt w:val="bullet"/>
+      <w:lvlText w:val="o"/>
+      <w:lvlJc w:val="left"/>
+      <w:pPr>
+        <w:ind w:left="2160" w:hanging="360"/>
+      </w:pPr>
+      <w:rPr>
+        <w:rFonts w:ascii="Courier New" w:hAnsi="Courier New" w:cs="Courier New" w:hint="default"/>
+      </w:rPr>
+    </w:lvl>
+    <w:lvl w:ilvl="2" w:tplc="04090005" w:tentative="1">
+      <w:start w:val="1"/>
+      <w:numFmt w:val="bullet"/>
+      <w:lvlText w:val=""/>
+      <w:lvlJc w:val="left"/>
+      <w:pPr>
+        <w:ind w:left="2880" w:hanging="360"/>
+      </w:pPr>
+      <w:rPr>
+        <w:rFonts w:ascii="Wingdings" w:hAnsi="Wingdings" w:hint="default"/>
+      </w:rPr>
+    </w:lvl>
+    <w:lvl w:ilvl="3" w:tplc="04090001" w:tentative="1">
+      <w:start w:val="1"/>
+      <w:numFmt w:val="bullet"/>
+      <w:lvlText w:val=""/>
+      <w:lvlJc w:val="left"/>
+      <w:pPr>
+        <w:ind w:left="3600" w:hanging="360"/>
+      </w:pPr>
+      <w:rPr>
+        <w:rFonts w:ascii="Symbol" w:hAnsi="Symbol" w:hint="default"/>
+      </w:rPr>
+    </w:lvl>
+    <w:lvl w:ilvl="4" w:tplc="04090003" w:tentative="1">
+      <w:start w:val="1"/>
+      <w:numFmt w:val="bullet"/>
+      <w:lvlText w:val="o"/>
+      <w:lvlJc w:val="left"/>
+      <w:pPr>
+        <w:ind w:left="4320" w:hanging="360"/>
+      </w:pPr>
+      <w:rPr>
+        <w:rFonts w:ascii="Courier New" w:hAnsi="Courier New" w:cs="Courier New" w:hint="default"/>
+      </w:rPr>
+    </w:lvl>
+    <w:lvl w:ilvl="5" w:tplc="04090005" w:tentative="1">
+      <w:start w:val="1"/>
+      <w:numFmt w:val="bullet"/>
+      <w:lvlText w:val=""/>
+      <w:lvlJc w:val="left"/>
+      <w:pPr>
+        <w:ind w:left="5040" w:hanging="360"/>
+      </w:pPr>
+      <w:rPr>
+        <w:rFonts w:ascii="Wingdings" w:hAnsi="Wingdings" w:hint="default"/>
+      </w:rPr>
+    </w:lvl>
+    <w:lvl w:ilvl="6" w:tplc="04090001" w:tentative="1">
+      <w:start w:val="1"/>
+      <w:numFmt w:val="bullet"/>
+      <w:lvlText w:val=""/>
+      <w:lvlJc w:val="left"/>
+      <w:pPr>
+        <w:ind w:left="5760" w:hanging="360"/>
+      </w:pPr>
+      <w:rPr>
+        <w:rFonts w:ascii="Symbol" w:hAnsi="Symbol" w:hint="default"/>
+      </w:rPr>
+    </w:lvl>
+    <w:lvl w:ilvl="7" w:tplc="04090003" w:tentative="1">
+      <w:start w:val="1"/>
+      <w:numFmt w:val="bullet"/>
+      <w:lvlText w:val="o"/>
+      <w:lvlJc w:val="left"/>
+      <w:pPr>
+        <w:ind w:left="6480" w:hanging="360"/>
+      </w:pPr>
+      <w:rPr>
+        <w:rFonts w:ascii="Courier New" w:hAnsi="Courier New" w:cs="Courier New" w:hint="default"/>
+      </w:rPr>
+    </w:lvl>
+    <w:lvl w:ilvl="8" w:tplc="04090005" w:tentative="1">
+      <w:start w:val="1"/>
+      <w:numFmt w:val="bullet"/>
+      <w:lvlText w:val=""/>
+      <w:lvlJc w:val="left"/>
+      <w:pPr>
+        <w:ind w:left="7200" w:hanging="360"/>
+      </w:pPr>
+      <w:rPr>
+        <w:rFonts w:ascii="Wingdings" w:hAnsi="Wingdings" w:hint="default"/>
+      </w:rPr>
+    </w:lvl>
+  </w:abstractNum>
+  <w:abstractNum w:abstractNumId="16" w15:restartNumberingAfterBreak="0">
     <w:nsid w:val="75E65BB9"/>
     <w:multiLevelType w:val="hybridMultilevel"/>
     <w:tmpl w:val="D968F520"/>
@@ -4295,7 +5948,7 @@
       </w:rPr>
     </w:lvl>
   </w:abstractNum>
-  <w:abstractNum w:abstractNumId="13" w15:restartNumberingAfterBreak="0">
+  <w:abstractNum w:abstractNumId="17" w15:restartNumberingAfterBreak="0">
     <w:nsid w:val="78BD2AC3"/>
     <w:multiLevelType w:val="hybridMultilevel"/>
     <w:tmpl w:val="19DA25A0"/>
@@ -4384,47 +6037,291 @@
       </w:pPr>
     </w:lvl>
   </w:abstractNum>
+  <w:abstractNum w:abstractNumId="18" w15:restartNumberingAfterBreak="0">
+    <w:nsid w:val="7C4715A9"/>
+    <w:multiLevelType w:val="hybridMultilevel"/>
+    <w:tmpl w:val="65B8B5E4"/>
+    <w:lvl w:ilvl="0" w:tplc="04090001">
+      <w:start w:val="1"/>
+      <w:numFmt w:val="bullet"/>
+      <w:lvlText w:val=""/>
+      <w:lvlJc w:val="left"/>
+      <w:pPr>
+        <w:ind w:left="1440" w:hanging="360"/>
+      </w:pPr>
+      <w:rPr>
+        <w:rFonts w:ascii="Symbol" w:hAnsi="Symbol" w:hint="default"/>
+      </w:rPr>
+    </w:lvl>
+    <w:lvl w:ilvl="1" w:tplc="04090003" w:tentative="1">
+      <w:start w:val="1"/>
+      <w:numFmt w:val="bullet"/>
+      <w:lvlText w:val="o"/>
+      <w:lvlJc w:val="left"/>
+      <w:pPr>
+        <w:ind w:left="2160" w:hanging="360"/>
+      </w:pPr>
+      <w:rPr>
+        <w:rFonts w:ascii="Courier New" w:hAnsi="Courier New" w:cs="Courier New" w:hint="default"/>
+      </w:rPr>
+    </w:lvl>
+    <w:lvl w:ilvl="2" w:tplc="04090005" w:tentative="1">
+      <w:start w:val="1"/>
+      <w:numFmt w:val="bullet"/>
+      <w:lvlText w:val=""/>
+      <w:lvlJc w:val="left"/>
+      <w:pPr>
+        <w:ind w:left="2880" w:hanging="360"/>
+      </w:pPr>
+      <w:rPr>
+        <w:rFonts w:ascii="Wingdings" w:hAnsi="Wingdings" w:hint="default"/>
+      </w:rPr>
+    </w:lvl>
+    <w:lvl w:ilvl="3" w:tplc="04090001" w:tentative="1">
+      <w:start w:val="1"/>
+      <w:numFmt w:val="bullet"/>
+      <w:lvlText w:val=""/>
+      <w:lvlJc w:val="left"/>
+      <w:pPr>
+        <w:ind w:left="3600" w:hanging="360"/>
+      </w:pPr>
+      <w:rPr>
+        <w:rFonts w:ascii="Symbol" w:hAnsi="Symbol" w:hint="default"/>
+      </w:rPr>
+    </w:lvl>
+    <w:lvl w:ilvl="4" w:tplc="04090003" w:tentative="1">
+      <w:start w:val="1"/>
+      <w:numFmt w:val="bullet"/>
+      <w:lvlText w:val="o"/>
+      <w:lvlJc w:val="left"/>
+      <w:pPr>
+        <w:ind w:left="4320" w:hanging="360"/>
+      </w:pPr>
+      <w:rPr>
+        <w:rFonts w:ascii="Courier New" w:hAnsi="Courier New" w:cs="Courier New" w:hint="default"/>
+      </w:rPr>
+    </w:lvl>
+    <w:lvl w:ilvl="5" w:tplc="04090005" w:tentative="1">
+      <w:start w:val="1"/>
+      <w:numFmt w:val="bullet"/>
+      <w:lvlText w:val=""/>
+      <w:lvlJc w:val="left"/>
+      <w:pPr>
+        <w:ind w:left="5040" w:hanging="360"/>
+      </w:pPr>
+      <w:rPr>
+        <w:rFonts w:ascii="Wingdings" w:hAnsi="Wingdings" w:hint="default"/>
+      </w:rPr>
+    </w:lvl>
+    <w:lvl w:ilvl="6" w:tplc="04090001" w:tentative="1">
+      <w:start w:val="1"/>
+      <w:numFmt w:val="bullet"/>
+      <w:lvlText w:val=""/>
+      <w:lvlJc w:val="left"/>
+      <w:pPr>
+        <w:ind w:left="5760" w:hanging="360"/>
+      </w:pPr>
+      <w:rPr>
+        <w:rFonts w:ascii="Symbol" w:hAnsi="Symbol" w:hint="default"/>
+      </w:rPr>
+    </w:lvl>
+    <w:lvl w:ilvl="7" w:tplc="04090003" w:tentative="1">
+      <w:start w:val="1"/>
+      <w:numFmt w:val="bullet"/>
+      <w:lvlText w:val="o"/>
+      <w:lvlJc w:val="left"/>
+      <w:pPr>
+        <w:ind w:left="6480" w:hanging="360"/>
+      </w:pPr>
+      <w:rPr>
+        <w:rFonts w:ascii="Courier New" w:hAnsi="Courier New" w:cs="Courier New" w:hint="default"/>
+      </w:rPr>
+    </w:lvl>
+    <w:lvl w:ilvl="8" w:tplc="04090005" w:tentative="1">
+      <w:start w:val="1"/>
+      <w:numFmt w:val="bullet"/>
+      <w:lvlText w:val=""/>
+      <w:lvlJc w:val="left"/>
+      <w:pPr>
+        <w:ind w:left="7200" w:hanging="360"/>
+      </w:pPr>
+      <w:rPr>
+        <w:rFonts w:ascii="Wingdings" w:hAnsi="Wingdings" w:hint="default"/>
+      </w:rPr>
+    </w:lvl>
+  </w:abstractNum>
+  <w:abstractNum w:abstractNumId="19" w15:restartNumberingAfterBreak="0">
+    <w:nsid w:val="7F28727F"/>
+    <w:multiLevelType w:val="hybridMultilevel"/>
+    <w:tmpl w:val="9356CD0A"/>
+    <w:lvl w:ilvl="0" w:tplc="04090001">
+      <w:start w:val="1"/>
+      <w:numFmt w:val="bullet"/>
+      <w:lvlText w:val=""/>
+      <w:lvlJc w:val="left"/>
+      <w:pPr>
+        <w:ind w:left="1080" w:hanging="360"/>
+      </w:pPr>
+      <w:rPr>
+        <w:rFonts w:ascii="Symbol" w:hAnsi="Symbol" w:hint="default"/>
+      </w:rPr>
+    </w:lvl>
+    <w:lvl w:ilvl="1" w:tplc="04090003" w:tentative="1">
+      <w:start w:val="1"/>
+      <w:numFmt w:val="bullet"/>
+      <w:lvlText w:val="o"/>
+      <w:lvlJc w:val="left"/>
+      <w:pPr>
+        <w:ind w:left="1800" w:hanging="360"/>
+      </w:pPr>
+      <w:rPr>
+        <w:rFonts w:ascii="Courier New" w:hAnsi="Courier New" w:cs="Courier New" w:hint="default"/>
+      </w:rPr>
+    </w:lvl>
+    <w:lvl w:ilvl="2" w:tplc="04090005" w:tentative="1">
+      <w:start w:val="1"/>
+      <w:numFmt w:val="bullet"/>
+      <w:lvlText w:val=""/>
+      <w:lvlJc w:val="left"/>
+      <w:pPr>
+        <w:ind w:left="2520" w:hanging="360"/>
+      </w:pPr>
+      <w:rPr>
+        <w:rFonts w:ascii="Wingdings" w:hAnsi="Wingdings" w:hint="default"/>
+      </w:rPr>
+    </w:lvl>
+    <w:lvl w:ilvl="3" w:tplc="04090001" w:tentative="1">
+      <w:start w:val="1"/>
+      <w:numFmt w:val="bullet"/>
+      <w:lvlText w:val=""/>
+      <w:lvlJc w:val="left"/>
+      <w:pPr>
+        <w:ind w:left="3240" w:hanging="360"/>
+      </w:pPr>
+      <w:rPr>
+        <w:rFonts w:ascii="Symbol" w:hAnsi="Symbol" w:hint="default"/>
+      </w:rPr>
+    </w:lvl>
+    <w:lvl w:ilvl="4" w:tplc="04090003" w:tentative="1">
+      <w:start w:val="1"/>
+      <w:numFmt w:val="bullet"/>
+      <w:lvlText w:val="o"/>
+      <w:lvlJc w:val="left"/>
+      <w:pPr>
+        <w:ind w:left="3960" w:hanging="360"/>
+      </w:pPr>
+      <w:rPr>
+        <w:rFonts w:ascii="Courier New" w:hAnsi="Courier New" w:cs="Courier New" w:hint="default"/>
+      </w:rPr>
+    </w:lvl>
+    <w:lvl w:ilvl="5" w:tplc="04090005" w:tentative="1">
+      <w:start w:val="1"/>
+      <w:numFmt w:val="bullet"/>
+      <w:lvlText w:val=""/>
+      <w:lvlJc w:val="left"/>
+      <w:pPr>
+        <w:ind w:left="4680" w:hanging="360"/>
+      </w:pPr>
+      <w:rPr>
+        <w:rFonts w:ascii="Wingdings" w:hAnsi="Wingdings" w:hint="default"/>
+      </w:rPr>
+    </w:lvl>
+    <w:lvl w:ilvl="6" w:tplc="04090001" w:tentative="1">
+      <w:start w:val="1"/>
+      <w:numFmt w:val="bullet"/>
+      <w:lvlText w:val=""/>
+      <w:lvlJc w:val="left"/>
+      <w:pPr>
+        <w:ind w:left="5400" w:hanging="360"/>
+      </w:pPr>
+      <w:rPr>
+        <w:rFonts w:ascii="Symbol" w:hAnsi="Symbol" w:hint="default"/>
+      </w:rPr>
+    </w:lvl>
+    <w:lvl w:ilvl="7" w:tplc="04090003" w:tentative="1">
+      <w:start w:val="1"/>
+      <w:numFmt w:val="bullet"/>
+      <w:lvlText w:val="o"/>
+      <w:lvlJc w:val="left"/>
+      <w:pPr>
+        <w:ind w:left="6120" w:hanging="360"/>
+      </w:pPr>
+      <w:rPr>
+        <w:rFonts w:ascii="Courier New" w:hAnsi="Courier New" w:cs="Courier New" w:hint="default"/>
+      </w:rPr>
+    </w:lvl>
+    <w:lvl w:ilvl="8" w:tplc="04090005" w:tentative="1">
+      <w:start w:val="1"/>
+      <w:numFmt w:val="bullet"/>
+      <w:lvlText w:val=""/>
+      <w:lvlJc w:val="left"/>
+      <w:pPr>
+        <w:ind w:left="6840" w:hanging="360"/>
+      </w:pPr>
+      <w:rPr>
+        <w:rFonts w:ascii="Wingdings" w:hAnsi="Wingdings" w:hint="default"/>
+      </w:rPr>
+    </w:lvl>
+  </w:abstractNum>
   <w:num w:numId="1">
-    <w:abstractNumId w:val="8"/>
+    <w:abstractNumId w:val="10"/>
   </w:num>
   <w:num w:numId="2">
-    <w:abstractNumId w:val="9"/>
+    <w:abstractNumId w:val="11"/>
   </w:num>
   <w:num w:numId="3">
-    <w:abstractNumId w:val="5"/>
+    <w:abstractNumId w:val="7"/>
   </w:num>
   <w:num w:numId="4">
-    <w:abstractNumId w:val="13"/>
+    <w:abstractNumId w:val="17"/>
   </w:num>
   <w:num w:numId="5">
-    <w:abstractNumId w:val="4"/>
+    <w:abstractNumId w:val="6"/>
   </w:num>
   <w:num w:numId="6">
-    <w:abstractNumId w:val="1"/>
+    <w:abstractNumId w:val="2"/>
   </w:num>
   <w:num w:numId="7">
-    <w:abstractNumId w:val="11"/>
+    <w:abstractNumId w:val="14"/>
   </w:num>
   <w:num w:numId="8">
-    <w:abstractNumId w:val="7"/>
+    <w:abstractNumId w:val="9"/>
   </w:num>
   <w:num w:numId="9">
     <w:abstractNumId w:val="0"/>
   </w:num>
   <w:num w:numId="10">
-    <w:abstractNumId w:val="10"/>
+    <w:abstractNumId w:val="12"/>
   </w:num>
   <w:num w:numId="11">
-    <w:abstractNumId w:val="6"/>
+    <w:abstractNumId w:val="8"/>
   </w:num>
   <w:num w:numId="12">
+    <w:abstractNumId w:val="5"/>
+  </w:num>
+  <w:num w:numId="13">
     <w:abstractNumId w:val="3"/>
   </w:num>
-  <w:num w:numId="13">
-    <w:abstractNumId w:val="2"/>
+  <w:num w:numId="14">
+    <w:abstractNumId w:val="16"/>
   </w:num>
-  <w:num w:numId="14">
-    <w:abstractNumId w:val="12"/>
+  <w:num w:numId="15">
+    <w:abstractNumId w:val="4"/>
+  </w:num>
+  <w:num w:numId="16">
+    <w:abstractNumId w:val="13"/>
+  </w:num>
+  <w:num w:numId="17">
+    <w:abstractNumId w:val="1"/>
+  </w:num>
+  <w:num w:numId="18">
+    <w:abstractNumId w:val="18"/>
+  </w:num>
+  <w:num w:numId="19">
+    <w:abstractNumId w:val="15"/>
+  </w:num>
+  <w:num w:numId="20">
+    <w:abstractNumId w:val="19"/>
   </w:num>
 </w:numbering>
 </file>
@@ -5273,6 +7170,39 @@
     <w:pPr>
       <w:spacing w:after="0" w:line="240" w:lineRule="auto"/>
     </w:pPr>
+  </w:style>
+  <w:style w:type="character" w:customStyle="1" w:styleId="tgc">
+    <w:name w:val="_tgc"/>
+    <w:basedOn w:val="DefaultParagraphFont"/>
+    <w:rsid w:val="00E11DB5"/>
+  </w:style>
+  <w:style w:type="character" w:styleId="Hyperlink">
+    <w:name w:val="Hyperlink"/>
+    <w:basedOn w:val="DefaultParagraphFont"/>
+    <w:uiPriority w:val="99"/>
+    <w:semiHidden/>
+    <w:unhideWhenUsed/>
+    <w:rsid w:val="00E11DB5"/>
+    <w:rPr>
+      <w:color w:val="0000FF"/>
+      <w:u w:val="single"/>
+    </w:rPr>
+  </w:style>
+  <w:style w:type="character" w:customStyle="1" w:styleId="st">
+    <w:name w:val="st"/>
+    <w:basedOn w:val="DefaultParagraphFont"/>
+    <w:rsid w:val="00E11DB5"/>
+  </w:style>
+  <w:style w:type="character" w:styleId="Emphasis">
+    <w:name w:val="Emphasis"/>
+    <w:basedOn w:val="DefaultParagraphFont"/>
+    <w:uiPriority w:val="20"/>
+    <w:qFormat/>
+    <w:rsid w:val="00E11DB5"/>
+    <w:rPr>
+      <w:i/>
+      <w:iCs/>
+    </w:rPr>
   </w:style>
 </w:styles>
 </file>
@@ -6333,6 +8263,13 @@
         </dgm:presLayoutVars>
       </dgm:prSet>
       <dgm:spPr/>
+      <dgm:t>
+        <a:bodyPr/>
+        <a:lstStyle/>
+        <a:p>
+          <a:endParaRPr lang="en-US"/>
+        </a:p>
+      </dgm:t>
     </dgm:pt>
     <dgm:pt modelId="{98FD378A-97F8-4C24-B0CD-5231588435CF}" type="pres">
       <dgm:prSet presAssocID="{9D8B260E-F076-47AE-A3C6-594B54EE693E}" presName="space" presStyleCnt="0"/>
@@ -6345,6 +8282,13 @@
         </dgm:presLayoutVars>
       </dgm:prSet>
       <dgm:spPr/>
+      <dgm:t>
+        <a:bodyPr/>
+        <a:lstStyle/>
+        <a:p>
+          <a:endParaRPr lang="en-US"/>
+        </a:p>
+      </dgm:t>
     </dgm:pt>
     <dgm:pt modelId="{8FB5E863-F3A4-4BF1-B4E3-7F3D115750E1}" type="pres">
       <dgm:prSet presAssocID="{055F146D-ED9E-4771-B2FE-9266FDAA8D15}" presName="space" presStyleCnt="0"/>
@@ -6357,6 +8301,13 @@
         </dgm:presLayoutVars>
       </dgm:prSet>
       <dgm:spPr/>
+      <dgm:t>
+        <a:bodyPr/>
+        <a:lstStyle/>
+        <a:p>
+          <a:endParaRPr lang="en-US"/>
+        </a:p>
+      </dgm:t>
     </dgm:pt>
     <dgm:pt modelId="{73623EC1-090A-441F-8D39-1F9F1702A776}" type="pres">
       <dgm:prSet presAssocID="{C2CA79D6-DCA8-4F4A-9B08-245426D7F4F4}" presName="space" presStyleCnt="0"/>
@@ -6388,6 +8339,13 @@
         </dgm:presLayoutVars>
       </dgm:prSet>
       <dgm:spPr/>
+      <dgm:t>
+        <a:bodyPr/>
+        <a:lstStyle/>
+        <a:p>
+          <a:endParaRPr lang="en-US"/>
+        </a:p>
+      </dgm:t>
     </dgm:pt>
     <dgm:pt modelId="{35130146-BD6A-4195-8BAF-63C0234418D7}" type="pres">
       <dgm:prSet presAssocID="{565F7191-6714-4813-8885-C475FDF16D95}" presName="space" presStyleCnt="0"/>
@@ -6400,6 +8358,13 @@
         </dgm:presLayoutVars>
       </dgm:prSet>
       <dgm:spPr/>
+      <dgm:t>
+        <a:bodyPr/>
+        <a:lstStyle/>
+        <a:p>
+          <a:endParaRPr lang="en-US"/>
+        </a:p>
+      </dgm:t>
     </dgm:pt>
     <dgm:pt modelId="{9BF22A0B-313E-47CE-AB26-79E99F3A337F}" type="pres">
       <dgm:prSet presAssocID="{43C60EEC-87B5-4342-81BF-A81AF3442A3E}" presName="space" presStyleCnt="0"/>
@@ -6412,37 +8377,44 @@
         </dgm:presLayoutVars>
       </dgm:prSet>
       <dgm:spPr/>
+      <dgm:t>
+        <a:bodyPr/>
+        <a:lstStyle/>
+        <a:p>
+          <a:endParaRPr lang="en-US"/>
+        </a:p>
+      </dgm:t>
     </dgm:pt>
   </dgm:ptLst>
   <dgm:cxnLst>
+    <dgm:cxn modelId="{B36E361C-8367-42AE-86B6-8B7BB391266D}" type="presOf" srcId="{CB040985-5BD7-4EDD-B8D7-F246ED26E0D8}" destId="{7F5C44CF-5547-4E56-945E-A71DB8DE0D2F}" srcOrd="0" destOrd="0" presId="urn:diagrams.loki3.com/VaryingWidthList"/>
+    <dgm:cxn modelId="{4594BD55-0027-4BC6-87DE-AEE21D697801}" srcId="{F766AA74-95D3-46BD-BF81-631CE9CEB0B1}" destId="{62587E1A-1B0A-4252-A215-7E1A928AA07B}" srcOrd="1" destOrd="0" parTransId="{50BD313A-E82C-4C15-BEED-7C022030C889}" sibTransId="{055F146D-ED9E-4771-B2FE-9266FDAA8D15}"/>
+    <dgm:cxn modelId="{8D8AC879-2ED6-4A79-815A-36CBB6CD9F52}" srcId="{F766AA74-95D3-46BD-BF81-631CE9CEB0B1}" destId="{3966E7C3-CEC1-4F2A-867F-96CDAE544501}" srcOrd="4" destOrd="0" parTransId="{49509A01-F398-4DB5-94A0-6A7718777E2C}" sibTransId="{565F7191-6714-4813-8885-C475FDF16D95}"/>
+    <dgm:cxn modelId="{29215011-A98D-4F68-A76B-0DD05F1F15F2}" type="presOf" srcId="{78EBDBB2-0F0C-4562-BC54-8963D282021B}" destId="{A6E6739E-6C99-4A3F-AEF2-DFEDB4E88206}" srcOrd="0" destOrd="0" presId="urn:diagrams.loki3.com/VaryingWidthList"/>
+    <dgm:cxn modelId="{DC69AD92-0E67-4B48-8018-B55BB235939E}" srcId="{F766AA74-95D3-46BD-BF81-631CE9CEB0B1}" destId="{CB040985-5BD7-4EDD-B8D7-F246ED26E0D8}" srcOrd="6" destOrd="0" parTransId="{0AC8CB28-4391-4CDB-8804-C02197E96935}" sibTransId="{FDC81D7B-22AF-4B00-A275-E959CC9F18BF}"/>
+    <dgm:cxn modelId="{701E2280-6D35-43C9-9AD5-2393AAD43341}" type="presOf" srcId="{F2E56668-0E5F-4BB1-83C8-BA9E86FF3DCA}" destId="{FB065EF4-A687-41CD-AD9C-CBB17D8475B4}" srcOrd="0" destOrd="0" presId="urn:diagrams.loki3.com/VaryingWidthList"/>
+    <dgm:cxn modelId="{FA3E2EBA-7947-47A6-87D4-D51ACCEC5274}" type="presOf" srcId="{F766AA74-95D3-46BD-BF81-631CE9CEB0B1}" destId="{ED29CA1D-E23D-4C41-8971-64CB4966CB70}" srcOrd="0" destOrd="0" presId="urn:diagrams.loki3.com/VaryingWidthList"/>
     <dgm:cxn modelId="{846B02B8-E4FE-42E9-8C0F-D86EB72FD856}" srcId="{F766AA74-95D3-46BD-BF81-631CE9CEB0B1}" destId="{F2E56668-0E5F-4BB1-83C8-BA9E86FF3DCA}" srcOrd="0" destOrd="0" parTransId="{266F51AE-F02B-4489-AD51-2423EEDC0A90}" sibTransId="{9D8B260E-F076-47AE-A3C6-594B54EE693E}"/>
+    <dgm:cxn modelId="{09118CDF-8B82-468D-B6DC-720B483E146B}" srcId="{F766AA74-95D3-46BD-BF81-631CE9CEB0B1}" destId="{78EBDBB2-0F0C-4562-BC54-8963D282021B}" srcOrd="2" destOrd="0" parTransId="{E1E19DFE-BDE5-40E6-BCD3-65D79652637F}" sibTransId="{C2CA79D6-DCA8-4F4A-9B08-245426D7F4F4}"/>
+    <dgm:cxn modelId="{327FE3A1-52D4-49CB-A0BE-D750EC73BECB}" srcId="{F766AA74-95D3-46BD-BF81-631CE9CEB0B1}" destId="{EE4092F7-F043-46C0-8A22-7335754F6214}" srcOrd="5" destOrd="0" parTransId="{C217710C-7E73-4CBF-979C-67BC7D53962F}" sibTransId="{43C60EEC-87B5-4342-81BF-A81AF3442A3E}"/>
+    <dgm:cxn modelId="{D2349552-8158-4E8D-87B1-7989524F829A}" type="presOf" srcId="{704955C1-2E35-44F4-97EF-CEAFA0F9E4E4}" destId="{DAE14E2D-1427-4997-AADF-795CC7F4AFF3}" srcOrd="0" destOrd="0" presId="urn:diagrams.loki3.com/VaryingWidthList"/>
+    <dgm:cxn modelId="{CFA1BCAD-8B0F-4A6F-B694-A1C0441C8691}" type="presOf" srcId="{EE4092F7-F043-46C0-8A22-7335754F6214}" destId="{D2520A7F-C0E9-44A2-B77B-6D5FFE4CE046}" srcOrd="0" destOrd="0" presId="urn:diagrams.loki3.com/VaryingWidthList"/>
+    <dgm:cxn modelId="{3E7FFCE6-E681-423D-A4A1-F1CED7D2A1AE}" type="presOf" srcId="{3966E7C3-CEC1-4F2A-867F-96CDAE544501}" destId="{E4B500A4-30E5-45F5-A49D-6C84012F0E17}" srcOrd="0" destOrd="0" presId="urn:diagrams.loki3.com/VaryingWidthList"/>
+    <dgm:cxn modelId="{67279C76-4A55-444C-BA92-E5BA6FECE09D}" type="presOf" srcId="{62587E1A-1B0A-4252-A215-7E1A928AA07B}" destId="{FCDE487C-D432-4AE0-ACB2-4EFAB2DEFC5B}" srcOrd="0" destOrd="0" presId="urn:diagrams.loki3.com/VaryingWidthList"/>
     <dgm:cxn modelId="{9FB72BC3-AE32-4272-98DE-ADE1448310DE}" srcId="{F766AA74-95D3-46BD-BF81-631CE9CEB0B1}" destId="{704955C1-2E35-44F4-97EF-CEAFA0F9E4E4}" srcOrd="3" destOrd="0" parTransId="{93E8579F-E9F1-4F70-BB78-7D7D2747FF39}" sibTransId="{55277F61-649F-48D2-9E99-479F407D1880}"/>
-    <dgm:cxn modelId="{65C30F31-9BE1-413D-AEEF-0F79BC8DE4B4}" type="presOf" srcId="{704955C1-2E35-44F4-97EF-CEAFA0F9E4E4}" destId="{DAE14E2D-1427-4997-AADF-795CC7F4AFF3}" srcOrd="0" destOrd="0" presId="urn:diagrams.loki3.com/VaryingWidthList"/>
-    <dgm:cxn modelId="{7741A097-ED39-44AA-B629-70EE198979AF}" type="presOf" srcId="{F2E56668-0E5F-4BB1-83C8-BA9E86FF3DCA}" destId="{FB065EF4-A687-41CD-AD9C-CBB17D8475B4}" srcOrd="0" destOrd="0" presId="urn:diagrams.loki3.com/VaryingWidthList"/>
-    <dgm:cxn modelId="{6DF1B5D9-5014-443C-997D-AB4314E825E4}" type="presOf" srcId="{EE4092F7-F043-46C0-8A22-7335754F6214}" destId="{D2520A7F-C0E9-44A2-B77B-6D5FFE4CE046}" srcOrd="0" destOrd="0" presId="urn:diagrams.loki3.com/VaryingWidthList"/>
-    <dgm:cxn modelId="{3CEADD29-8E48-4C4D-A9D2-4B1B493C65B0}" type="presOf" srcId="{CB040985-5BD7-4EDD-B8D7-F246ED26E0D8}" destId="{7F5C44CF-5547-4E56-945E-A71DB8DE0D2F}" srcOrd="0" destOrd="0" presId="urn:diagrams.loki3.com/VaryingWidthList"/>
-    <dgm:cxn modelId="{09118CDF-8B82-468D-B6DC-720B483E146B}" srcId="{F766AA74-95D3-46BD-BF81-631CE9CEB0B1}" destId="{78EBDBB2-0F0C-4562-BC54-8963D282021B}" srcOrd="2" destOrd="0" parTransId="{E1E19DFE-BDE5-40E6-BCD3-65D79652637F}" sibTransId="{C2CA79D6-DCA8-4F4A-9B08-245426D7F4F4}"/>
-    <dgm:cxn modelId="{4594BD55-0027-4BC6-87DE-AEE21D697801}" srcId="{F766AA74-95D3-46BD-BF81-631CE9CEB0B1}" destId="{62587E1A-1B0A-4252-A215-7E1A928AA07B}" srcOrd="1" destOrd="0" parTransId="{50BD313A-E82C-4C15-BEED-7C022030C889}" sibTransId="{055F146D-ED9E-4771-B2FE-9266FDAA8D15}"/>
-    <dgm:cxn modelId="{BF603780-ED8F-4256-805B-9690EC80F603}" type="presOf" srcId="{62587E1A-1B0A-4252-A215-7E1A928AA07B}" destId="{FCDE487C-D432-4AE0-ACB2-4EFAB2DEFC5B}" srcOrd="0" destOrd="0" presId="urn:diagrams.loki3.com/VaryingWidthList"/>
-    <dgm:cxn modelId="{0BCF457B-584C-40FC-BCF2-34D201ECC80C}" type="presOf" srcId="{3966E7C3-CEC1-4F2A-867F-96CDAE544501}" destId="{E4B500A4-30E5-45F5-A49D-6C84012F0E17}" srcOrd="0" destOrd="0" presId="urn:diagrams.loki3.com/VaryingWidthList"/>
-    <dgm:cxn modelId="{DC69AD92-0E67-4B48-8018-B55BB235939E}" srcId="{F766AA74-95D3-46BD-BF81-631CE9CEB0B1}" destId="{CB040985-5BD7-4EDD-B8D7-F246ED26E0D8}" srcOrd="6" destOrd="0" parTransId="{0AC8CB28-4391-4CDB-8804-C02197E96935}" sibTransId="{FDC81D7B-22AF-4B00-A275-E959CC9F18BF}"/>
-    <dgm:cxn modelId="{8D8AC879-2ED6-4A79-815A-36CBB6CD9F52}" srcId="{F766AA74-95D3-46BD-BF81-631CE9CEB0B1}" destId="{3966E7C3-CEC1-4F2A-867F-96CDAE544501}" srcOrd="4" destOrd="0" parTransId="{49509A01-F398-4DB5-94A0-6A7718777E2C}" sibTransId="{565F7191-6714-4813-8885-C475FDF16D95}"/>
-    <dgm:cxn modelId="{327FE3A1-52D4-49CB-A0BE-D750EC73BECB}" srcId="{F766AA74-95D3-46BD-BF81-631CE9CEB0B1}" destId="{EE4092F7-F043-46C0-8A22-7335754F6214}" srcOrd="5" destOrd="0" parTransId="{C217710C-7E73-4CBF-979C-67BC7D53962F}" sibTransId="{43C60EEC-87B5-4342-81BF-A81AF3442A3E}"/>
-    <dgm:cxn modelId="{A4CA5BEC-A252-48F1-88E9-D3A6777E2C76}" type="presOf" srcId="{78EBDBB2-0F0C-4562-BC54-8963D282021B}" destId="{A6E6739E-6C99-4A3F-AEF2-DFEDB4E88206}" srcOrd="0" destOrd="0" presId="urn:diagrams.loki3.com/VaryingWidthList"/>
-    <dgm:cxn modelId="{1C95B53A-3242-4A61-8173-A7A24AE84BDD}" type="presOf" srcId="{F766AA74-95D3-46BD-BF81-631CE9CEB0B1}" destId="{ED29CA1D-E23D-4C41-8971-64CB4966CB70}" srcOrd="0" destOrd="0" presId="urn:diagrams.loki3.com/VaryingWidthList"/>
-    <dgm:cxn modelId="{710CFB23-139E-4A73-9C33-A871A349252E}" type="presParOf" srcId="{ED29CA1D-E23D-4C41-8971-64CB4966CB70}" destId="{FB065EF4-A687-41CD-AD9C-CBB17D8475B4}" srcOrd="0" destOrd="0" presId="urn:diagrams.loki3.com/VaryingWidthList"/>
-    <dgm:cxn modelId="{507EFF04-784C-431A-946E-8FC88C0FBCD9}" type="presParOf" srcId="{ED29CA1D-E23D-4C41-8971-64CB4966CB70}" destId="{98FD378A-97F8-4C24-B0CD-5231588435CF}" srcOrd="1" destOrd="0" presId="urn:diagrams.loki3.com/VaryingWidthList"/>
-    <dgm:cxn modelId="{2EC3E105-C080-4330-9922-609190F8D354}" type="presParOf" srcId="{ED29CA1D-E23D-4C41-8971-64CB4966CB70}" destId="{FCDE487C-D432-4AE0-ACB2-4EFAB2DEFC5B}" srcOrd="2" destOrd="0" presId="urn:diagrams.loki3.com/VaryingWidthList"/>
-    <dgm:cxn modelId="{E974F06B-D5F1-45F0-A2A1-95B14ECA9F95}" type="presParOf" srcId="{ED29CA1D-E23D-4C41-8971-64CB4966CB70}" destId="{8FB5E863-F3A4-4BF1-B4E3-7F3D115750E1}" srcOrd="3" destOrd="0" presId="urn:diagrams.loki3.com/VaryingWidthList"/>
-    <dgm:cxn modelId="{3922E0F8-C7A7-4D1B-B8E0-A07FE756F457}" type="presParOf" srcId="{ED29CA1D-E23D-4C41-8971-64CB4966CB70}" destId="{A6E6739E-6C99-4A3F-AEF2-DFEDB4E88206}" srcOrd="4" destOrd="0" presId="urn:diagrams.loki3.com/VaryingWidthList"/>
-    <dgm:cxn modelId="{795A979C-5662-4F49-BD0D-3E37B72A8680}" type="presParOf" srcId="{ED29CA1D-E23D-4C41-8971-64CB4966CB70}" destId="{73623EC1-090A-441F-8D39-1F9F1702A776}" srcOrd="5" destOrd="0" presId="urn:diagrams.loki3.com/VaryingWidthList"/>
-    <dgm:cxn modelId="{ECCDA3AB-1209-46B2-A8A7-CFD53E37077D}" type="presParOf" srcId="{ED29CA1D-E23D-4C41-8971-64CB4966CB70}" destId="{DAE14E2D-1427-4997-AADF-795CC7F4AFF3}" srcOrd="6" destOrd="0" presId="urn:diagrams.loki3.com/VaryingWidthList"/>
-    <dgm:cxn modelId="{09C53A23-E2D5-4B35-8EB0-BC84673664F2}" type="presParOf" srcId="{ED29CA1D-E23D-4C41-8971-64CB4966CB70}" destId="{5017E1FB-6ACA-4954-A96A-2CD96B77A4DD}" srcOrd="7" destOrd="0" presId="urn:diagrams.loki3.com/VaryingWidthList"/>
-    <dgm:cxn modelId="{5F84D3BB-FBF8-402D-BD01-2D4DAEA640A7}" type="presParOf" srcId="{ED29CA1D-E23D-4C41-8971-64CB4966CB70}" destId="{E4B500A4-30E5-45F5-A49D-6C84012F0E17}" srcOrd="8" destOrd="0" presId="urn:diagrams.loki3.com/VaryingWidthList"/>
-    <dgm:cxn modelId="{A936CE93-6664-45B4-8C6D-8BB45A04C74C}" type="presParOf" srcId="{ED29CA1D-E23D-4C41-8971-64CB4966CB70}" destId="{35130146-BD6A-4195-8BAF-63C0234418D7}" srcOrd="9" destOrd="0" presId="urn:diagrams.loki3.com/VaryingWidthList"/>
-    <dgm:cxn modelId="{7D8C23D2-31D5-486C-AF4F-82E06E355F74}" type="presParOf" srcId="{ED29CA1D-E23D-4C41-8971-64CB4966CB70}" destId="{D2520A7F-C0E9-44A2-B77B-6D5FFE4CE046}" srcOrd="10" destOrd="0" presId="urn:diagrams.loki3.com/VaryingWidthList"/>
-    <dgm:cxn modelId="{644422C2-0ABA-43A3-9110-C0C892CC1060}" type="presParOf" srcId="{ED29CA1D-E23D-4C41-8971-64CB4966CB70}" destId="{9BF22A0B-313E-47CE-AB26-79E99F3A337F}" srcOrd="11" destOrd="0" presId="urn:diagrams.loki3.com/VaryingWidthList"/>
-    <dgm:cxn modelId="{712407EA-05DD-4E2C-8DC6-A4C7B977527F}" type="presParOf" srcId="{ED29CA1D-E23D-4C41-8971-64CB4966CB70}" destId="{7F5C44CF-5547-4E56-945E-A71DB8DE0D2F}" srcOrd="12" destOrd="0" presId="urn:diagrams.loki3.com/VaryingWidthList"/>
+    <dgm:cxn modelId="{DE75694F-5BBC-4D21-ACDE-1A4F1C02E69F}" type="presParOf" srcId="{ED29CA1D-E23D-4C41-8971-64CB4966CB70}" destId="{FB065EF4-A687-41CD-AD9C-CBB17D8475B4}" srcOrd="0" destOrd="0" presId="urn:diagrams.loki3.com/VaryingWidthList"/>
+    <dgm:cxn modelId="{93C0ACC9-59C2-4F9B-8AE2-E7D9EE19C6CF}" type="presParOf" srcId="{ED29CA1D-E23D-4C41-8971-64CB4966CB70}" destId="{98FD378A-97F8-4C24-B0CD-5231588435CF}" srcOrd="1" destOrd="0" presId="urn:diagrams.loki3.com/VaryingWidthList"/>
+    <dgm:cxn modelId="{74D40E0F-5AAD-4760-A2D1-F17E51CED392}" type="presParOf" srcId="{ED29CA1D-E23D-4C41-8971-64CB4966CB70}" destId="{FCDE487C-D432-4AE0-ACB2-4EFAB2DEFC5B}" srcOrd="2" destOrd="0" presId="urn:diagrams.loki3.com/VaryingWidthList"/>
+    <dgm:cxn modelId="{C482B936-A614-43D5-905D-91604470EF27}" type="presParOf" srcId="{ED29CA1D-E23D-4C41-8971-64CB4966CB70}" destId="{8FB5E863-F3A4-4BF1-B4E3-7F3D115750E1}" srcOrd="3" destOrd="0" presId="urn:diagrams.loki3.com/VaryingWidthList"/>
+    <dgm:cxn modelId="{9628831C-0AB0-433E-B781-AAB64A6B9056}" type="presParOf" srcId="{ED29CA1D-E23D-4C41-8971-64CB4966CB70}" destId="{A6E6739E-6C99-4A3F-AEF2-DFEDB4E88206}" srcOrd="4" destOrd="0" presId="urn:diagrams.loki3.com/VaryingWidthList"/>
+    <dgm:cxn modelId="{EE39905A-532F-4C87-B276-214D99B85356}" type="presParOf" srcId="{ED29CA1D-E23D-4C41-8971-64CB4966CB70}" destId="{73623EC1-090A-441F-8D39-1F9F1702A776}" srcOrd="5" destOrd="0" presId="urn:diagrams.loki3.com/VaryingWidthList"/>
+    <dgm:cxn modelId="{1F1ED1FF-D0E3-4622-A8AA-CB3A5DB91730}" type="presParOf" srcId="{ED29CA1D-E23D-4C41-8971-64CB4966CB70}" destId="{DAE14E2D-1427-4997-AADF-795CC7F4AFF3}" srcOrd="6" destOrd="0" presId="urn:diagrams.loki3.com/VaryingWidthList"/>
+    <dgm:cxn modelId="{D4A0C109-46D4-4EC9-B801-A84382EA34CD}" type="presParOf" srcId="{ED29CA1D-E23D-4C41-8971-64CB4966CB70}" destId="{5017E1FB-6ACA-4954-A96A-2CD96B77A4DD}" srcOrd="7" destOrd="0" presId="urn:diagrams.loki3.com/VaryingWidthList"/>
+    <dgm:cxn modelId="{1E60157C-A8FB-4CED-B661-12ECF73E18D1}" type="presParOf" srcId="{ED29CA1D-E23D-4C41-8971-64CB4966CB70}" destId="{E4B500A4-30E5-45F5-A49D-6C84012F0E17}" srcOrd="8" destOrd="0" presId="urn:diagrams.loki3.com/VaryingWidthList"/>
+    <dgm:cxn modelId="{605397A9-75AD-478E-9963-EA0F9A4C289A}" type="presParOf" srcId="{ED29CA1D-E23D-4C41-8971-64CB4966CB70}" destId="{35130146-BD6A-4195-8BAF-63C0234418D7}" srcOrd="9" destOrd="0" presId="urn:diagrams.loki3.com/VaryingWidthList"/>
+    <dgm:cxn modelId="{F49DCB7D-013C-4170-9D28-FB5398EC2093}" type="presParOf" srcId="{ED29CA1D-E23D-4C41-8971-64CB4966CB70}" destId="{D2520A7F-C0E9-44A2-B77B-6D5FFE4CE046}" srcOrd="10" destOrd="0" presId="urn:diagrams.loki3.com/VaryingWidthList"/>
+    <dgm:cxn modelId="{072E8219-2459-4818-A0A2-66D4FC02F0C7}" type="presParOf" srcId="{ED29CA1D-E23D-4C41-8971-64CB4966CB70}" destId="{9BF22A0B-313E-47CE-AB26-79E99F3A337F}" srcOrd="11" destOrd="0" presId="urn:diagrams.loki3.com/VaryingWidthList"/>
+    <dgm:cxn modelId="{94FBCA62-01F2-4740-8C08-0429F615F5D6}" type="presParOf" srcId="{ED29CA1D-E23D-4C41-8971-64CB4966CB70}" destId="{7F5C44CF-5547-4E56-945E-A71DB8DE0D2F}" srcOrd="12" destOrd="0" presId="urn:diagrams.loki3.com/VaryingWidthList"/>
   </dgm:cxnLst>
   <dgm:bg/>
   <dgm:whole/>

</xml_diff>

<commit_message>
Presentation added and changes made to docs
</commit_message>
<xml_diff>
--- a/SySTemantics Design Document.docx
+++ b/SySTemantics Design Document.docx
@@ -2158,23 +2158,24 @@
     <w:tbl>
       <w:tblPr>
         <w:tblStyle w:val="GridTable4-Accent3"/>
-        <w:tblW w:w="0" w:type="auto"/>
+        <w:tblW w:w="9393" w:type="dxa"/>
         <w:tblLook w:val="04A0" w:firstRow="1" w:lastRow="0" w:firstColumn="1" w:lastColumn="0" w:noHBand="0" w:noVBand="1"/>
       </w:tblPr>
       <w:tblGrid>
-        <w:gridCol w:w="987"/>
-        <w:gridCol w:w="1979"/>
-        <w:gridCol w:w="1260"/>
-        <w:gridCol w:w="5124"/>
+        <w:gridCol w:w="991"/>
+        <w:gridCol w:w="1988"/>
+        <w:gridCol w:w="1266"/>
+        <w:gridCol w:w="5148"/>
       </w:tblGrid>
       <w:tr>
         <w:trPr>
           <w:cnfStyle w:val="100000000000" w:firstRow="1" w:lastRow="0" w:firstColumn="0" w:lastColumn="0" w:oddVBand="0" w:evenVBand="0" w:oddHBand="0" w:evenHBand="0" w:firstRowFirstColumn="0" w:firstRowLastColumn="0" w:lastRowFirstColumn="0" w:lastRowLastColumn="0"/>
+          <w:trHeight w:val="246"/>
         </w:trPr>
         <w:tc>
           <w:tcPr>
             <w:cnfStyle w:val="001000000000" w:firstRow="0" w:lastRow="0" w:firstColumn="1" w:lastColumn="0" w:oddVBand="0" w:evenVBand="0" w:oddHBand="0" w:evenHBand="0" w:firstRowFirstColumn="0" w:firstRowLastColumn="0" w:lastRowFirstColumn="0" w:lastRowLastColumn="0"/>
-            <w:tcW w:w="987" w:type="dxa"/>
+            <w:tcW w:w="991" w:type="dxa"/>
             <w:tcBorders>
               <w:bottom w:val="double" w:sz="4" w:space="0" w:color="auto"/>
               <w:right w:val="double" w:sz="4" w:space="0" w:color="auto"/>
@@ -2191,7 +2192,7 @@
         </w:tc>
         <w:tc>
           <w:tcPr>
-            <w:tcW w:w="1979" w:type="dxa"/>
+            <w:tcW w:w="1988" w:type="dxa"/>
             <w:tcBorders>
               <w:left w:val="double" w:sz="4" w:space="0" w:color="auto"/>
               <w:bottom w:val="double" w:sz="4" w:space="0" w:color="auto"/>
@@ -2210,7 +2211,7 @@
         </w:tc>
         <w:tc>
           <w:tcPr>
-            <w:tcW w:w="1260" w:type="dxa"/>
+            <w:tcW w:w="1266" w:type="dxa"/>
             <w:tcBorders>
               <w:left w:val="double" w:sz="4" w:space="0" w:color="auto"/>
               <w:bottom w:val="double" w:sz="4" w:space="0" w:color="auto"/>
@@ -2229,7 +2230,7 @@
         </w:tc>
         <w:tc>
           <w:tcPr>
-            <w:tcW w:w="5124" w:type="dxa"/>
+            <w:tcW w:w="5148" w:type="dxa"/>
             <w:tcBorders>
               <w:left w:val="double" w:sz="4" w:space="0" w:color="auto"/>
               <w:bottom w:val="double" w:sz="4" w:space="0" w:color="auto"/>
@@ -2249,11 +2250,12 @@
       <w:tr>
         <w:trPr>
           <w:cnfStyle w:val="000000100000" w:firstRow="0" w:lastRow="0" w:firstColumn="0" w:lastColumn="0" w:oddVBand="0" w:evenVBand="0" w:oddHBand="1" w:evenHBand="0" w:firstRowFirstColumn="0" w:firstRowLastColumn="0" w:lastRowFirstColumn="0" w:lastRowLastColumn="0"/>
+          <w:trHeight w:val="218"/>
         </w:trPr>
         <w:tc>
           <w:tcPr>
             <w:cnfStyle w:val="001000000000" w:firstRow="0" w:lastRow="0" w:firstColumn="1" w:lastColumn="0" w:oddVBand="0" w:evenVBand="0" w:oddHBand="0" w:evenHBand="0" w:firstRowFirstColumn="0" w:firstRowLastColumn="0" w:lastRowFirstColumn="0" w:lastRowLastColumn="0"/>
-            <w:tcW w:w="987" w:type="dxa"/>
+            <w:tcW w:w="991" w:type="dxa"/>
             <w:tcBorders>
               <w:top w:val="double" w:sz="4" w:space="0" w:color="auto"/>
               <w:bottom w:val="double" w:sz="4" w:space="0" w:color="auto"/>
@@ -2277,7 +2279,7 @@
         </w:tc>
         <w:tc>
           <w:tcPr>
-            <w:tcW w:w="1979" w:type="dxa"/>
+            <w:tcW w:w="1988" w:type="dxa"/>
             <w:tcBorders>
               <w:top w:val="double" w:sz="4" w:space="0" w:color="auto"/>
               <w:left w:val="double" w:sz="4" w:space="0" w:color="auto"/>
@@ -2297,7 +2299,7 @@
         </w:tc>
         <w:tc>
           <w:tcPr>
-            <w:tcW w:w="1260" w:type="dxa"/>
+            <w:tcW w:w="1266" w:type="dxa"/>
             <w:tcBorders>
               <w:top w:val="double" w:sz="4" w:space="0" w:color="auto"/>
               <w:left w:val="double" w:sz="4" w:space="0" w:color="auto"/>
@@ -2317,7 +2319,7 @@
         </w:tc>
         <w:tc>
           <w:tcPr>
-            <w:tcW w:w="5124" w:type="dxa"/>
+            <w:tcW w:w="5148" w:type="dxa"/>
             <w:tcBorders>
               <w:top w:val="double" w:sz="4" w:space="0" w:color="auto"/>
               <w:left w:val="double" w:sz="4" w:space="0" w:color="auto"/>
@@ -2336,10 +2338,13 @@
         </w:tc>
       </w:tr>
       <w:tr>
+        <w:trPr>
+          <w:trHeight w:val="232"/>
+        </w:trPr>
         <w:tc>
           <w:tcPr>
             <w:cnfStyle w:val="001000000000" w:firstRow="0" w:lastRow="0" w:firstColumn="1" w:lastColumn="0" w:oddVBand="0" w:evenVBand="0" w:oddHBand="0" w:evenHBand="0" w:firstRowFirstColumn="0" w:firstRowLastColumn="0" w:lastRowFirstColumn="0" w:lastRowLastColumn="0"/>
-            <w:tcW w:w="987" w:type="dxa"/>
+            <w:tcW w:w="991" w:type="dxa"/>
             <w:tcBorders>
               <w:top w:val="double" w:sz="4" w:space="0" w:color="auto"/>
               <w:bottom w:val="double" w:sz="4" w:space="0" w:color="auto"/>
@@ -2363,7 +2368,7 @@
         </w:tc>
         <w:tc>
           <w:tcPr>
-            <w:tcW w:w="1979" w:type="dxa"/>
+            <w:tcW w:w="1988" w:type="dxa"/>
             <w:tcBorders>
               <w:top w:val="double" w:sz="4" w:space="0" w:color="auto"/>
               <w:left w:val="double" w:sz="4" w:space="0" w:color="auto"/>
@@ -2383,7 +2388,7 @@
         </w:tc>
         <w:tc>
           <w:tcPr>
-            <w:tcW w:w="1260" w:type="dxa"/>
+            <w:tcW w:w="1266" w:type="dxa"/>
             <w:tcBorders>
               <w:top w:val="double" w:sz="4" w:space="0" w:color="auto"/>
               <w:left w:val="double" w:sz="4" w:space="0" w:color="auto"/>
@@ -2403,7 +2408,7 @@
         </w:tc>
         <w:tc>
           <w:tcPr>
-            <w:tcW w:w="5124" w:type="dxa"/>
+            <w:tcW w:w="5148" w:type="dxa"/>
             <w:tcBorders>
               <w:top w:val="double" w:sz="4" w:space="0" w:color="auto"/>
               <w:left w:val="double" w:sz="4" w:space="0" w:color="auto"/>
@@ -2436,11 +2441,12 @@
       <w:tr>
         <w:trPr>
           <w:cnfStyle w:val="000000100000" w:firstRow="0" w:lastRow="0" w:firstColumn="0" w:lastColumn="0" w:oddVBand="0" w:evenVBand="0" w:oddHBand="1" w:evenHBand="0" w:firstRowFirstColumn="0" w:firstRowLastColumn="0" w:lastRowFirstColumn="0" w:lastRowLastColumn="0"/>
+          <w:trHeight w:val="232"/>
         </w:trPr>
         <w:tc>
           <w:tcPr>
             <w:cnfStyle w:val="001000000000" w:firstRow="0" w:lastRow="0" w:firstColumn="1" w:lastColumn="0" w:oddVBand="0" w:evenVBand="0" w:oddHBand="0" w:evenHBand="0" w:firstRowFirstColumn="0" w:firstRowLastColumn="0" w:lastRowFirstColumn="0" w:lastRowLastColumn="0"/>
-            <w:tcW w:w="987" w:type="dxa"/>
+            <w:tcW w:w="991" w:type="dxa"/>
             <w:tcBorders>
               <w:top w:val="double" w:sz="4" w:space="0" w:color="auto"/>
               <w:bottom w:val="double" w:sz="4" w:space="0" w:color="auto"/>
@@ -2464,7 +2470,7 @@
         </w:tc>
         <w:tc>
           <w:tcPr>
-            <w:tcW w:w="1979" w:type="dxa"/>
+            <w:tcW w:w="1988" w:type="dxa"/>
             <w:tcBorders>
               <w:top w:val="double" w:sz="4" w:space="0" w:color="auto"/>
               <w:left w:val="double" w:sz="4" w:space="0" w:color="auto"/>
@@ -2484,7 +2490,7 @@
         </w:tc>
         <w:tc>
           <w:tcPr>
-            <w:tcW w:w="1260" w:type="dxa"/>
+            <w:tcW w:w="1266" w:type="dxa"/>
             <w:tcBorders>
               <w:top w:val="double" w:sz="4" w:space="0" w:color="auto"/>
               <w:left w:val="double" w:sz="4" w:space="0" w:color="auto"/>
@@ -2504,7 +2510,7 @@
         </w:tc>
         <w:tc>
           <w:tcPr>
-            <w:tcW w:w="5124" w:type="dxa"/>
+            <w:tcW w:w="5148" w:type="dxa"/>
             <w:tcBorders>
               <w:top w:val="double" w:sz="4" w:space="0" w:color="auto"/>
               <w:left w:val="double" w:sz="4" w:space="0" w:color="auto"/>
@@ -2523,10 +2529,13 @@
         </w:tc>
       </w:tr>
       <w:tr>
+        <w:trPr>
+          <w:trHeight w:val="232"/>
+        </w:trPr>
         <w:tc>
           <w:tcPr>
             <w:cnfStyle w:val="001000000000" w:firstRow="0" w:lastRow="0" w:firstColumn="1" w:lastColumn="0" w:oddVBand="0" w:evenVBand="0" w:oddHBand="0" w:evenHBand="0" w:firstRowFirstColumn="0" w:firstRowLastColumn="0" w:lastRowFirstColumn="0" w:lastRowLastColumn="0"/>
-            <w:tcW w:w="987" w:type="dxa"/>
+            <w:tcW w:w="991" w:type="dxa"/>
             <w:tcBorders>
               <w:top w:val="double" w:sz="4" w:space="0" w:color="auto"/>
               <w:bottom w:val="double" w:sz="4" w:space="0" w:color="auto"/>
@@ -2550,7 +2559,7 @@
         </w:tc>
         <w:tc>
           <w:tcPr>
-            <w:tcW w:w="1979" w:type="dxa"/>
+            <w:tcW w:w="1988" w:type="dxa"/>
             <w:tcBorders>
               <w:top w:val="double" w:sz="4" w:space="0" w:color="auto"/>
               <w:left w:val="double" w:sz="4" w:space="0" w:color="auto"/>
@@ -2570,7 +2579,7 @@
         </w:tc>
         <w:tc>
           <w:tcPr>
-            <w:tcW w:w="1260" w:type="dxa"/>
+            <w:tcW w:w="1266" w:type="dxa"/>
             <w:tcBorders>
               <w:top w:val="double" w:sz="4" w:space="0" w:color="auto"/>
               <w:left w:val="double" w:sz="4" w:space="0" w:color="auto"/>
@@ -2590,7 +2599,7 @@
         </w:tc>
         <w:tc>
           <w:tcPr>
-            <w:tcW w:w="5124" w:type="dxa"/>
+            <w:tcW w:w="5148" w:type="dxa"/>
             <w:tcBorders>
               <w:top w:val="double" w:sz="4" w:space="0" w:color="auto"/>
               <w:left w:val="double" w:sz="4" w:space="0" w:color="auto"/>
@@ -2611,13 +2620,15 @@
       <w:tr>
         <w:trPr>
           <w:cnfStyle w:val="000000100000" w:firstRow="0" w:lastRow="0" w:firstColumn="0" w:lastColumn="0" w:oddVBand="0" w:evenVBand="0" w:oddHBand="1" w:evenHBand="0" w:firstRowFirstColumn="0" w:firstRowLastColumn="0" w:lastRowFirstColumn="0" w:lastRowLastColumn="0"/>
+          <w:trHeight w:val="232"/>
         </w:trPr>
         <w:tc>
           <w:tcPr>
             <w:cnfStyle w:val="001000000000" w:firstRow="0" w:lastRow="0" w:firstColumn="1" w:lastColumn="0" w:oddVBand="0" w:evenVBand="0" w:oddHBand="0" w:evenHBand="0" w:firstRowFirstColumn="0" w:firstRowLastColumn="0" w:lastRowFirstColumn="0" w:lastRowLastColumn="0"/>
-            <w:tcW w:w="987" w:type="dxa"/>
+            <w:tcW w:w="991" w:type="dxa"/>
             <w:tcBorders>
               <w:top w:val="double" w:sz="4" w:space="0" w:color="auto"/>
+              <w:bottom w:val="double" w:sz="4" w:space="0" w:color="auto"/>
               <w:right w:val="double" w:sz="4" w:space="0" w:color="auto"/>
             </w:tcBorders>
           </w:tcPr>
@@ -2638,10 +2649,11 @@
         </w:tc>
         <w:tc>
           <w:tcPr>
-            <w:tcW w:w="1979" w:type="dxa"/>
+            <w:tcW w:w="1988" w:type="dxa"/>
             <w:tcBorders>
               <w:top w:val="double" w:sz="4" w:space="0" w:color="auto"/>
               <w:left w:val="double" w:sz="4" w:space="0" w:color="auto"/>
+              <w:bottom w:val="double" w:sz="4" w:space="0" w:color="auto"/>
               <w:right w:val="double" w:sz="4" w:space="0" w:color="auto"/>
             </w:tcBorders>
           </w:tcPr>
@@ -2657,10 +2669,11 @@
         </w:tc>
         <w:tc>
           <w:tcPr>
-            <w:tcW w:w="1260" w:type="dxa"/>
+            <w:tcW w:w="1266" w:type="dxa"/>
             <w:tcBorders>
               <w:top w:val="double" w:sz="4" w:space="0" w:color="auto"/>
               <w:left w:val="double" w:sz="4" w:space="0" w:color="auto"/>
+              <w:bottom w:val="double" w:sz="4" w:space="0" w:color="auto"/>
               <w:right w:val="double" w:sz="4" w:space="0" w:color="auto"/>
             </w:tcBorders>
           </w:tcPr>
@@ -2676,16 +2689,117 @@
         </w:tc>
         <w:tc>
           <w:tcPr>
-            <w:tcW w:w="5124" w:type="dxa"/>
+            <w:tcW w:w="5148" w:type="dxa"/>
             <w:tcBorders>
               <w:top w:val="double" w:sz="4" w:space="0" w:color="auto"/>
               <w:left w:val="double" w:sz="4" w:space="0" w:color="auto"/>
+              <w:bottom w:val="double" w:sz="4" w:space="0" w:color="auto"/>
+            </w:tcBorders>
+          </w:tcPr>
+          <w:p>
+            <w:pPr>
+              <w:tabs>
+                <w:tab w:val="center" w:pos="2466"/>
+                <w:tab w:val="left" w:pos="3330"/>
+                <w:tab w:val="left" w:pos="3945"/>
+              </w:tabs>
+              <w:cnfStyle w:val="000000100000" w:firstRow="0" w:lastRow="0" w:firstColumn="0" w:lastColumn="0" w:oddVBand="0" w:evenVBand="0" w:oddHBand="1" w:evenHBand="0" w:firstRowFirstColumn="0" w:firstRowLastColumn="0" w:lastRowFirstColumn="0" w:lastRowLastColumn="0"/>
+            </w:pPr>
+            <w:r>
+              <w:tab/>
+              <w:t>Application type</w:t>
+            </w:r>
+            <w:r>
+              <w:tab/>
+            </w:r>
+            <w:r>
+              <w:tab/>
+            </w:r>
+          </w:p>
+        </w:tc>
+      </w:tr>
+      <w:tr>
+        <w:trPr>
+          <w:trHeight w:val="232"/>
+        </w:trPr>
+        <w:tc>
+          <w:tcPr>
+            <w:cnfStyle w:val="001000000000" w:firstRow="0" w:lastRow="0" w:firstColumn="1" w:lastColumn="0" w:oddVBand="0" w:evenVBand="0" w:oddHBand="0" w:evenHBand="0" w:firstRowFirstColumn="0" w:firstRowLastColumn="0" w:lastRowFirstColumn="0" w:lastRowLastColumn="0"/>
+            <w:tcW w:w="991" w:type="dxa"/>
+            <w:tcBorders>
+              <w:top w:val="double" w:sz="4" w:space="0" w:color="auto"/>
+              <w:bottom w:val="double" w:sz="4" w:space="0" w:color="auto"/>
+              <w:right w:val="double" w:sz="4" w:space="0" w:color="auto"/>
             </w:tcBorders>
           </w:tcPr>
           <w:p>
             <w:pPr>
               <w:jc w:val="center"/>
-              <w:cnfStyle w:val="000000100000" w:firstRow="0" w:lastRow="0" w:firstColumn="0" w:lastColumn="0" w:oddVBand="0" w:evenVBand="0" w:oddHBand="1" w:evenHBand="0" w:firstRowFirstColumn="0" w:firstRowLastColumn="0" w:lastRowFirstColumn="0" w:lastRowLastColumn="0"/>
+              <w:rPr>
+                <w:b w:val="0"/>
+              </w:rPr>
+            </w:pPr>
+            <w:r>
+              <w:rPr>
+                <w:b w:val="0"/>
+              </w:rPr>
+              <w:t>1.1</w:t>
+            </w:r>
+          </w:p>
+        </w:tc>
+        <w:tc>
+          <w:tcPr>
+            <w:tcW w:w="1988" w:type="dxa"/>
+            <w:tcBorders>
+              <w:top w:val="double" w:sz="4" w:space="0" w:color="auto"/>
+              <w:left w:val="double" w:sz="4" w:space="0" w:color="auto"/>
+              <w:bottom w:val="double" w:sz="4" w:space="0" w:color="auto"/>
+              <w:right w:val="double" w:sz="4" w:space="0" w:color="auto"/>
+            </w:tcBorders>
+          </w:tcPr>
+          <w:p>
+            <w:pPr>
+              <w:jc w:val="center"/>
+              <w:cnfStyle w:val="000000000000" w:firstRow="0" w:lastRow="0" w:firstColumn="0" w:lastColumn="0" w:oddVBand="0" w:evenVBand="0" w:oddHBand="0" w:evenHBand="0" w:firstRowFirstColumn="0" w:firstRowLastColumn="0" w:lastRowFirstColumn="0" w:lastRowLastColumn="0"/>
+            </w:pPr>
+            <w:r>
+              <w:t>All</w:t>
+            </w:r>
+          </w:p>
+        </w:tc>
+        <w:tc>
+          <w:tcPr>
+            <w:tcW w:w="1266" w:type="dxa"/>
+            <w:tcBorders>
+              <w:top w:val="double" w:sz="4" w:space="0" w:color="auto"/>
+              <w:left w:val="double" w:sz="4" w:space="0" w:color="auto"/>
+              <w:bottom w:val="double" w:sz="4" w:space="0" w:color="auto"/>
+              <w:right w:val="double" w:sz="4" w:space="0" w:color="auto"/>
+            </w:tcBorders>
+          </w:tcPr>
+          <w:p>
+            <w:pPr>
+              <w:jc w:val="center"/>
+              <w:cnfStyle w:val="000000000000" w:firstRow="0" w:lastRow="0" w:firstColumn="0" w:lastColumn="0" w:oddVBand="0" w:evenVBand="0" w:oddHBand="0" w:evenHBand="0" w:firstRowFirstColumn="0" w:firstRowLastColumn="0" w:lastRowFirstColumn="0" w:lastRowLastColumn="0"/>
+            </w:pPr>
+            <w:r>
+              <w:t>04/05/16</w:t>
+            </w:r>
+          </w:p>
+        </w:tc>
+        <w:tc>
+          <w:tcPr>
+            <w:tcW w:w="5148" w:type="dxa"/>
+            <w:tcBorders>
+              <w:top w:val="double" w:sz="4" w:space="0" w:color="auto"/>
+              <w:left w:val="double" w:sz="4" w:space="0" w:color="auto"/>
+              <w:bottom w:val="double" w:sz="4" w:space="0" w:color="auto"/>
+            </w:tcBorders>
+          </w:tcPr>
+          <w:p>
+            <w:pPr>
+              <w:jc w:val="center"/>
+              <w:cnfStyle w:val="000000000000" w:firstRow="0" w:lastRow="0" w:firstColumn="0" w:lastColumn="0" w:oddVBand="0" w:evenVBand="0" w:oddHBand="0" w:evenHBand="0" w:firstRowFirstColumn="0" w:firstRowLastColumn="0" w:lastRowFirstColumn="0" w:lastRowLastColumn="0"/>
             </w:pPr>
             <w:r>
               <w:t>Final Draft</w:t>
@@ -2759,7 +2873,13 @@
         <w:jc w:val="both"/>
       </w:pPr>
       <w:r>
-        <w:t>A Metrics collector is a console based application which runs on</w:t>
+        <w:t xml:space="preserve">A Metrics collector is a </w:t>
+      </w:r>
+      <w:r>
+        <w:t>desktop</w:t>
+      </w:r>
+      <w:r>
+        <w:t xml:space="preserve"> application which runs on</w:t>
       </w:r>
       <w:r>
         <w:t xml:space="preserve"> the</w:t>
@@ -3326,27 +3446,8 @@
     <w:p>
       <w:pPr>
         <w:pStyle w:val="ListParagraph"/>
-        <w:numPr>
-          <w:ilvl w:val="0"/>
-          <w:numId w:val="4"/>
-        </w:numPr>
         <w:jc w:val="both"/>
       </w:pPr>
-      <w:r>
-        <w:rPr>
-          <w:noProof/>
-        </w:rPr>
-        <w:t>U</w:t>
-      </w:r>
-      <w:r>
-        <w:rPr>
-          <w:noProof/>
-        </w:rPr>
-        <w:t>ser</w:t>
-      </w:r>
-      <w:r>
-        <w:t xml:space="preserve"> can view and print the reports based on the time constraint.</w:t>
-      </w:r>
     </w:p>
     <w:p>
       <w:pPr>
@@ -3430,26 +3531,22 @@
         <w:t>Java</w:t>
       </w:r>
       <w:r>
-        <w:t xml:space="preserve">, </w:t>
+        <w:t xml:space="preserve"> </w:t>
+      </w:r>
+      <w:r>
+        <w:t xml:space="preserve">and </w:t>
       </w:r>
       <w:r>
         <w:rPr>
           <w:i/>
-          <w:noProof/>
-        </w:rPr>
-        <w:t>C</w:t>
-      </w:r>
-      <w:r>
-        <w:t xml:space="preserve"> and </w:t>
-      </w:r>
-      <w:r>
-        <w:rPr>
-          <w:i/>
         </w:rPr>
         <w:t>SQL</w:t>
       </w:r>
       <w:r>
-        <w:t xml:space="preserve"> languages are used in a </w:t>
+        <w:t xml:space="preserve"> languages were</w:t>
+      </w:r>
+      <w:r>
+        <w:t xml:space="preserve"> used in a </w:t>
       </w:r>
       <w:r>
         <w:rPr>
@@ -3472,24 +3569,11 @@
       </w:pPr>
       <w:r>
         <w:rPr>
-          <w:i/>
-          <w:noProof/>
-        </w:rPr>
-        <w:t>N</w:t>
-      </w:r>
-      <w:r>
-        <w:rPr>
-          <w:i/>
-          <w:noProof/>
-        </w:rPr>
-        <w:t>c</w:t>
-      </w:r>
-      <w:r>
-        <w:rPr>
-          <w:i/>
-          <w:noProof/>
-        </w:rPr>
-        <w:t>urses</w:t>
+          <w:rStyle w:val="tgc"/>
+          <w:b/>
+          <w:bCs/>
+        </w:rPr>
+        <w:t>JavaFX</w:t>
       </w:r>
       <w:r>
         <w:t xml:space="preserve">- </w:t>
@@ -3512,25 +3596,11 @@
       </w:r>
       <w:r>
         <w:rPr>
-          <w:i/>
-        </w:rPr>
-        <w:t>Gnu plot</w:t>
-      </w:r>
-      <w:r>
-        <w:t xml:space="preserve">, </w:t>
-      </w:r>
-      <w:r>
-        <w:rPr>
-          <w:i/>
-        </w:rPr>
-        <w:t xml:space="preserve">Graphite, </w:t>
-      </w:r>
-      <w:r>
-        <w:rPr>
-          <w:i/>
-          <w:noProof/>
-        </w:rPr>
-        <w:t>Darkstat</w:t>
+          <w:rStyle w:val="tgc"/>
+          <w:b/>
+          <w:bCs/>
+        </w:rPr>
+        <w:t>JavaFX</w:t>
       </w:r>
       <w:r>
         <w:t>.</w:t>
@@ -3635,7 +3705,7 @@
         <w:rPr>
           <w:color w:val="000000"/>
         </w:rPr>
-        <w:t>Console Based Application</w:t>
+        <w:t>desktop application</w:t>
       </w:r>
     </w:p>
     <w:p>
@@ -3645,15 +3715,6 @@
       </w:pPr>
       <w:r>
         <w:lastRenderedPageBreak/>
-        <w:t xml:space="preserve">   </w:t>
-      </w:r>
-    </w:p>
-    <w:p>
-      <w:pPr>
-        <w:pStyle w:val="Heading2"/>
-        <w:ind w:left="180" w:hanging="180"/>
-      </w:pPr>
-      <w:r>
         <w:t xml:space="preserve">  </w:t>
       </w:r>
       <w:bookmarkStart w:id="10" w:name="_Toc445396104"/>
@@ -3681,19 +3742,11 @@
       </w:r>
       <w:r>
         <w:tab/>
-        <w:t>: GCC</w:t>
-      </w:r>
-      <w:r>
-        <w:t>,</w:t>
-      </w:r>
-      <w:r>
-        <w:t xml:space="preserve"> </w:t>
-      </w:r>
-      <w:proofErr w:type="spellStart"/>
+        <w:t xml:space="preserve">: </w:t>
+      </w:r>
       <w:r>
         <w:t>javac</w:t>
       </w:r>
-      <w:proofErr w:type="spellEnd"/>
     </w:p>
     <w:p>
       <w:pPr>
@@ -3809,51 +3862,29 @@
           <w:color w:val="000000" w:themeColor="text1"/>
         </w:rPr>
       </w:pPr>
-    </w:p>
-    <w:p>
-      <w:pPr>
-        <w:pStyle w:val="Heading1"/>
-        <w:rPr>
-          <w:b/>
-          <w:color w:val="000000" w:themeColor="text1"/>
-        </w:rPr>
-      </w:pPr>
       <w:bookmarkStart w:id="11" w:name="_Toc445396105"/>
       <w:r>
         <w:rPr>
-          <w:b/>
-          <w:color w:val="000000" w:themeColor="text1"/>
-        </w:rPr>
-        <w:t>Software flow</w:t>
-      </w:r>
-      <w:bookmarkEnd w:id="11"/>
-    </w:p>
-    <w:p>
-      <w:pPr>
-        <w:jc w:val="both"/>
-      </w:pPr>
-      <w:r>
-        <w:rPr>
           <w:noProof/>
         </w:rPr>
         <w:drawing>
-          <wp:anchor distT="0" distB="0" distL="114300" distR="114300" simplePos="0" relativeHeight="251660288" behindDoc="1" locked="0" layoutInCell="1" allowOverlap="1">
+          <wp:anchor distT="0" distB="0" distL="114300" distR="114300" simplePos="0" relativeHeight="251660288" behindDoc="1" locked="0" layoutInCell="1" allowOverlap="1" wp14:anchorId="3E13B0F3" wp14:editId="14783312">
             <wp:simplePos x="0" y="0"/>
-            <wp:positionH relativeFrom="column">
-              <wp:posOffset>0</wp:posOffset>
+            <wp:positionH relativeFrom="margin">
+              <wp:posOffset>-85725</wp:posOffset>
             </wp:positionH>
             <wp:positionV relativeFrom="paragraph">
-              <wp:posOffset>42545</wp:posOffset>
+              <wp:posOffset>351155</wp:posOffset>
             </wp:positionV>
             <wp:extent cx="3448050" cy="3790950"/>
-            <wp:effectExtent l="0" t="38100" r="0" b="57150"/>
+            <wp:effectExtent l="0" t="19050" r="0" b="19050"/>
             <wp:wrapTight wrapText="bothSides">
               <wp:wrapPolygon edited="0">
-                <wp:start x="1313" y="-217"/>
-                <wp:lineTo x="955" y="21817"/>
-                <wp:lineTo x="20645" y="21817"/>
-                <wp:lineTo x="20287" y="-217"/>
-                <wp:lineTo x="1313" y="-217"/>
+                <wp:start x="1313" y="-109"/>
+                <wp:lineTo x="1313" y="21600"/>
+                <wp:lineTo x="20287" y="21600"/>
+                <wp:lineTo x="20287" y="-109"/>
+                <wp:lineTo x="1313" y="-109"/>
               </wp:wrapPolygon>
             </wp:wrapTight>
             <wp:docPr id="3" name="Diagram 3"/>
@@ -3867,6 +3898,20 @@
         </w:drawing>
       </w:r>
       <w:r>
+        <w:rPr>
+          <w:b/>
+          <w:color w:val="000000" w:themeColor="text1"/>
+        </w:rPr>
+        <w:t>Software flow</w:t>
+      </w:r>
+      <w:bookmarkEnd w:id="11"/>
+    </w:p>
+    <w:p>
+      <w:pPr>
+        <w:spacing w:before="240"/>
+        <w:jc w:val="both"/>
+      </w:pPr>
+      <w:r>
         <w:t xml:space="preserve">The installer </w:t>
       </w:r>
       <w:r>
@@ -3881,6 +3926,7 @@
     </w:p>
     <w:p>
       <w:pPr>
+        <w:spacing w:before="240"/>
         <w:jc w:val="both"/>
       </w:pPr>
       <w:r>
@@ -3892,34 +3938,16 @@
     </w:p>
     <w:p>
       <w:pPr>
+        <w:spacing w:before="240"/>
         <w:jc w:val="both"/>
       </w:pPr>
       <w:r>
-        <w:t xml:space="preserve">Memory, CPU and network metrics will be aggregated and </w:t>
-      </w:r>
-      <w:r>
-        <w:t xml:space="preserve">displayed in </w:t>
-      </w:r>
-      <w:r>
-        <w:t>common unit</w:t>
-      </w:r>
-      <w:r>
-        <w:t>s</w:t>
-      </w:r>
-      <w:r>
-        <w:t>.</w:t>
-      </w:r>
-    </w:p>
-    <w:p>
-      <w:pPr>
-        <w:jc w:val="both"/>
-      </w:pPr>
-      <w:r>
         <w:t>The collected metrics will then be stored in the SQLite database.</w:t>
       </w:r>
     </w:p>
     <w:p>
       <w:pPr>
+        <w:spacing w:before="240"/>
         <w:jc w:val="both"/>
       </w:pPr>
       <w:r>
@@ -3943,6 +3971,7 @@
         <w:tabs>
           <w:tab w:val="left" w:pos="1455"/>
         </w:tabs>
+        <w:spacing w:before="240"/>
         <w:jc w:val="both"/>
         <w:rPr>
           <w:rFonts w:asciiTheme="majorHAnsi" w:hAnsiTheme="majorHAnsi"/>
@@ -3968,6 +3997,7 @@
     </w:p>
     <w:p>
       <w:pPr>
+        <w:spacing w:before="240"/>
         <w:jc w:val="both"/>
         <w:rPr>
           <w:b/>
@@ -4003,20 +4033,17 @@
     </w:p>
     <w:p>
       <w:pPr>
-        <w:rPr>
-          <w:rFonts w:asciiTheme="majorHAnsi" w:hAnsiTheme="majorHAnsi"/>
-          <w:b/>
-          <w:sz w:val="32"/>
-          <w:szCs w:val="32"/>
-        </w:rPr>
-      </w:pPr>
-    </w:p>
-    <w:p>
-      <w:pPr>
         <w:pStyle w:val="Heading2"/>
         <w:ind w:firstLine="270"/>
       </w:pPr>
       <w:bookmarkStart w:id="12" w:name="_Toc445396106"/>
+    </w:p>
+    <w:p/>
+    <w:p>
+      <w:pPr>
+        <w:pStyle w:val="Heading2"/>
+        <w:ind w:firstLine="270"/>
+      </w:pPr>
       <w:r>
         <w:t>Error Handling &amp; Recovery</w:t>
       </w:r>
@@ -4063,22 +4090,35 @@
     </w:p>
     <w:p>
       <w:pPr>
-        <w:pStyle w:val="Heading2"/>
         <w:ind w:left="270"/>
-      </w:pPr>
-    </w:p>
-    <w:p/>
+        <w:jc w:val="both"/>
+      </w:pPr>
+    </w:p>
+    <w:p>
+      <w:pPr>
+        <w:ind w:left="270"/>
+        <w:jc w:val="both"/>
+      </w:pPr>
+    </w:p>
+    <w:p>
+      <w:pPr>
+        <w:ind w:left="270"/>
+        <w:jc w:val="both"/>
+      </w:pPr>
+      <w:bookmarkStart w:id="13" w:name="_GoBack"/>
+      <w:bookmarkEnd w:id="13"/>
+    </w:p>
     <w:p>
       <w:pPr>
         <w:pStyle w:val="Heading2"/>
         <w:ind w:firstLine="255"/>
       </w:pPr>
-      <w:bookmarkStart w:id="13" w:name="_Toc445396107"/>
+      <w:bookmarkStart w:id="14" w:name="_Toc445396107"/>
       <w:r>
         <w:lastRenderedPageBreak/>
         <w:t>Testability</w:t>
       </w:r>
-      <w:bookmarkEnd w:id="13"/>
+      <w:bookmarkEnd w:id="14"/>
     </w:p>
     <w:p>
       <w:pPr>
@@ -4194,11 +4234,11 @@
         <w:pStyle w:val="Heading2"/>
         <w:ind w:firstLine="255"/>
       </w:pPr>
-      <w:bookmarkStart w:id="14" w:name="_Toc445396108"/>
+      <w:bookmarkStart w:id="15" w:name="_Toc445396108"/>
       <w:r>
         <w:t>Packaging</w:t>
       </w:r>
-      <w:bookmarkEnd w:id="14"/>
+      <w:bookmarkEnd w:id="15"/>
     </w:p>
     <w:p>
       <w:pPr>
@@ -4476,7 +4516,7 @@
           <w:color w:val="000000" w:themeColor="text1"/>
         </w:rPr>
       </w:pPr>
-      <w:bookmarkStart w:id="15" w:name="_Toc445396109"/>
+      <w:bookmarkStart w:id="16" w:name="_Toc445396109"/>
       <w:r>
         <w:rPr>
           <w:b/>
@@ -4484,7 +4524,7 @@
         </w:rPr>
         <w:t>Security</w:t>
       </w:r>
-      <w:bookmarkEnd w:id="15"/>
+      <w:bookmarkEnd w:id="16"/>
     </w:p>
     <w:p>
       <w:pPr>
@@ -4524,7 +4564,7 @@
           <w:color w:val="auto"/>
         </w:rPr>
       </w:pPr>
-      <w:bookmarkStart w:id="16" w:name="_Toc445396110"/>
+      <w:bookmarkStart w:id="17" w:name="_Toc445396110"/>
       <w:r>
         <w:rPr>
           <w:b/>
@@ -4539,7 +4579,7 @@
         </w:rPr>
         <w:t>essibility</w:t>
       </w:r>
-      <w:bookmarkEnd w:id="16"/>
+      <w:bookmarkEnd w:id="17"/>
     </w:p>
     <w:p>
       <w:pPr>
@@ -4586,7 +4626,7 @@
           <w:color w:val="auto"/>
         </w:rPr>
       </w:pPr>
-      <w:bookmarkStart w:id="17" w:name="_Toc445396111"/>
+      <w:bookmarkStart w:id="18" w:name="_Toc445396111"/>
       <w:r>
         <w:rPr>
           <w:b/>
@@ -4602,7 +4642,7 @@
         </w:rPr>
         <w:t>lobalization</w:t>
       </w:r>
-      <w:bookmarkEnd w:id="17"/>
+      <w:bookmarkEnd w:id="18"/>
     </w:p>
     <w:p>
       <w:pPr>
@@ -4694,7 +4734,7 @@
           <w:color w:val="auto"/>
         </w:rPr>
       </w:pPr>
-      <w:bookmarkStart w:id="18" w:name="_Toc445396112"/>
+      <w:bookmarkStart w:id="19" w:name="_Toc445396112"/>
       <w:r>
         <w:rPr>
           <w:b/>
@@ -4702,21 +4742,21 @@
         </w:rPr>
         <w:t>Risks and Dependencies</w:t>
       </w:r>
-      <w:bookmarkEnd w:id="18"/>
+      <w:bookmarkEnd w:id="19"/>
     </w:p>
     <w:p>
       <w:pPr>
         <w:pStyle w:val="Heading2"/>
         <w:ind w:left="360"/>
       </w:pPr>
-      <w:bookmarkStart w:id="19" w:name="_Toc445396113"/>
+      <w:bookmarkStart w:id="20" w:name="_Toc445396113"/>
       <w:r>
         <w:t>Risks</w:t>
       </w:r>
       <w:r>
         <w:t>:</w:t>
       </w:r>
-      <w:bookmarkEnd w:id="19"/>
+      <w:bookmarkEnd w:id="20"/>
     </w:p>
     <w:p>
       <w:pPr>
@@ -4747,14 +4787,14 @@
         <w:pStyle w:val="Heading2"/>
         <w:ind w:left="360"/>
       </w:pPr>
-      <w:bookmarkStart w:id="20" w:name="_Toc445396114"/>
+      <w:bookmarkStart w:id="21" w:name="_Toc445396114"/>
       <w:r>
         <w:t>Constraints</w:t>
       </w:r>
       <w:r>
         <w:t>:</w:t>
       </w:r>
-      <w:bookmarkEnd w:id="20"/>
+      <w:bookmarkEnd w:id="21"/>
     </w:p>
     <w:p>
       <w:pPr>
@@ -4799,7 +4839,7 @@
         </w:rPr>
         <w:t xml:space="preserve">  </w:t>
       </w:r>
-      <w:bookmarkStart w:id="21" w:name="_Toc445396115"/>
+      <w:bookmarkStart w:id="22" w:name="_Toc445396115"/>
       <w:r>
         <w:rPr>
           <w:b/>
@@ -4814,7 +4854,7 @@
         </w:rPr>
         <w:t>:</w:t>
       </w:r>
-      <w:bookmarkEnd w:id="21"/>
+      <w:bookmarkEnd w:id="22"/>
     </w:p>
     <w:p>
       <w:pPr>
@@ -4872,7 +4912,7 @@
           <w:color w:val="auto"/>
         </w:rPr>
       </w:pPr>
-      <w:bookmarkStart w:id="22" w:name="_Toc445396116"/>
+      <w:bookmarkStart w:id="23" w:name="_Toc445396116"/>
       <w:r>
         <w:rPr>
           <w:b/>
@@ -4880,7 +4920,7 @@
         </w:rPr>
         <w:t>Supporting Material</w:t>
       </w:r>
-      <w:bookmarkEnd w:id="22"/>
+      <w:bookmarkEnd w:id="23"/>
     </w:p>
     <w:p>
       <w:pPr>
@@ -4889,11 +4929,11 @@
       <w:r>
         <w:tab/>
       </w:r>
-      <w:bookmarkStart w:id="23" w:name="_Toc445396117"/>
+      <w:bookmarkStart w:id="24" w:name="_Toc445396117"/>
       <w:r>
         <w:t>Glossary:</w:t>
       </w:r>
-      <w:bookmarkEnd w:id="23"/>
+      <w:bookmarkEnd w:id="24"/>
     </w:p>
     <w:p>
       <w:pPr>
@@ -5565,11 +5605,11 @@
         <w:pStyle w:val="Heading2"/>
         <w:ind w:left="720"/>
       </w:pPr>
-      <w:bookmarkStart w:id="24" w:name="_Toc445396118"/>
+      <w:bookmarkStart w:id="25" w:name="_Toc445396118"/>
       <w:r>
         <w:t>References</w:t>
       </w:r>
-      <w:bookmarkEnd w:id="24"/>
+      <w:bookmarkEnd w:id="25"/>
     </w:p>
     <w:p>
       <w:pPr>
@@ -5664,8 +5704,6 @@
           <w:t xml:space="preserve"> link</w:t>
         </w:r>
       </w:hyperlink>
-      <w:bookmarkStart w:id="25" w:name="_GoBack"/>
-      <w:bookmarkEnd w:id="25"/>
     </w:p>
     <w:sectPr>
       <w:footerReference w:type="default" r:id="rId36"/>
@@ -5750,7 +5788,7 @@
           <w:rPr>
             <w:noProof/>
           </w:rPr>
-          <w:t>8</w:t>
+          <w:t>9</w:t>
         </w:r>
         <w:r>
           <w:rPr>
@@ -10253,42 +10291,6 @@
         </a:p>
       </dgm:t>
     </dgm:pt>
-    <dgm:pt modelId="{78EBDBB2-0F0C-4562-BC54-8963D282021B}">
-      <dgm:prSet phldrT="[Text]" custT="1"/>
-      <dgm:spPr/>
-      <dgm:t>
-        <a:bodyPr/>
-        <a:lstStyle/>
-        <a:p>
-          <a:r>
-            <a:rPr lang="en-US" sz="2000"/>
-            <a:t>Data Aggregation</a:t>
-          </a:r>
-        </a:p>
-      </dgm:t>
-    </dgm:pt>
-    <dgm:pt modelId="{E1E19DFE-BDE5-40E6-BCD3-65D79652637F}" type="parTrans" cxnId="{09118CDF-8B82-468D-B6DC-720B483E146B}">
-      <dgm:prSet/>
-      <dgm:spPr/>
-      <dgm:t>
-        <a:bodyPr/>
-        <a:lstStyle/>
-        <a:p>
-          <a:endParaRPr lang="en-US"/>
-        </a:p>
-      </dgm:t>
-    </dgm:pt>
-    <dgm:pt modelId="{C2CA79D6-DCA8-4F4A-9B08-245426D7F4F4}" type="sibTrans" cxnId="{09118CDF-8B82-468D-B6DC-720B483E146B}">
-      <dgm:prSet/>
-      <dgm:spPr/>
-      <dgm:t>
-        <a:bodyPr/>
-        <a:lstStyle/>
-        <a:p>
-          <a:endParaRPr lang="en-US"/>
-        </a:p>
-      </dgm:t>
-    </dgm:pt>
     <dgm:pt modelId="{704955C1-2E35-44F4-97EF-CEAFA0F9E4E4}">
       <dgm:prSet phldrT="[Text]" custT="1"/>
       <dgm:spPr/>
@@ -10442,7 +10444,7 @@
       <dgm:spPr/>
     </dgm:pt>
     <dgm:pt modelId="{FB065EF4-A687-41CD-AD9C-CBB17D8475B4}" type="pres">
-      <dgm:prSet presAssocID="{F2E56668-0E5F-4BB1-83C8-BA9E86FF3DCA}" presName="text" presStyleLbl="node1" presStyleIdx="0" presStyleCnt="7" custAng="10800000" custFlipVert="1" custScaleX="215137" custScaleY="28561">
+      <dgm:prSet presAssocID="{F2E56668-0E5F-4BB1-83C8-BA9E86FF3DCA}" presName="text" presStyleLbl="node1" presStyleIdx="0" presStyleCnt="6" custAng="10800000" custFlipVert="1" custScaleX="215137" custScaleY="28561">
         <dgm:presLayoutVars>
           <dgm:bulletEnabled val="1"/>
         </dgm:presLayoutVars>
@@ -10461,7 +10463,7 @@
       <dgm:spPr/>
     </dgm:pt>
     <dgm:pt modelId="{FCDE487C-D432-4AE0-ACB2-4EFAB2DEFC5B}" type="pres">
-      <dgm:prSet presAssocID="{62587E1A-1B0A-4252-A215-7E1A928AA07B}" presName="text" presStyleLbl="node1" presStyleIdx="1" presStyleCnt="7" custScaleX="151053" custScaleY="29216">
+      <dgm:prSet presAssocID="{62587E1A-1B0A-4252-A215-7E1A928AA07B}" presName="text" presStyleLbl="node1" presStyleIdx="1" presStyleCnt="6" custScaleX="151053" custScaleY="29216">
         <dgm:presLayoutVars>
           <dgm:bulletEnabled val="1"/>
         </dgm:presLayoutVars>
@@ -10479,27 +10481,8 @@
       <dgm:prSet presAssocID="{055F146D-ED9E-4771-B2FE-9266FDAA8D15}" presName="space" presStyleCnt="0"/>
       <dgm:spPr/>
     </dgm:pt>
-    <dgm:pt modelId="{A6E6739E-6C99-4A3F-AEF2-DFEDB4E88206}" type="pres">
-      <dgm:prSet presAssocID="{78EBDBB2-0F0C-4562-BC54-8963D282021B}" presName="text" presStyleLbl="node1" presStyleIdx="2" presStyleCnt="7" custScaleX="157238" custScaleY="31934">
-        <dgm:presLayoutVars>
-          <dgm:bulletEnabled val="1"/>
-        </dgm:presLayoutVars>
-      </dgm:prSet>
-      <dgm:spPr/>
-      <dgm:t>
-        <a:bodyPr/>
-        <a:lstStyle/>
-        <a:p>
-          <a:endParaRPr lang="en-US"/>
-        </a:p>
-      </dgm:t>
-    </dgm:pt>
-    <dgm:pt modelId="{73623EC1-090A-441F-8D39-1F9F1702A776}" type="pres">
-      <dgm:prSet presAssocID="{C2CA79D6-DCA8-4F4A-9B08-245426D7F4F4}" presName="space" presStyleCnt="0"/>
-      <dgm:spPr/>
-    </dgm:pt>
     <dgm:pt modelId="{DAE14E2D-1427-4997-AADF-795CC7F4AFF3}" type="pres">
-      <dgm:prSet presAssocID="{704955C1-2E35-44F4-97EF-CEAFA0F9E4E4}" presName="text" presStyleLbl="node1" presStyleIdx="3" presStyleCnt="7" custScaleX="151613" custScaleY="36115">
+      <dgm:prSet presAssocID="{704955C1-2E35-44F4-97EF-CEAFA0F9E4E4}" presName="text" presStyleLbl="node1" presStyleIdx="2" presStyleCnt="6" custScaleX="151613" custScaleY="36115">
         <dgm:presLayoutVars>
           <dgm:bulletEnabled val="1"/>
         </dgm:presLayoutVars>
@@ -10518,7 +10501,7 @@
       <dgm:spPr/>
     </dgm:pt>
     <dgm:pt modelId="{E4B500A4-30E5-45F5-A49D-6C84012F0E17}" type="pres">
-      <dgm:prSet presAssocID="{3966E7C3-CEC1-4F2A-867F-96CDAE544501}" presName="text" presStyleLbl="node1" presStyleIdx="4" presStyleCnt="7" custScaleX="142645" custScaleY="47625">
+      <dgm:prSet presAssocID="{3966E7C3-CEC1-4F2A-867F-96CDAE544501}" presName="text" presStyleLbl="node1" presStyleIdx="3" presStyleCnt="6" custScaleX="227263" custScaleY="47625">
         <dgm:presLayoutVars>
           <dgm:bulletEnabled val="1"/>
         </dgm:presLayoutVars>
@@ -10537,7 +10520,7 @@
       <dgm:spPr/>
     </dgm:pt>
     <dgm:pt modelId="{D2520A7F-C0E9-44A2-B77B-6D5FFE4CE046}" type="pres">
-      <dgm:prSet presAssocID="{EE4092F7-F043-46C0-8A22-7335754F6214}" presName="text" presStyleLbl="node1" presStyleIdx="5" presStyleCnt="7" custScaleX="136503" custScaleY="58996">
+      <dgm:prSet presAssocID="{EE4092F7-F043-46C0-8A22-7335754F6214}" presName="text" presStyleLbl="node1" presStyleIdx="4" presStyleCnt="6" custScaleX="130456" custScaleY="54925">
         <dgm:presLayoutVars>
           <dgm:bulletEnabled val="1"/>
         </dgm:presLayoutVars>
@@ -10556,7 +10539,7 @@
       <dgm:spPr/>
     </dgm:pt>
     <dgm:pt modelId="{7F5C44CF-5547-4E56-945E-A71DB8DE0D2F}" type="pres">
-      <dgm:prSet presAssocID="{CB040985-5BD7-4EDD-B8D7-F246ED26E0D8}" presName="text" presStyleLbl="node1" presStyleIdx="6" presStyleCnt="7" custScaleX="225778" custScaleY="30890">
+      <dgm:prSet presAssocID="{CB040985-5BD7-4EDD-B8D7-F246ED26E0D8}" presName="text" presStyleLbl="node1" presStyleIdx="5" presStyleCnt="6" custScaleX="218722" custScaleY="33632">
         <dgm:presLayoutVars>
           <dgm:bulletEnabled val="1"/>
         </dgm:presLayoutVars>
@@ -10573,33 +10556,29 @@
   </dgm:ptLst>
   <dgm:cxnLst>
     <dgm:cxn modelId="{4594BD55-0027-4BC6-87DE-AEE21D697801}" srcId="{F766AA74-95D3-46BD-BF81-631CE9CEB0B1}" destId="{62587E1A-1B0A-4252-A215-7E1A928AA07B}" srcOrd="1" destOrd="0" parTransId="{50BD313A-E82C-4C15-BEED-7C022030C889}" sibTransId="{055F146D-ED9E-4771-B2FE-9266FDAA8D15}"/>
-    <dgm:cxn modelId="{E6BC1465-5845-4060-9523-6407F4D0FAFA}" type="presOf" srcId="{3966E7C3-CEC1-4F2A-867F-96CDAE544501}" destId="{E4B500A4-30E5-45F5-A49D-6C84012F0E17}" srcOrd="0" destOrd="0" presId="urn:diagrams.loki3.com/VaryingWidthList"/>
-    <dgm:cxn modelId="{8D8AC879-2ED6-4A79-815A-36CBB6CD9F52}" srcId="{F766AA74-95D3-46BD-BF81-631CE9CEB0B1}" destId="{3966E7C3-CEC1-4F2A-867F-96CDAE544501}" srcOrd="4" destOrd="0" parTransId="{49509A01-F398-4DB5-94A0-6A7718777E2C}" sibTransId="{565F7191-6714-4813-8885-C475FDF16D95}"/>
-    <dgm:cxn modelId="{FC0CD147-62F8-4CB7-8C8C-0015275B0666}" type="presOf" srcId="{F2E56668-0E5F-4BB1-83C8-BA9E86FF3DCA}" destId="{FB065EF4-A687-41CD-AD9C-CBB17D8475B4}" srcOrd="0" destOrd="0" presId="urn:diagrams.loki3.com/VaryingWidthList"/>
-    <dgm:cxn modelId="{DC69AD92-0E67-4B48-8018-B55BB235939E}" srcId="{F766AA74-95D3-46BD-BF81-631CE9CEB0B1}" destId="{CB040985-5BD7-4EDD-B8D7-F246ED26E0D8}" srcOrd="6" destOrd="0" parTransId="{0AC8CB28-4391-4CDB-8804-C02197E96935}" sibTransId="{FDC81D7B-22AF-4B00-A275-E959CC9F18BF}"/>
-    <dgm:cxn modelId="{1ABF7DB0-7283-4FFA-9A6C-A15EAE7D5A70}" type="presOf" srcId="{78EBDBB2-0F0C-4562-BC54-8963D282021B}" destId="{A6E6739E-6C99-4A3F-AEF2-DFEDB4E88206}" srcOrd="0" destOrd="0" presId="urn:diagrams.loki3.com/VaryingWidthList"/>
-    <dgm:cxn modelId="{0CC69FEA-F910-457D-BABE-01AB5358A598}" type="presOf" srcId="{F766AA74-95D3-46BD-BF81-631CE9CEB0B1}" destId="{ED29CA1D-E23D-4C41-8971-64CB4966CB70}" srcOrd="0" destOrd="0" presId="urn:diagrams.loki3.com/VaryingWidthList"/>
-    <dgm:cxn modelId="{79135A65-0990-4671-A708-418670FA3533}" type="presOf" srcId="{EE4092F7-F043-46C0-8A22-7335754F6214}" destId="{D2520A7F-C0E9-44A2-B77B-6D5FFE4CE046}" srcOrd="0" destOrd="0" presId="urn:diagrams.loki3.com/VaryingWidthList"/>
+    <dgm:cxn modelId="{8D8AC879-2ED6-4A79-815A-36CBB6CD9F52}" srcId="{F766AA74-95D3-46BD-BF81-631CE9CEB0B1}" destId="{3966E7C3-CEC1-4F2A-867F-96CDAE544501}" srcOrd="3" destOrd="0" parTransId="{49509A01-F398-4DB5-94A0-6A7718777E2C}" sibTransId="{565F7191-6714-4813-8885-C475FDF16D95}"/>
+    <dgm:cxn modelId="{DC69AD92-0E67-4B48-8018-B55BB235939E}" srcId="{F766AA74-95D3-46BD-BF81-631CE9CEB0B1}" destId="{CB040985-5BD7-4EDD-B8D7-F246ED26E0D8}" srcOrd="5" destOrd="0" parTransId="{0AC8CB28-4391-4CDB-8804-C02197E96935}" sibTransId="{FDC81D7B-22AF-4B00-A275-E959CC9F18BF}"/>
+    <dgm:cxn modelId="{B95D3D2E-E448-44BF-85FE-CDA3D5C1D912}" type="presOf" srcId="{3966E7C3-CEC1-4F2A-867F-96CDAE544501}" destId="{E4B500A4-30E5-45F5-A49D-6C84012F0E17}" srcOrd="0" destOrd="0" presId="urn:diagrams.loki3.com/VaryingWidthList"/>
+    <dgm:cxn modelId="{AEE9CD1F-6217-4DBE-BF8B-A84E81CA8C5B}" type="presOf" srcId="{62587E1A-1B0A-4252-A215-7E1A928AA07B}" destId="{FCDE487C-D432-4AE0-ACB2-4EFAB2DEFC5B}" srcOrd="0" destOrd="0" presId="urn:diagrams.loki3.com/VaryingWidthList"/>
+    <dgm:cxn modelId="{9C311581-7536-4EAF-9175-7146A89F31B8}" type="presOf" srcId="{EE4092F7-F043-46C0-8A22-7335754F6214}" destId="{D2520A7F-C0E9-44A2-B77B-6D5FFE4CE046}" srcOrd="0" destOrd="0" presId="urn:diagrams.loki3.com/VaryingWidthList"/>
     <dgm:cxn modelId="{846B02B8-E4FE-42E9-8C0F-D86EB72FD856}" srcId="{F766AA74-95D3-46BD-BF81-631CE9CEB0B1}" destId="{F2E56668-0E5F-4BB1-83C8-BA9E86FF3DCA}" srcOrd="0" destOrd="0" parTransId="{266F51AE-F02B-4489-AD51-2423EEDC0A90}" sibTransId="{9D8B260E-F076-47AE-A3C6-594B54EE693E}"/>
-    <dgm:cxn modelId="{09118CDF-8B82-468D-B6DC-720B483E146B}" srcId="{F766AA74-95D3-46BD-BF81-631CE9CEB0B1}" destId="{78EBDBB2-0F0C-4562-BC54-8963D282021B}" srcOrd="2" destOrd="0" parTransId="{E1E19DFE-BDE5-40E6-BCD3-65D79652637F}" sibTransId="{C2CA79D6-DCA8-4F4A-9B08-245426D7F4F4}"/>
-    <dgm:cxn modelId="{389E7C07-3701-4499-859D-7918CA89FA91}" type="presOf" srcId="{62587E1A-1B0A-4252-A215-7E1A928AA07B}" destId="{FCDE487C-D432-4AE0-ACB2-4EFAB2DEFC5B}" srcOrd="0" destOrd="0" presId="urn:diagrams.loki3.com/VaryingWidthList"/>
-    <dgm:cxn modelId="{327FE3A1-52D4-49CB-A0BE-D750EC73BECB}" srcId="{F766AA74-95D3-46BD-BF81-631CE9CEB0B1}" destId="{EE4092F7-F043-46C0-8A22-7335754F6214}" srcOrd="5" destOrd="0" parTransId="{C217710C-7E73-4CBF-979C-67BC7D53962F}" sibTransId="{43C60EEC-87B5-4342-81BF-A81AF3442A3E}"/>
-    <dgm:cxn modelId="{481E1084-47B5-423A-A62C-62A3483E8A80}" type="presOf" srcId="{CB040985-5BD7-4EDD-B8D7-F246ED26E0D8}" destId="{7F5C44CF-5547-4E56-945E-A71DB8DE0D2F}" srcOrd="0" destOrd="0" presId="urn:diagrams.loki3.com/VaryingWidthList"/>
-    <dgm:cxn modelId="{1BE99A0C-F7CD-4B43-9DFE-BB7C189E4487}" type="presOf" srcId="{704955C1-2E35-44F4-97EF-CEAFA0F9E4E4}" destId="{DAE14E2D-1427-4997-AADF-795CC7F4AFF3}" srcOrd="0" destOrd="0" presId="urn:diagrams.loki3.com/VaryingWidthList"/>
-    <dgm:cxn modelId="{9FB72BC3-AE32-4272-98DE-ADE1448310DE}" srcId="{F766AA74-95D3-46BD-BF81-631CE9CEB0B1}" destId="{704955C1-2E35-44F4-97EF-CEAFA0F9E4E4}" srcOrd="3" destOrd="0" parTransId="{93E8579F-E9F1-4F70-BB78-7D7D2747FF39}" sibTransId="{55277F61-649F-48D2-9E99-479F407D1880}"/>
-    <dgm:cxn modelId="{349EB3C3-F151-4257-ABE9-69CBC5906D51}" type="presParOf" srcId="{ED29CA1D-E23D-4C41-8971-64CB4966CB70}" destId="{FB065EF4-A687-41CD-AD9C-CBB17D8475B4}" srcOrd="0" destOrd="0" presId="urn:diagrams.loki3.com/VaryingWidthList"/>
-    <dgm:cxn modelId="{FB82B847-A746-4E28-A05E-0344E5B2FE48}" type="presParOf" srcId="{ED29CA1D-E23D-4C41-8971-64CB4966CB70}" destId="{98FD378A-97F8-4C24-B0CD-5231588435CF}" srcOrd="1" destOrd="0" presId="urn:diagrams.loki3.com/VaryingWidthList"/>
-    <dgm:cxn modelId="{059D799F-5118-40F3-95D0-38EFDCA02F60}" type="presParOf" srcId="{ED29CA1D-E23D-4C41-8971-64CB4966CB70}" destId="{FCDE487C-D432-4AE0-ACB2-4EFAB2DEFC5B}" srcOrd="2" destOrd="0" presId="urn:diagrams.loki3.com/VaryingWidthList"/>
-    <dgm:cxn modelId="{369945C5-780A-4FF3-87CB-D6003DF3BFB7}" type="presParOf" srcId="{ED29CA1D-E23D-4C41-8971-64CB4966CB70}" destId="{8FB5E863-F3A4-4BF1-B4E3-7F3D115750E1}" srcOrd="3" destOrd="0" presId="urn:diagrams.loki3.com/VaryingWidthList"/>
-    <dgm:cxn modelId="{6A714585-FCEB-4B25-84AA-5F6BF723894E}" type="presParOf" srcId="{ED29CA1D-E23D-4C41-8971-64CB4966CB70}" destId="{A6E6739E-6C99-4A3F-AEF2-DFEDB4E88206}" srcOrd="4" destOrd="0" presId="urn:diagrams.loki3.com/VaryingWidthList"/>
-    <dgm:cxn modelId="{E70E0A49-6C30-43B9-98CD-31DE874ECF66}" type="presParOf" srcId="{ED29CA1D-E23D-4C41-8971-64CB4966CB70}" destId="{73623EC1-090A-441F-8D39-1F9F1702A776}" srcOrd="5" destOrd="0" presId="urn:diagrams.loki3.com/VaryingWidthList"/>
-    <dgm:cxn modelId="{6BD6DEFD-45C3-4D48-A5C4-D4EE5DA932E0}" type="presParOf" srcId="{ED29CA1D-E23D-4C41-8971-64CB4966CB70}" destId="{DAE14E2D-1427-4997-AADF-795CC7F4AFF3}" srcOrd="6" destOrd="0" presId="urn:diagrams.loki3.com/VaryingWidthList"/>
-    <dgm:cxn modelId="{0221B2E6-89B2-4BC4-B915-6196356C1AB0}" type="presParOf" srcId="{ED29CA1D-E23D-4C41-8971-64CB4966CB70}" destId="{5017E1FB-6ACA-4954-A96A-2CD96B77A4DD}" srcOrd="7" destOrd="0" presId="urn:diagrams.loki3.com/VaryingWidthList"/>
-    <dgm:cxn modelId="{629E41A2-5B20-470E-A56B-27D7DD1CDEFA}" type="presParOf" srcId="{ED29CA1D-E23D-4C41-8971-64CB4966CB70}" destId="{E4B500A4-30E5-45F5-A49D-6C84012F0E17}" srcOrd="8" destOrd="0" presId="urn:diagrams.loki3.com/VaryingWidthList"/>
-    <dgm:cxn modelId="{46AC017B-FD1B-4AB4-844D-849A58CB207A}" type="presParOf" srcId="{ED29CA1D-E23D-4C41-8971-64CB4966CB70}" destId="{35130146-BD6A-4195-8BAF-63C0234418D7}" srcOrd="9" destOrd="0" presId="urn:diagrams.loki3.com/VaryingWidthList"/>
-    <dgm:cxn modelId="{B95DFE19-B018-4B53-9988-98C2F2C97E5D}" type="presParOf" srcId="{ED29CA1D-E23D-4C41-8971-64CB4966CB70}" destId="{D2520A7F-C0E9-44A2-B77B-6D5FFE4CE046}" srcOrd="10" destOrd="0" presId="urn:diagrams.loki3.com/VaryingWidthList"/>
-    <dgm:cxn modelId="{ECC0384B-BDA6-4F7C-A7F3-385CC4503BBE}" type="presParOf" srcId="{ED29CA1D-E23D-4C41-8971-64CB4966CB70}" destId="{9BF22A0B-313E-47CE-AB26-79E99F3A337F}" srcOrd="11" destOrd="0" presId="urn:diagrams.loki3.com/VaryingWidthList"/>
-    <dgm:cxn modelId="{1E898F21-308E-43D0-8FB6-15404E9773F5}" type="presParOf" srcId="{ED29CA1D-E23D-4C41-8971-64CB4966CB70}" destId="{7F5C44CF-5547-4E56-945E-A71DB8DE0D2F}" srcOrd="12" destOrd="0" presId="urn:diagrams.loki3.com/VaryingWidthList"/>
+    <dgm:cxn modelId="{0B06E54B-112E-4ABD-B958-4EF706858D7D}" type="presOf" srcId="{F766AA74-95D3-46BD-BF81-631CE9CEB0B1}" destId="{ED29CA1D-E23D-4C41-8971-64CB4966CB70}" srcOrd="0" destOrd="0" presId="urn:diagrams.loki3.com/VaryingWidthList"/>
+    <dgm:cxn modelId="{D912FF8C-4CAE-482B-BB6C-E9E4FF1920FA}" type="presOf" srcId="{704955C1-2E35-44F4-97EF-CEAFA0F9E4E4}" destId="{DAE14E2D-1427-4997-AADF-795CC7F4AFF3}" srcOrd="0" destOrd="0" presId="urn:diagrams.loki3.com/VaryingWidthList"/>
+    <dgm:cxn modelId="{327FE3A1-52D4-49CB-A0BE-D750EC73BECB}" srcId="{F766AA74-95D3-46BD-BF81-631CE9CEB0B1}" destId="{EE4092F7-F043-46C0-8A22-7335754F6214}" srcOrd="4" destOrd="0" parTransId="{C217710C-7E73-4CBF-979C-67BC7D53962F}" sibTransId="{43C60EEC-87B5-4342-81BF-A81AF3442A3E}"/>
+    <dgm:cxn modelId="{265903CA-FDA6-4D08-AC5B-9FC5537A89EB}" type="presOf" srcId="{CB040985-5BD7-4EDD-B8D7-F246ED26E0D8}" destId="{7F5C44CF-5547-4E56-945E-A71DB8DE0D2F}" srcOrd="0" destOrd="0" presId="urn:diagrams.loki3.com/VaryingWidthList"/>
+    <dgm:cxn modelId="{5520DF32-0B71-4480-A593-F0DDBEA10910}" type="presOf" srcId="{F2E56668-0E5F-4BB1-83C8-BA9E86FF3DCA}" destId="{FB065EF4-A687-41CD-AD9C-CBB17D8475B4}" srcOrd="0" destOrd="0" presId="urn:diagrams.loki3.com/VaryingWidthList"/>
+    <dgm:cxn modelId="{9FB72BC3-AE32-4272-98DE-ADE1448310DE}" srcId="{F766AA74-95D3-46BD-BF81-631CE9CEB0B1}" destId="{704955C1-2E35-44F4-97EF-CEAFA0F9E4E4}" srcOrd="2" destOrd="0" parTransId="{93E8579F-E9F1-4F70-BB78-7D7D2747FF39}" sibTransId="{55277F61-649F-48D2-9E99-479F407D1880}"/>
+    <dgm:cxn modelId="{DAD44D06-7714-4420-88A1-63082F1B2CD5}" type="presParOf" srcId="{ED29CA1D-E23D-4C41-8971-64CB4966CB70}" destId="{FB065EF4-A687-41CD-AD9C-CBB17D8475B4}" srcOrd="0" destOrd="0" presId="urn:diagrams.loki3.com/VaryingWidthList"/>
+    <dgm:cxn modelId="{ED5750A1-355A-477E-827B-59AA7038D175}" type="presParOf" srcId="{ED29CA1D-E23D-4C41-8971-64CB4966CB70}" destId="{98FD378A-97F8-4C24-B0CD-5231588435CF}" srcOrd="1" destOrd="0" presId="urn:diagrams.loki3.com/VaryingWidthList"/>
+    <dgm:cxn modelId="{F632BC3C-7635-4F79-AD29-FC35875C8EB4}" type="presParOf" srcId="{ED29CA1D-E23D-4C41-8971-64CB4966CB70}" destId="{FCDE487C-D432-4AE0-ACB2-4EFAB2DEFC5B}" srcOrd="2" destOrd="0" presId="urn:diagrams.loki3.com/VaryingWidthList"/>
+    <dgm:cxn modelId="{0F8F4CF0-9BE1-4C15-AC8C-FFB3AC56C270}" type="presParOf" srcId="{ED29CA1D-E23D-4C41-8971-64CB4966CB70}" destId="{8FB5E863-F3A4-4BF1-B4E3-7F3D115750E1}" srcOrd="3" destOrd="0" presId="urn:diagrams.loki3.com/VaryingWidthList"/>
+    <dgm:cxn modelId="{EF350D35-794D-43FC-83F3-89F70B0AAC17}" type="presParOf" srcId="{ED29CA1D-E23D-4C41-8971-64CB4966CB70}" destId="{DAE14E2D-1427-4997-AADF-795CC7F4AFF3}" srcOrd="4" destOrd="0" presId="urn:diagrams.loki3.com/VaryingWidthList"/>
+    <dgm:cxn modelId="{66CF68C8-A382-48D3-8D16-8B8D74232A33}" type="presParOf" srcId="{ED29CA1D-E23D-4C41-8971-64CB4966CB70}" destId="{5017E1FB-6ACA-4954-A96A-2CD96B77A4DD}" srcOrd="5" destOrd="0" presId="urn:diagrams.loki3.com/VaryingWidthList"/>
+    <dgm:cxn modelId="{C71D6E4E-0F38-4BB1-ABDD-6BAC80386F9F}" type="presParOf" srcId="{ED29CA1D-E23D-4C41-8971-64CB4966CB70}" destId="{E4B500A4-30E5-45F5-A49D-6C84012F0E17}" srcOrd="6" destOrd="0" presId="urn:diagrams.loki3.com/VaryingWidthList"/>
+    <dgm:cxn modelId="{8EFCDD4D-F3E4-49FF-BDDA-6536714D25CB}" type="presParOf" srcId="{ED29CA1D-E23D-4C41-8971-64CB4966CB70}" destId="{35130146-BD6A-4195-8BAF-63C0234418D7}" srcOrd="7" destOrd="0" presId="urn:diagrams.loki3.com/VaryingWidthList"/>
+    <dgm:cxn modelId="{8E871CE6-B602-4A54-83A2-E23E0DB2328D}" type="presParOf" srcId="{ED29CA1D-E23D-4C41-8971-64CB4966CB70}" destId="{D2520A7F-C0E9-44A2-B77B-6D5FFE4CE046}" srcOrd="8" destOrd="0" presId="urn:diagrams.loki3.com/VaryingWidthList"/>
+    <dgm:cxn modelId="{197B0C9D-08C7-43E6-85B5-77C2278C6E56}" type="presParOf" srcId="{ED29CA1D-E23D-4C41-8971-64CB4966CB70}" destId="{9BF22A0B-313E-47CE-AB26-79E99F3A337F}" srcOrd="9" destOrd="0" presId="urn:diagrams.loki3.com/VaryingWidthList"/>
+    <dgm:cxn modelId="{AF2013C0-2BA4-4072-94CA-DECA069812C3}" type="presParOf" srcId="{ED29CA1D-E23D-4C41-8971-64CB4966CB70}" destId="{7F5C44CF-5547-4E56-945E-A71DB8DE0D2F}" srcOrd="10" destOrd="0" presId="urn:diagrams.loki3.com/VaryingWidthList"/>
   </dgm:cxnLst>
   <dgm:bg/>
   <dgm:whole/>
@@ -10626,8 +10605,8 @@
       </dsp:nvSpPr>
       <dsp:spPr>
         <a:xfrm rot="10800000" flipV="1">
-          <a:off x="247647" y="2320"/>
-          <a:ext cx="2952755" cy="368657"/>
+          <a:off x="247647" y="2134"/>
+          <a:ext cx="2952755" cy="424000"/>
         </a:xfrm>
         <a:prstGeom prst="rect">
           <a:avLst/>
@@ -10692,8 +10671,8 @@
         </a:p>
       </dsp:txBody>
       <dsp:txXfrm rot="-10800000">
-        <a:off x="247647" y="2320"/>
-        <a:ext cx="2952755" cy="368657"/>
+        <a:off x="247647" y="2134"/>
+        <a:ext cx="2952755" cy="424000"/>
       </dsp:txXfrm>
     </dsp:sp>
     <dsp:sp modelId="{FCDE487C-D432-4AE0-ACB2-4EFAB2DEFC5B}">
@@ -10703,17 +10682,17 @@
       </dsp:nvSpPr>
       <dsp:spPr>
         <a:xfrm>
-          <a:off x="228600" y="435516"/>
-          <a:ext cx="2990849" cy="377111"/>
+          <a:off x="228600" y="500361"/>
+          <a:ext cx="2990849" cy="433723"/>
         </a:xfrm>
         <a:prstGeom prst="rect">
           <a:avLst/>
         </a:prstGeom>
         <a:solidFill>
           <a:schemeClr val="accent3">
-            <a:hueOff val="451767"/>
-            <a:satOff val="16667"/>
-            <a:lumOff val="-2451"/>
+            <a:hueOff val="542120"/>
+            <a:satOff val="20000"/>
+            <a:lumOff val="-2941"/>
             <a:alphaOff val="0"/>
           </a:schemeClr>
         </a:solidFill>
@@ -10769,85 +10748,8 @@
         </a:p>
       </dsp:txBody>
       <dsp:txXfrm>
-        <a:off x="228600" y="435516"/>
-        <a:ext cx="2990849" cy="377111"/>
-      </dsp:txXfrm>
-    </dsp:sp>
-    <dsp:sp modelId="{A6E6739E-6C99-4A3F-AEF2-DFEDB4E88206}">
-      <dsp:nvSpPr>
-        <dsp:cNvPr id="0" name=""/>
-        <dsp:cNvSpPr/>
-      </dsp:nvSpPr>
-      <dsp:spPr>
-        <a:xfrm>
-          <a:off x="238125" y="877166"/>
-          <a:ext cx="2971798" cy="412194"/>
-        </a:xfrm>
-        <a:prstGeom prst="rect">
-          <a:avLst/>
-        </a:prstGeom>
-        <a:solidFill>
-          <a:schemeClr val="accent3">
-            <a:hueOff val="903533"/>
-            <a:satOff val="33333"/>
-            <a:lumOff val="-4902"/>
-            <a:alphaOff val="0"/>
-          </a:schemeClr>
-        </a:solidFill>
-        <a:ln w="12700" cap="flat" cmpd="sng" algn="ctr">
-          <a:solidFill>
-            <a:schemeClr val="lt1">
-              <a:hueOff val="0"/>
-              <a:satOff val="0"/>
-              <a:lumOff val="0"/>
-              <a:alphaOff val="0"/>
-            </a:schemeClr>
-          </a:solidFill>
-          <a:prstDash val="solid"/>
-          <a:miter lim="800000"/>
-        </a:ln>
-        <a:effectLst/>
-      </dsp:spPr>
-      <dsp:style>
-        <a:lnRef idx="2">
-          <a:scrgbClr r="0" g="0" b="0"/>
-        </a:lnRef>
-        <a:fillRef idx="1">
-          <a:scrgbClr r="0" g="0" b="0"/>
-        </a:fillRef>
-        <a:effectRef idx="0">
-          <a:scrgbClr r="0" g="0" b="0"/>
-        </a:effectRef>
-        <a:fontRef idx="minor">
-          <a:schemeClr val="lt1"/>
-        </a:fontRef>
-      </dsp:style>
-      <dsp:txBody>
-        <a:bodyPr spcFirstLastPara="0" vert="horz" wrap="square" lIns="50800" tIns="50800" rIns="50800" bIns="50800" numCol="1" spcCol="1270" anchor="ctr" anchorCtr="0">
-          <a:noAutofit/>
-        </a:bodyPr>
-        <a:lstStyle/>
-        <a:p>
-          <a:pPr lvl="0" algn="ctr" defTabSz="889000">
-            <a:lnSpc>
-              <a:spcPct val="90000"/>
-            </a:lnSpc>
-            <a:spcBef>
-              <a:spcPct val="0"/>
-            </a:spcBef>
-            <a:spcAft>
-              <a:spcPct val="35000"/>
-            </a:spcAft>
-          </a:pPr>
-          <a:r>
-            <a:rPr lang="en-US" sz="2000" kern="1200"/>
-            <a:t>Data Aggregation</a:t>
-          </a:r>
-        </a:p>
-      </dsp:txBody>
-      <dsp:txXfrm>
-        <a:off x="238125" y="877166"/>
-        <a:ext cx="2971798" cy="412194"/>
+        <a:off x="228600" y="500361"/>
+        <a:ext cx="2990849" cy="433723"/>
       </dsp:txXfrm>
     </dsp:sp>
     <dsp:sp modelId="{DAE14E2D-1427-4997-AADF-795CC7F4AFF3}">
@@ -10857,17 +10759,17 @@
       </dsp:nvSpPr>
       <dsp:spPr>
         <a:xfrm>
-          <a:off x="257169" y="1353899"/>
-          <a:ext cx="2933711" cy="466161"/>
+          <a:off x="257169" y="1008312"/>
+          <a:ext cx="2933711" cy="536142"/>
         </a:xfrm>
         <a:prstGeom prst="rect">
           <a:avLst/>
         </a:prstGeom>
         <a:solidFill>
           <a:schemeClr val="accent3">
-            <a:hueOff val="1355300"/>
-            <a:satOff val="50000"/>
-            <a:lumOff val="-7353"/>
+            <a:hueOff val="1084240"/>
+            <a:satOff val="40000"/>
+            <a:lumOff val="-5882"/>
             <a:alphaOff val="0"/>
           </a:schemeClr>
         </a:solidFill>
@@ -10923,8 +10825,8 @@
         </a:p>
       </dsp:txBody>
       <dsp:txXfrm>
-        <a:off x="257169" y="1353899"/>
-        <a:ext cx="2933711" cy="466161"/>
+        <a:off x="257169" y="1008312"/>
+        <a:ext cx="2933711" cy="536142"/>
       </dsp:txXfrm>
     </dsp:sp>
     <dsp:sp modelId="{E4B500A4-30E5-45F5-A49D-6C84012F0E17}">
@@ -10934,17 +10836,17 @@
       </dsp:nvSpPr>
       <dsp:spPr>
         <a:xfrm>
-          <a:off x="247649" y="1884600"/>
-          <a:ext cx="2952751" cy="614729"/>
+          <a:off x="266701" y="1618682"/>
+          <a:ext cx="2914647" cy="707013"/>
         </a:xfrm>
         <a:prstGeom prst="rect">
           <a:avLst/>
         </a:prstGeom>
         <a:solidFill>
           <a:schemeClr val="accent3">
-            <a:hueOff val="1807066"/>
-            <a:satOff val="66667"/>
-            <a:lumOff val="-9804"/>
+            <a:hueOff val="1626359"/>
+            <a:satOff val="60000"/>
+            <a:lumOff val="-8824"/>
             <a:alphaOff val="0"/>
           </a:schemeClr>
         </a:solidFill>
@@ -11000,8 +10902,8 @@
         </a:p>
       </dsp:txBody>
       <dsp:txXfrm>
-        <a:off x="247649" y="1884600"/>
-        <a:ext cx="2952751" cy="614729"/>
+        <a:off x="266701" y="1618682"/>
+        <a:ext cx="2914647" cy="707013"/>
       </dsp:txXfrm>
     </dsp:sp>
     <dsp:sp modelId="{D2520A7F-C0E9-44A2-B77B-6D5FFE4CE046}">
@@ -11011,17 +10913,17 @@
       </dsp:nvSpPr>
       <dsp:spPr>
         <a:xfrm>
-          <a:off x="219079" y="2563868"/>
-          <a:ext cx="3009891" cy="761503"/>
+          <a:off x="285747" y="2399922"/>
+          <a:ext cx="2876554" cy="815384"/>
         </a:xfrm>
         <a:prstGeom prst="rect">
           <a:avLst/>
         </a:prstGeom>
         <a:solidFill>
           <a:schemeClr val="accent3">
-            <a:hueOff val="2258833"/>
-            <a:satOff val="83333"/>
-            <a:lumOff val="-12255"/>
+            <a:hueOff val="2168479"/>
+            <a:satOff val="80000"/>
+            <a:lumOff val="-11765"/>
             <a:alphaOff val="0"/>
           </a:schemeClr>
         </a:solidFill>
@@ -11077,8 +10979,8 @@
         </a:p>
       </dsp:txBody>
       <dsp:txXfrm>
-        <a:off x="219079" y="2563868"/>
-        <a:ext cx="3009891" cy="761503"/>
+        <a:off x="285747" y="2399922"/>
+        <a:ext cx="2876554" cy="815384"/>
       </dsp:txXfrm>
     </dsp:sp>
     <dsp:sp modelId="{7F5C44CF-5547-4E56-945E-A71DB8DE0D2F}">
@@ -11088,8 +10990,8 @@
       </dsp:nvSpPr>
       <dsp:spPr>
         <a:xfrm>
-          <a:off x="200023" y="3389910"/>
-          <a:ext cx="3048002" cy="398719"/>
+          <a:off x="247651" y="3289534"/>
+          <a:ext cx="2952746" cy="499281"/>
         </a:xfrm>
         <a:prstGeom prst="rect">
           <a:avLst/>
@@ -11154,8 +11056,8 @@
         </a:p>
       </dsp:txBody>
       <dsp:txXfrm>
-        <a:off x="200023" y="3389910"/>
-        <a:ext cx="3048002" cy="398719"/>
+        <a:off x="247651" y="3289534"/>
+        <a:ext cx="2952746" cy="499281"/>
       </dsp:txXfrm>
     </dsp:sp>
   </dsp:spTree>
@@ -12548,7 +12450,7 @@
 </file>
 
 <file path=customXml/itemProps1.xml><?xml version="1.0" encoding="utf-8"?>
-<ds:datastoreItem xmlns:ds="http://schemas.openxmlformats.org/officeDocument/2006/customXml" ds:itemID="{4C44D870-033D-42AB-9957-6B726E4D8982}">
+<ds:datastoreItem xmlns:ds="http://schemas.openxmlformats.org/officeDocument/2006/customXml" ds:itemID="{3E4B9513-EE27-4093-A0E0-CB5B8D81EE24}">
   <ds:schemaRefs>
     <ds:schemaRef ds:uri="http://schemas.openxmlformats.org/officeDocument/2006/bibliography"/>
   </ds:schemaRefs>

</xml_diff>